<commit_message>
Added textbook to readme
</commit_message>
<xml_diff>
--- a/Hw 4/Homework 4.docx
+++ b/Hw 4/Homework 4.docx
@@ -231,7 +231,15 @@
         <w:t>English,</w:t>
       </w:r>
       <w:r>
-        <w:t xml:space="preserve"> logic, mathematics and pseudocode</w:t>
+        <w:t xml:space="preserve"> logic, </w:t>
+      </w:r>
+      <w:proofErr w:type="gramStart"/>
+      <w:r>
+        <w:t>mathematics</w:t>
+      </w:r>
+      <w:proofErr w:type="gramEnd"/>
+      <w:r>
+        <w:t xml:space="preserve"> and pseudocode</w:t>
       </w:r>
       <w:r>
         <w:t xml:space="preserve"> (</w:t>
@@ -2458,7 +2466,7 @@
         <mc:AlternateContent>
           <mc:Choice Requires="wps">
             <w:drawing>
-              <wp:anchor distT="0" distB="0" distL="114300" distR="114300" simplePos="0" relativeHeight="251636224" behindDoc="0" locked="0" layoutInCell="1" allowOverlap="1" wp14:anchorId="1A6D9269" wp14:editId="7088DC02">
+              <wp:anchor distT="0" distB="0" distL="114300" distR="114300" simplePos="0" relativeHeight="251636224" behindDoc="0" locked="0" layoutInCell="1" allowOverlap="1" wp14:anchorId="1A6D9269" wp14:editId="7E3095B9">
                 <wp:simplePos x="0" y="0"/>
                 <wp:positionH relativeFrom="column">
                   <wp:posOffset>2627939</wp:posOffset>
@@ -2688,7 +2696,158 @@
         <mc:AlternateContent>
           <mc:Choice Requires="wps">
             <w:drawing>
-              <wp:anchor distT="0" distB="0" distL="114300" distR="114300" simplePos="0" relativeHeight="251635200" behindDoc="0" locked="0" layoutInCell="1" allowOverlap="1" wp14:anchorId="3E42F743" wp14:editId="679B657B">
+              <wp:anchor distT="0" distB="0" distL="114300" distR="114300" simplePos="0" relativeHeight="251634176" behindDoc="0" locked="0" layoutInCell="1" allowOverlap="1" wp14:anchorId="73E39C9D" wp14:editId="7337857F">
+                <wp:simplePos x="0" y="0"/>
+                <wp:positionH relativeFrom="column">
+                  <wp:posOffset>1400426</wp:posOffset>
+                </wp:positionH>
+                <wp:positionV relativeFrom="paragraph">
+                  <wp:posOffset>36830</wp:posOffset>
+                </wp:positionV>
+                <wp:extent cx="603714" cy="207010"/>
+                <wp:effectExtent l="0" t="0" r="6350" b="0"/>
+                <wp:wrapNone/>
+                <wp:docPr id="59" name="Text Box 107"/>
+                <wp:cNvGraphicFramePr>
+                  <a:graphicFrameLocks xmlns:a="http://schemas.openxmlformats.org/drawingml/2006/main"/>
+                </wp:cNvGraphicFramePr>
+                <a:graphic xmlns:a="http://schemas.openxmlformats.org/drawingml/2006/main">
+                  <a:graphicData uri="http://schemas.microsoft.com/office/word/2010/wordprocessingShape">
+                    <wps:wsp>
+                      <wps:cNvSpPr txBox="1">
+                        <a:spLocks/>
+                      </wps:cNvSpPr>
+                      <wps:spPr bwMode="auto">
+                        <a:xfrm>
+                          <a:off x="0" y="0"/>
+                          <a:ext cx="603714" cy="207010"/>
+                        </a:xfrm>
+                        <a:prstGeom prst="rect">
+                          <a:avLst/>
+                        </a:prstGeom>
+                        <a:solidFill>
+                          <a:srgbClr val="FFFFFF"/>
+                        </a:solidFill>
+                        <a:ln>
+                          <a:noFill/>
+                        </a:ln>
+                        <a:extLst>
+                          <a:ext uri="{91240B29-F687-4F45-9708-019B960494DF}">
+                            <a14:hiddenLine xmlns:a14="http://schemas.microsoft.com/office/drawing/2010/main" w="9525">
+                              <a:solidFill>
+                                <a:srgbClr val="000000"/>
+                              </a:solidFill>
+                              <a:miter lim="800000"/>
+                              <a:headEnd/>
+                              <a:tailEnd/>
+                            </a14:hiddenLine>
+                          </a:ext>
+                        </a:extLst>
+                      </wps:spPr>
+                      <wps:txbx>
+                        <w:txbxContent>
+                          <w:p>
+                            <w:pPr>
+                              <w:spacing w:after="0" w:line="240" w:lineRule="auto"/>
+                              <w:rPr>
+                                <w:b/>
+                                <w:bCs/>
+                              </w:rPr>
+                            </w:pPr>
+                            <w:r>
+                              <w:rPr>
+                                <w:b/>
+                                <w:bCs/>
+                                <w:sz w:val="20"/>
+                                <w:szCs w:val="20"/>
+                              </w:rPr>
+                              <w:t>d</w:t>
+                            </w:r>
+                            <w:r>
+                              <w:rPr>
+                                <w:b/>
+                                <w:bCs/>
+                              </w:rPr>
+                              <w:t>=</w:t>
+                            </w:r>
+                            <w:r>
+                              <w:rPr>
+                                <w:b/>
+                                <w:bCs/>
+                              </w:rPr>
+                              <w:t>1</w:t>
+                            </w:r>
+                          </w:p>
+                        </w:txbxContent>
+                      </wps:txbx>
+                      <wps:bodyPr rot="0" vert="horz" wrap="square" lIns="0" tIns="0" rIns="0" bIns="0" anchor="t" anchorCtr="0" upright="1">
+                        <a:noAutofit/>
+                      </wps:bodyPr>
+                    </wps:wsp>
+                  </a:graphicData>
+                </a:graphic>
+                <wp14:sizeRelH relativeFrom="page">
+                  <wp14:pctWidth>0</wp14:pctWidth>
+                </wp14:sizeRelH>
+                <wp14:sizeRelV relativeFrom="page">
+                  <wp14:pctHeight>0</wp14:pctHeight>
+                </wp14:sizeRelV>
+              </wp:anchor>
+            </w:drawing>
+          </mc:Choice>
+          <mc:Fallback>
+            <w:pict>
+              <v:shape w14:anchorId="73E39C9D" id="Text Box 107" o:spid="_x0000_s1040" type="#_x0000_t202" style="position:absolute;margin-left:110.25pt;margin-top:2.9pt;width:47.55pt;height:16.3pt;z-index:251634176;visibility:visible;mso-wrap-style:square;mso-width-percent:0;mso-height-percent:0;mso-wrap-distance-left:9pt;mso-wrap-distance-top:0;mso-wrap-distance-right:9pt;mso-wrap-distance-bottom:0;mso-position-horizontal:absolute;mso-position-horizontal-relative:text;mso-position-vertical:absolute;mso-position-vertical-relative:text;mso-width-percent:0;mso-height-percent:0;mso-width-relative:page;mso-height-relative:page;v-text-anchor:top" o:gfxdata="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" stroked="f">
+                <v:path arrowok="t"/>
+                <v:textbox inset="0,0,0,0">
+                  <w:txbxContent>
+                    <w:p>
+                      <w:pPr>
+                        <w:spacing w:after="0" w:line="240" w:lineRule="auto"/>
+                        <w:rPr>
+                          <w:b/>
+                          <w:bCs/>
+                        </w:rPr>
+                      </w:pPr>
+                      <w:r>
+                        <w:rPr>
+                          <w:b/>
+                          <w:bCs/>
+                          <w:sz w:val="20"/>
+                          <w:szCs w:val="20"/>
+                        </w:rPr>
+                        <w:t>d</w:t>
+                      </w:r>
+                      <w:r>
+                        <w:rPr>
+                          <w:b/>
+                          <w:bCs/>
+                        </w:rPr>
+                        <w:t>=</w:t>
+                      </w:r>
+                      <w:r>
+                        <w:rPr>
+                          <w:b/>
+                          <w:bCs/>
+                        </w:rPr>
+                        <w:t>1</w:t>
+                      </w:r>
+                    </w:p>
+                  </w:txbxContent>
+                </v:textbox>
+              </v:shape>
+            </w:pict>
+          </mc:Fallback>
+        </mc:AlternateContent>
+      </w:r>
+      <w:r>
+        <w:rPr>
+          <w:noProof/>
+        </w:rPr>
+        <mc:AlternateContent>
+          <mc:Choice Requires="wps">
+            <w:drawing>
+              <wp:anchor distT="0" distB="0" distL="114300" distR="114300" simplePos="0" relativeHeight="251635200" behindDoc="0" locked="0" layoutInCell="1" allowOverlap="1" wp14:anchorId="3E42F743" wp14:editId="691208F4">
                 <wp:simplePos x="0" y="0"/>
                 <wp:positionH relativeFrom="column">
                   <wp:posOffset>353466</wp:posOffset>
@@ -2789,7 +2948,7 @@
           </mc:Choice>
           <mc:Fallback>
             <w:pict>
-              <v:shape w14:anchorId="3E42F743" id="Text Box 108" o:spid="_x0000_s1040" type="#_x0000_t202" style="position:absolute;margin-left:27.85pt;margin-top:2.9pt;width:40.1pt;height:16.3pt;z-index:251635200;visibility:visible;mso-wrap-style:square;mso-width-percent:0;mso-height-percent:0;mso-wrap-distance-left:9pt;mso-wrap-distance-top:0;mso-wrap-distance-right:9pt;mso-wrap-distance-bottom:0;mso-position-horizontal:absolute;mso-position-horizontal-relative:text;mso-position-vertical:absolute;mso-position-vertical-relative:text;mso-width-percent:0;mso-height-percent:0;mso-width-relative:page;mso-height-relative:page;v-text-anchor:top" o:gfxdata="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" stroked="f">
+              <v:shape w14:anchorId="3E42F743" id="Text Box 108" o:spid="_x0000_s1041" type="#_x0000_t202" style="position:absolute;margin-left:27.85pt;margin-top:2.9pt;width:40.1pt;height:16.3pt;z-index:251635200;visibility:visible;mso-wrap-style:square;mso-width-percent:0;mso-height-percent:0;mso-wrap-distance-left:9pt;mso-wrap-distance-top:0;mso-wrap-distance-right:9pt;mso-wrap-distance-bottom:0;mso-position-horizontal:absolute;mso-position-horizontal-relative:text;mso-position-vertical:absolute;mso-position-vertical-relative:text;mso-width-percent:0;mso-height-percent:0;mso-width-relative:page;mso-height-relative:page;v-text-anchor:top" o:gfxdata="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" stroked="f">
                 <v:path arrowok="t"/>
                 <v:textbox inset="0,0,0,0">
                   <w:txbxContent>
@@ -2832,157 +2991,6 @@
           </mc:Fallback>
         </mc:AlternateContent>
       </w:r>
-      <w:r>
-        <w:rPr>
-          <w:noProof/>
-        </w:rPr>
-        <mc:AlternateContent>
-          <mc:Choice Requires="wps">
-            <w:drawing>
-              <wp:anchor distT="0" distB="0" distL="114300" distR="114300" simplePos="0" relativeHeight="251634176" behindDoc="0" locked="0" layoutInCell="1" allowOverlap="1" wp14:anchorId="73E39C9D" wp14:editId="7A6554D7">
-                <wp:simplePos x="0" y="0"/>
-                <wp:positionH relativeFrom="column">
-                  <wp:posOffset>1421546</wp:posOffset>
-                </wp:positionH>
-                <wp:positionV relativeFrom="paragraph">
-                  <wp:posOffset>37001</wp:posOffset>
-                </wp:positionV>
-                <wp:extent cx="603714" cy="207010"/>
-                <wp:effectExtent l="0" t="0" r="6350" b="0"/>
-                <wp:wrapNone/>
-                <wp:docPr id="59" name="Text Box 107"/>
-                <wp:cNvGraphicFramePr>
-                  <a:graphicFrameLocks xmlns:a="http://schemas.openxmlformats.org/drawingml/2006/main"/>
-                </wp:cNvGraphicFramePr>
-                <a:graphic xmlns:a="http://schemas.openxmlformats.org/drawingml/2006/main">
-                  <a:graphicData uri="http://schemas.microsoft.com/office/word/2010/wordprocessingShape">
-                    <wps:wsp>
-                      <wps:cNvSpPr txBox="1">
-                        <a:spLocks/>
-                      </wps:cNvSpPr>
-                      <wps:spPr bwMode="auto">
-                        <a:xfrm>
-                          <a:off x="0" y="0"/>
-                          <a:ext cx="603714" cy="207010"/>
-                        </a:xfrm>
-                        <a:prstGeom prst="rect">
-                          <a:avLst/>
-                        </a:prstGeom>
-                        <a:solidFill>
-                          <a:srgbClr val="FFFFFF"/>
-                        </a:solidFill>
-                        <a:ln>
-                          <a:noFill/>
-                        </a:ln>
-                        <a:extLst>
-                          <a:ext uri="{91240B29-F687-4F45-9708-019B960494DF}">
-                            <a14:hiddenLine xmlns:a14="http://schemas.microsoft.com/office/drawing/2010/main" w="9525">
-                              <a:solidFill>
-                                <a:srgbClr val="000000"/>
-                              </a:solidFill>
-                              <a:miter lim="800000"/>
-                              <a:headEnd/>
-                              <a:tailEnd/>
-                            </a14:hiddenLine>
-                          </a:ext>
-                        </a:extLst>
-                      </wps:spPr>
-                      <wps:txbx>
-                        <w:txbxContent>
-                          <w:p>
-                            <w:pPr>
-                              <w:spacing w:after="0" w:line="240" w:lineRule="auto"/>
-                              <w:rPr>
-                                <w:b/>
-                                <w:bCs/>
-                              </w:rPr>
-                            </w:pPr>
-                            <w:r>
-                              <w:rPr>
-                                <w:b/>
-                                <w:bCs/>
-                                <w:sz w:val="20"/>
-                                <w:szCs w:val="20"/>
-                              </w:rPr>
-                              <w:t>d</w:t>
-                            </w:r>
-                            <w:r>
-                              <w:rPr>
-                                <w:b/>
-                                <w:bCs/>
-                              </w:rPr>
-                              <w:t>=</w:t>
-                            </w:r>
-                            <w:r>
-                              <w:rPr>
-                                <w:b/>
-                                <w:bCs/>
-                              </w:rPr>
-                              <w:t>1</w:t>
-                            </w:r>
-                          </w:p>
-                        </w:txbxContent>
-                      </wps:txbx>
-                      <wps:bodyPr rot="0" vert="horz" wrap="square" lIns="0" tIns="0" rIns="0" bIns="0" anchor="t" anchorCtr="0" upright="1">
-                        <a:noAutofit/>
-                      </wps:bodyPr>
-                    </wps:wsp>
-                  </a:graphicData>
-                </a:graphic>
-                <wp14:sizeRelH relativeFrom="page">
-                  <wp14:pctWidth>0</wp14:pctWidth>
-                </wp14:sizeRelH>
-                <wp14:sizeRelV relativeFrom="page">
-                  <wp14:pctHeight>0</wp14:pctHeight>
-                </wp14:sizeRelV>
-              </wp:anchor>
-            </w:drawing>
-          </mc:Choice>
-          <mc:Fallback>
-            <w:pict>
-              <v:shape w14:anchorId="73E39C9D" id="Text Box 107" o:spid="_x0000_s1041" type="#_x0000_t202" style="position:absolute;margin-left:111.95pt;margin-top:2.9pt;width:47.55pt;height:16.3pt;z-index:251634176;visibility:visible;mso-wrap-style:square;mso-width-percent:0;mso-height-percent:0;mso-wrap-distance-left:9pt;mso-wrap-distance-top:0;mso-wrap-distance-right:9pt;mso-wrap-distance-bottom:0;mso-position-horizontal:absolute;mso-position-horizontal-relative:text;mso-position-vertical:absolute;mso-position-vertical-relative:text;mso-width-percent:0;mso-height-percent:0;mso-width-relative:page;mso-height-relative:page;v-text-anchor:top" o:gfxdata="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" stroked="f">
-                <v:path arrowok="t"/>
-                <v:textbox inset="0,0,0,0">
-                  <w:txbxContent>
-                    <w:p>
-                      <w:pPr>
-                        <w:spacing w:after="0" w:line="240" w:lineRule="auto"/>
-                        <w:rPr>
-                          <w:b/>
-                          <w:bCs/>
-                        </w:rPr>
-                      </w:pPr>
-                      <w:r>
-                        <w:rPr>
-                          <w:b/>
-                          <w:bCs/>
-                          <w:sz w:val="20"/>
-                          <w:szCs w:val="20"/>
-                        </w:rPr>
-                        <w:t>d</w:t>
-                      </w:r>
-                      <w:r>
-                        <w:rPr>
-                          <w:b/>
-                          <w:bCs/>
-                        </w:rPr>
-                        <w:t>=</w:t>
-                      </w:r>
-                      <w:r>
-                        <w:rPr>
-                          <w:b/>
-                          <w:bCs/>
-                        </w:rPr>
-                        <w:t>1</w:t>
-                      </w:r>
-                    </w:p>
-                  </w:txbxContent>
-                </v:textbox>
-              </v:shape>
-            </w:pict>
-          </mc:Fallback>
-        </mc:AlternateContent>
-      </w:r>
     </w:p>
     <w:p>
       <w:pPr>
@@ -2998,7 +3006,7 @@
         <mc:AlternateContent>
           <mc:Choice Requires="wps">
             <w:drawing>
-              <wp:anchor distT="0" distB="0" distL="114300" distR="114300" simplePos="0" relativeHeight="251640320" behindDoc="0" locked="0" layoutInCell="1" allowOverlap="1" wp14:anchorId="74DAEBFF" wp14:editId="4F064308">
+              <wp:anchor distT="0" distB="0" distL="114300" distR="114300" simplePos="0" relativeHeight="251640320" behindDoc="0" locked="0" layoutInCell="1" allowOverlap="1" wp14:anchorId="74DAEBFF" wp14:editId="05C59232">
                 <wp:simplePos x="0" y="0"/>
                 <wp:positionH relativeFrom="column">
                   <wp:posOffset>338097</wp:posOffset>
@@ -3324,13 +3332,369 @@
         <w:t xml:space="preserve"> points)</w:t>
       </w:r>
       <w:r>
-        <w:t xml:space="preserve"> Show how Depth First Search works on the graph below by marking on the graph the discovery and finishing times (d and f) for each vertex and the classification of each edge. Assume that the for loops in DFS and DFS-VISIT consider vertices alphabetically.</w:t>
+        <w:t xml:space="preserve"> Show how Depth First Search works on the graph below by marking on the graph the discovery and finishing times (d and f) for each vertex and the classification of each edge. Assume that </w:t>
+      </w:r>
+      <w:proofErr w:type="gramStart"/>
+      <w:r>
+        <w:t>the for</w:t>
+      </w:r>
+      <w:proofErr w:type="gramEnd"/>
+      <w:r>
+        <w:t xml:space="preserve"> loops in DFS and DFS-VISIT consider vertices alphabetically.</w:t>
       </w:r>
     </w:p>
     <w:p>
       <w:pPr>
         <w:spacing w:after="0"/>
       </w:pPr>
+      <w:r>
+        <w:rPr>
+          <w:noProof/>
+        </w:rPr>
+        <mc:AlternateContent>
+          <mc:Choice Requires="wps">
+            <w:drawing>
+              <wp:anchor distT="0" distB="0" distL="114300" distR="114300" simplePos="0" relativeHeight="251720192" behindDoc="0" locked="0" layoutInCell="1" allowOverlap="1" wp14:anchorId="79C516BE" wp14:editId="695853F6">
+                <wp:simplePos x="0" y="0"/>
+                <wp:positionH relativeFrom="column">
+                  <wp:posOffset>4456739</wp:posOffset>
+                </wp:positionH>
+                <wp:positionV relativeFrom="paragraph">
+                  <wp:posOffset>197368</wp:posOffset>
+                </wp:positionV>
+                <wp:extent cx="293755" cy="360680"/>
+                <wp:effectExtent l="0" t="0" r="0" b="0"/>
+                <wp:wrapNone/>
+                <wp:docPr id="93" name="Text Box 107"/>
+                <wp:cNvGraphicFramePr>
+                  <a:graphicFrameLocks xmlns:a="http://schemas.openxmlformats.org/drawingml/2006/main"/>
+                </wp:cNvGraphicFramePr>
+                <a:graphic xmlns:a="http://schemas.openxmlformats.org/drawingml/2006/main">
+                  <a:graphicData uri="http://schemas.microsoft.com/office/word/2010/wordprocessingShape">
+                    <wps:wsp>
+                      <wps:cNvSpPr txBox="1">
+                        <a:spLocks/>
+                      </wps:cNvSpPr>
+                      <wps:spPr bwMode="auto">
+                        <a:xfrm>
+                          <a:off x="0" y="0"/>
+                          <a:ext cx="293755" cy="360680"/>
+                        </a:xfrm>
+                        <a:prstGeom prst="rect">
+                          <a:avLst/>
+                        </a:prstGeom>
+                        <a:solidFill>
+                          <a:srgbClr val="FFFFFF"/>
+                        </a:solidFill>
+                        <a:ln>
+                          <a:noFill/>
+                        </a:ln>
+                        <a:extLst>
+                          <a:ext uri="{91240B29-F687-4F45-9708-019B960494DF}">
+                            <a14:hiddenLine xmlns:a14="http://schemas.microsoft.com/office/drawing/2010/main" w="9525">
+                              <a:solidFill>
+                                <a:srgbClr val="000000"/>
+                              </a:solidFill>
+                              <a:miter lim="800000"/>
+                              <a:headEnd/>
+                              <a:tailEnd/>
+                            </a14:hiddenLine>
+                          </a:ext>
+                        </a:extLst>
+                      </wps:spPr>
+                      <wps:txbx>
+                        <w:txbxContent>
+                          <w:p>
+                            <w:pPr>
+                              <w:spacing w:after="0" w:line="240" w:lineRule="auto"/>
+                              <w:rPr>
+                                <w:b/>
+                                <w:bCs/>
+                              </w:rPr>
+                            </w:pPr>
+                            <w:r>
+                              <w:rPr>
+                                <w:b/>
+                                <w:bCs/>
+                                <w:sz w:val="20"/>
+                                <w:szCs w:val="20"/>
+                              </w:rPr>
+                              <w:t>d</w:t>
+                            </w:r>
+                            <w:r>
+                              <w:rPr>
+                                <w:b/>
+                                <w:bCs/>
+                              </w:rPr>
+                              <w:t>=</w:t>
+                            </w:r>
+                            <w:r>
+                              <w:rPr>
+                                <w:b/>
+                                <w:bCs/>
+                              </w:rPr>
+                              <w:t>17</w:t>
+                            </w:r>
+                            <w:r>
+                              <w:rPr>
+                                <w:b/>
+                                <w:bCs/>
+                              </w:rPr>
+                              <w:br/>
+                              <w:t>f=</w:t>
+                            </w:r>
+                            <w:r>
+                              <w:rPr>
+                                <w:b/>
+                                <w:bCs/>
+                              </w:rPr>
+                              <w:t>20</w:t>
+                            </w:r>
+                          </w:p>
+                        </w:txbxContent>
+                      </wps:txbx>
+                      <wps:bodyPr rot="0" vert="horz" wrap="square" lIns="0" tIns="0" rIns="0" bIns="0" anchor="t" anchorCtr="0" upright="1">
+                        <a:noAutofit/>
+                      </wps:bodyPr>
+                    </wps:wsp>
+                  </a:graphicData>
+                </a:graphic>
+                <wp14:sizeRelH relativeFrom="page">
+                  <wp14:pctWidth>0</wp14:pctWidth>
+                </wp14:sizeRelH>
+                <wp14:sizeRelV relativeFrom="page">
+                  <wp14:pctHeight>0</wp14:pctHeight>
+                </wp14:sizeRelV>
+              </wp:anchor>
+            </w:drawing>
+          </mc:Choice>
+          <mc:Fallback>
+            <w:pict>
+              <v:shape w14:anchorId="79C516BE" id="_x0000_s1044" type="#_x0000_t202" style="position:absolute;margin-left:350.9pt;margin-top:15.55pt;width:23.15pt;height:28.4pt;z-index:251720192;visibility:visible;mso-wrap-style:square;mso-width-percent:0;mso-height-percent:0;mso-wrap-distance-left:9pt;mso-wrap-distance-top:0;mso-wrap-distance-right:9pt;mso-wrap-distance-bottom:0;mso-position-horizontal:absolute;mso-position-horizontal-relative:text;mso-position-vertical:absolute;mso-position-vertical-relative:text;mso-width-percent:0;mso-height-percent:0;mso-width-relative:page;mso-height-relative:page;v-text-anchor:top" o:gfxdata="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" stroked="f">
+                <v:path arrowok="t"/>
+                <v:textbox inset="0,0,0,0">
+                  <w:txbxContent>
+                    <w:p>
+                      <w:pPr>
+                        <w:spacing w:after="0" w:line="240" w:lineRule="auto"/>
+                        <w:rPr>
+                          <w:b/>
+                          <w:bCs/>
+                        </w:rPr>
+                      </w:pPr>
+                      <w:r>
+                        <w:rPr>
+                          <w:b/>
+                          <w:bCs/>
+                          <w:sz w:val="20"/>
+                          <w:szCs w:val="20"/>
+                        </w:rPr>
+                        <w:t>d</w:t>
+                      </w:r>
+                      <w:r>
+                        <w:rPr>
+                          <w:b/>
+                          <w:bCs/>
+                        </w:rPr>
+                        <w:t>=</w:t>
+                      </w:r>
+                      <w:r>
+                        <w:rPr>
+                          <w:b/>
+                          <w:bCs/>
+                        </w:rPr>
+                        <w:t>17</w:t>
+                      </w:r>
+                      <w:r>
+                        <w:rPr>
+                          <w:b/>
+                          <w:bCs/>
+                        </w:rPr>
+                        <w:br/>
+                        <w:t>f=</w:t>
+                      </w:r>
+                      <w:r>
+                        <w:rPr>
+                          <w:b/>
+                          <w:bCs/>
+                        </w:rPr>
+                        <w:t>20</w:t>
+                      </w:r>
+                    </w:p>
+                  </w:txbxContent>
+                </v:textbox>
+              </v:shape>
+            </w:pict>
+          </mc:Fallback>
+        </mc:AlternateContent>
+      </w:r>
+      <w:r>
+        <w:rPr>
+          <w:noProof/>
+        </w:rPr>
+        <mc:AlternateContent>
+          <mc:Choice Requires="wps">
+            <w:drawing>
+              <wp:anchor distT="0" distB="0" distL="114300" distR="114300" simplePos="0" relativeHeight="251703808" behindDoc="0" locked="0" layoutInCell="1" allowOverlap="1" wp14:anchorId="527F9803" wp14:editId="7B639F40">
+                <wp:simplePos x="0" y="0"/>
+                <wp:positionH relativeFrom="column">
+                  <wp:posOffset>3119718</wp:posOffset>
+                </wp:positionH>
+                <wp:positionV relativeFrom="paragraph">
+                  <wp:posOffset>43687</wp:posOffset>
+                </wp:positionV>
+                <wp:extent cx="530198" cy="360829"/>
+                <wp:effectExtent l="0" t="0" r="3810" b="0"/>
+                <wp:wrapNone/>
+                <wp:docPr id="85" name="Text Box 107"/>
+                <wp:cNvGraphicFramePr>
+                  <a:graphicFrameLocks xmlns:a="http://schemas.openxmlformats.org/drawingml/2006/main"/>
+                </wp:cNvGraphicFramePr>
+                <a:graphic xmlns:a="http://schemas.openxmlformats.org/drawingml/2006/main">
+                  <a:graphicData uri="http://schemas.microsoft.com/office/word/2010/wordprocessingShape">
+                    <wps:wsp>
+                      <wps:cNvSpPr txBox="1">
+                        <a:spLocks/>
+                      </wps:cNvSpPr>
+                      <wps:spPr bwMode="auto">
+                        <a:xfrm>
+                          <a:off x="0" y="0"/>
+                          <a:ext cx="530198" cy="360829"/>
+                        </a:xfrm>
+                        <a:prstGeom prst="rect">
+                          <a:avLst/>
+                        </a:prstGeom>
+                        <a:solidFill>
+                          <a:srgbClr val="FFFFFF"/>
+                        </a:solidFill>
+                        <a:ln>
+                          <a:noFill/>
+                        </a:ln>
+                        <a:extLst>
+                          <a:ext uri="{91240B29-F687-4F45-9708-019B960494DF}">
+                            <a14:hiddenLine xmlns:a14="http://schemas.microsoft.com/office/drawing/2010/main" w="9525">
+                              <a:solidFill>
+                                <a:srgbClr val="000000"/>
+                              </a:solidFill>
+                              <a:miter lim="800000"/>
+                              <a:headEnd/>
+                              <a:tailEnd/>
+                            </a14:hiddenLine>
+                          </a:ext>
+                        </a:extLst>
+                      </wps:spPr>
+                      <wps:txbx>
+                        <w:txbxContent>
+                          <w:p>
+                            <w:pPr>
+                              <w:spacing w:after="0" w:line="240" w:lineRule="auto"/>
+                              <w:rPr>
+                                <w:b/>
+                                <w:bCs/>
+                              </w:rPr>
+                            </w:pPr>
+                            <w:r>
+                              <w:rPr>
+                                <w:b/>
+                                <w:bCs/>
+                                <w:sz w:val="20"/>
+                                <w:szCs w:val="20"/>
+                              </w:rPr>
+                              <w:t>d</w:t>
+                            </w:r>
+                            <w:r>
+                              <w:rPr>
+                                <w:b/>
+                                <w:bCs/>
+                              </w:rPr>
+                              <w:t>=1</w:t>
+                            </w:r>
+                            <w:r>
+                              <w:rPr>
+                                <w:b/>
+                                <w:bCs/>
+                              </w:rPr>
+                              <w:br/>
+                              <w:t>f=</w:t>
+                            </w:r>
+                            <w:r>
+                              <w:rPr>
+                                <w:b/>
+                                <w:bCs/>
+                              </w:rPr>
+                              <w:t>16</w:t>
+                            </w:r>
+                          </w:p>
+                        </w:txbxContent>
+                      </wps:txbx>
+                      <wps:bodyPr rot="0" vert="horz" wrap="square" lIns="0" tIns="0" rIns="0" bIns="0" anchor="t" anchorCtr="0" upright="1">
+                        <a:noAutofit/>
+                      </wps:bodyPr>
+                    </wps:wsp>
+                  </a:graphicData>
+                </a:graphic>
+                <wp14:sizeRelH relativeFrom="page">
+                  <wp14:pctWidth>0</wp14:pctWidth>
+                </wp14:sizeRelH>
+                <wp14:sizeRelV relativeFrom="page">
+                  <wp14:pctHeight>0</wp14:pctHeight>
+                </wp14:sizeRelV>
+              </wp:anchor>
+            </w:drawing>
+          </mc:Choice>
+          <mc:Fallback>
+            <w:pict>
+              <v:shape w14:anchorId="527F9803" id="_x0000_s1045" type="#_x0000_t202" style="position:absolute;margin-left:245.65pt;margin-top:3.45pt;width:41.75pt;height:28.4pt;z-index:251703808;visibility:visible;mso-wrap-style:square;mso-width-percent:0;mso-height-percent:0;mso-wrap-distance-left:9pt;mso-wrap-distance-top:0;mso-wrap-distance-right:9pt;mso-wrap-distance-bottom:0;mso-position-horizontal:absolute;mso-position-horizontal-relative:text;mso-position-vertical:absolute;mso-position-vertical-relative:text;mso-width-percent:0;mso-height-percent:0;mso-width-relative:page;mso-height-relative:page;v-text-anchor:top" o:gfxdata="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" stroked="f">
+                <v:path arrowok="t"/>
+                <v:textbox inset="0,0,0,0">
+                  <w:txbxContent>
+                    <w:p>
+                      <w:pPr>
+                        <w:spacing w:after="0" w:line="240" w:lineRule="auto"/>
+                        <w:rPr>
+                          <w:b/>
+                          <w:bCs/>
+                        </w:rPr>
+                      </w:pPr>
+                      <w:r>
+                        <w:rPr>
+                          <w:b/>
+                          <w:bCs/>
+                          <w:sz w:val="20"/>
+                          <w:szCs w:val="20"/>
+                        </w:rPr>
+                        <w:t>d</w:t>
+                      </w:r>
+                      <w:r>
+                        <w:rPr>
+                          <w:b/>
+                          <w:bCs/>
+                        </w:rPr>
+                        <w:t>=1</w:t>
+                      </w:r>
+                      <w:r>
+                        <w:rPr>
+                          <w:b/>
+                          <w:bCs/>
+                        </w:rPr>
+                        <w:br/>
+                        <w:t>f=</w:t>
+                      </w:r>
+                      <w:r>
+                        <w:rPr>
+                          <w:b/>
+                          <w:bCs/>
+                        </w:rPr>
+                        <w:t>16</w:t>
+                      </w:r>
+                    </w:p>
+                  </w:txbxContent>
+                </v:textbox>
+              </v:shape>
+            </w:pict>
+          </mc:Fallback>
+        </mc:AlternateContent>
+      </w:r>
     </w:p>
     <w:p>
       <w:pPr>
@@ -3343,7 +3707,188 @@
         <mc:AlternateContent>
           <mc:Choice Requires="wps">
             <w:drawing>
-              <wp:anchor distT="0" distB="0" distL="114300" distR="114300" simplePos="0" relativeHeight="251648512" behindDoc="0" locked="0" layoutInCell="1" allowOverlap="1" wp14:anchorId="4D66726E" wp14:editId="6E40BD1A">
+              <wp:anchor distT="0" distB="0" distL="114300" distR="114300" simplePos="0" relativeHeight="251705856" behindDoc="0" locked="0" layoutInCell="1" allowOverlap="1" wp14:anchorId="7B300D48" wp14:editId="09896B12">
+                <wp:simplePos x="0" y="0"/>
+                <wp:positionH relativeFrom="column">
+                  <wp:posOffset>801515</wp:posOffset>
+                </wp:positionH>
+                <wp:positionV relativeFrom="paragraph">
+                  <wp:posOffset>154903</wp:posOffset>
+                </wp:positionV>
+                <wp:extent cx="215153" cy="360829"/>
+                <wp:effectExtent l="0" t="0" r="1270" b="0"/>
+                <wp:wrapNone/>
+                <wp:docPr id="86" name="Text Box 107"/>
+                <wp:cNvGraphicFramePr>
+                  <a:graphicFrameLocks xmlns:a="http://schemas.openxmlformats.org/drawingml/2006/main"/>
+                </wp:cNvGraphicFramePr>
+                <a:graphic xmlns:a="http://schemas.openxmlformats.org/drawingml/2006/main">
+                  <a:graphicData uri="http://schemas.microsoft.com/office/word/2010/wordprocessingShape">
+                    <wps:wsp>
+                      <wps:cNvSpPr txBox="1">
+                        <a:spLocks/>
+                      </wps:cNvSpPr>
+                      <wps:spPr bwMode="auto">
+                        <a:xfrm>
+                          <a:off x="0" y="0"/>
+                          <a:ext cx="215153" cy="360829"/>
+                        </a:xfrm>
+                        <a:prstGeom prst="rect">
+                          <a:avLst/>
+                        </a:prstGeom>
+                        <a:solidFill>
+                          <a:srgbClr val="FFFFFF"/>
+                        </a:solidFill>
+                        <a:ln>
+                          <a:noFill/>
+                        </a:ln>
+                        <a:extLst>
+                          <a:ext uri="{91240B29-F687-4F45-9708-019B960494DF}">
+                            <a14:hiddenLine xmlns:a14="http://schemas.microsoft.com/office/drawing/2010/main" w="9525">
+                              <a:solidFill>
+                                <a:srgbClr val="000000"/>
+                              </a:solidFill>
+                              <a:miter lim="800000"/>
+                              <a:headEnd/>
+                              <a:tailEnd/>
+                            </a14:hiddenLine>
+                          </a:ext>
+                        </a:extLst>
+                      </wps:spPr>
+                      <wps:txbx>
+                        <w:txbxContent>
+                          <w:p>
+                            <w:pPr>
+                              <w:spacing w:after="0" w:line="240" w:lineRule="auto"/>
+                              <w:rPr>
+                                <w:b/>
+                                <w:bCs/>
+                              </w:rPr>
+                            </w:pPr>
+                            <w:r>
+                              <w:rPr>
+                                <w:b/>
+                                <w:bCs/>
+                                <w:sz w:val="20"/>
+                                <w:szCs w:val="20"/>
+                              </w:rPr>
+                              <w:t>d</w:t>
+                            </w:r>
+                            <w:r>
+                              <w:rPr>
+                                <w:b/>
+                                <w:bCs/>
+                              </w:rPr>
+                              <w:t>=</w:t>
+                            </w:r>
+                            <w:r>
+                              <w:rPr>
+                                <w:b/>
+                                <w:bCs/>
+                              </w:rPr>
+                              <w:t>2</w:t>
+                            </w:r>
+                            <w:r>
+                              <w:rPr>
+                                <w:b/>
+                                <w:bCs/>
+                              </w:rPr>
+                              <w:br/>
+                              <w:t>f=</w:t>
+                            </w:r>
+                            <w:r>
+                              <w:rPr>
+                                <w:b/>
+                                <w:bCs/>
+                              </w:rPr>
+                              <w:t>7</w:t>
+                            </w:r>
+                          </w:p>
+                        </w:txbxContent>
+                      </wps:txbx>
+                      <wps:bodyPr rot="0" vert="horz" wrap="square" lIns="0" tIns="0" rIns="0" bIns="0" anchor="t" anchorCtr="0" upright="1">
+                        <a:noAutofit/>
+                      </wps:bodyPr>
+                    </wps:wsp>
+                  </a:graphicData>
+                </a:graphic>
+                <wp14:sizeRelH relativeFrom="page">
+                  <wp14:pctWidth>0</wp14:pctWidth>
+                </wp14:sizeRelH>
+                <wp14:sizeRelV relativeFrom="page">
+                  <wp14:pctHeight>0</wp14:pctHeight>
+                </wp14:sizeRelV>
+              </wp:anchor>
+            </w:drawing>
+          </mc:Choice>
+          <mc:Fallback>
+            <w:pict>
+              <v:shape w14:anchorId="7B300D48" id="_x0000_s1046" type="#_x0000_t202" style="position:absolute;margin-left:63.1pt;margin-top:12.2pt;width:16.95pt;height:28.4pt;z-index:251705856;visibility:visible;mso-wrap-style:square;mso-width-percent:0;mso-height-percent:0;mso-wrap-distance-left:9pt;mso-wrap-distance-top:0;mso-wrap-distance-right:9pt;mso-wrap-distance-bottom:0;mso-position-horizontal:absolute;mso-position-horizontal-relative:text;mso-position-vertical:absolute;mso-position-vertical-relative:text;mso-width-percent:0;mso-height-percent:0;mso-width-relative:page;mso-height-relative:page;v-text-anchor:top" o:gfxdata="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" stroked="f">
+                <v:path arrowok="t"/>
+                <v:textbox inset="0,0,0,0">
+                  <w:txbxContent>
+                    <w:p>
+                      <w:pPr>
+                        <w:spacing w:after="0" w:line="240" w:lineRule="auto"/>
+                        <w:rPr>
+                          <w:b/>
+                          <w:bCs/>
+                        </w:rPr>
+                      </w:pPr>
+                      <w:r>
+                        <w:rPr>
+                          <w:b/>
+                          <w:bCs/>
+                          <w:sz w:val="20"/>
+                          <w:szCs w:val="20"/>
+                        </w:rPr>
+                        <w:t>d</w:t>
+                      </w:r>
+                      <w:r>
+                        <w:rPr>
+                          <w:b/>
+                          <w:bCs/>
+                        </w:rPr>
+                        <w:t>=</w:t>
+                      </w:r>
+                      <w:r>
+                        <w:rPr>
+                          <w:b/>
+                          <w:bCs/>
+                        </w:rPr>
+                        <w:t>2</w:t>
+                      </w:r>
+                      <w:r>
+                        <w:rPr>
+                          <w:b/>
+                          <w:bCs/>
+                        </w:rPr>
+                        <w:br/>
+                        <w:t>f=</w:t>
+                      </w:r>
+                      <w:r>
+                        <w:rPr>
+                          <w:b/>
+                          <w:bCs/>
+                        </w:rPr>
+                        <w:t>7</w:t>
+                      </w:r>
+                    </w:p>
+                  </w:txbxContent>
+                </v:textbox>
+              </v:shape>
+            </w:pict>
+          </mc:Fallback>
+        </mc:AlternateContent>
+      </w:r>
+      <w:r>
+        <w:rPr>
+          <w:noProof/>
+        </w:rPr>
+        <mc:AlternateContent>
+          <mc:Choice Requires="wps">
+            <w:drawing>
+              <wp:anchor distT="0" distB="0" distL="114300" distR="114300" simplePos="0" relativeHeight="251648512" behindDoc="0" locked="0" layoutInCell="1" allowOverlap="1" wp14:anchorId="4D66726E" wp14:editId="4BF00B56">
                 <wp:simplePos x="0" y="0"/>
                 <wp:positionH relativeFrom="column">
                   <wp:posOffset>4778375</wp:posOffset>
@@ -3410,7 +3955,7 @@
           </mc:Choice>
           <mc:Fallback>
             <w:pict>
-              <v:oval w14:anchorId="4D66726E" id="Oval 121" o:spid="_x0000_s1044" style="position:absolute;margin-left:376.25pt;margin-top:-.2pt;width:29.25pt;height:28.55pt;z-index:251648512;visibility:visible;mso-wrap-style:square;mso-width-percent:0;mso-height-percent:0;mso-wrap-distance-left:9pt;mso-wrap-distance-top:0;mso-wrap-distance-right:9pt;mso-wrap-distance-bottom:0;mso-position-horizontal:absolute;mso-position-horizontal-relative:text;mso-position-vertical:absolute;mso-position-vertical-relative:text;mso-width-percent:0;mso-height-percent:0;mso-width-relative:page;mso-height-relative:page;v-text-anchor:top" o:gfxdata="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">
+              <v:oval w14:anchorId="4D66726E" id="Oval 121" o:spid="_x0000_s1047" style="position:absolute;margin-left:376.25pt;margin-top:-.2pt;width:29.25pt;height:28.55pt;z-index:251648512;visibility:visible;mso-wrap-style:square;mso-width-percent:0;mso-height-percent:0;mso-wrap-distance-left:9pt;mso-wrap-distance-top:0;mso-wrap-distance-right:9pt;mso-wrap-distance-bottom:0;mso-position-horizontal:absolute;mso-position-horizontal-relative:text;mso-position-vertical:absolute;mso-position-vertical-relative:text;mso-width-percent:0;mso-height-percent:0;mso-width-relative:page;mso-height-relative:page;v-text-anchor:top" o:gfxdata="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">
                 <v:path arrowok="t"/>
                 <v:textbox>
                   <w:txbxContent>
@@ -3500,7 +4045,7 @@
           </mc:Choice>
           <mc:Fallback>
             <w:pict>
-              <v:oval w14:anchorId="44A371CD" id="Oval 117" o:spid="_x0000_s1045" style="position:absolute;margin-left:204.4pt;margin-top:-.2pt;width:29.25pt;height:28.55pt;z-index:251644416;visibility:visible;mso-wrap-style:square;mso-width-percent:0;mso-height-percent:0;mso-wrap-distance-left:9pt;mso-wrap-distance-top:0;mso-wrap-distance-right:9pt;mso-wrap-distance-bottom:0;mso-position-horizontal:absolute;mso-position-horizontal-relative:text;mso-position-vertical:absolute;mso-position-vertical-relative:text;mso-width-percent:0;mso-height-percent:0;mso-width-relative:page;mso-height-relative:page;v-text-anchor:top" o:gfxdata="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">
+              <v:oval w14:anchorId="44A371CD" id="Oval 117" o:spid="_x0000_s1048" style="position:absolute;margin-left:204.4pt;margin-top:-.2pt;width:29.25pt;height:28.55pt;z-index:251644416;visibility:visible;mso-wrap-style:square;mso-width-percent:0;mso-height-percent:0;mso-wrap-distance-left:9pt;mso-wrap-distance-top:0;mso-wrap-distance-right:9pt;mso-wrap-distance-bottom:0;mso-position-horizontal:absolute;mso-position-horizontal-relative:text;mso-position-vertical:absolute;mso-position-vertical-relative:text;mso-width-percent:0;mso-height-percent:0;mso-width-relative:page;mso-height-relative:page;v-text-anchor:top" o:gfxdata="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">
                 <v:path arrowok="t"/>
                 <v:textbox>
                   <w:txbxContent>
@@ -3528,7 +4073,188 @@
         <mc:AlternateContent>
           <mc:Choice Requires="wps">
             <w:drawing>
-              <wp:anchor distT="0" distB="0" distL="114300" distR="114300" simplePos="0" relativeHeight="251663872" behindDoc="0" locked="0" layoutInCell="1" allowOverlap="1" wp14:anchorId="4E8A9B0C" wp14:editId="366AEA8F">
+              <wp:anchor distT="0" distB="0" distL="114300" distR="114300" simplePos="0" relativeHeight="251724288" behindDoc="0" locked="0" layoutInCell="1" allowOverlap="1" wp14:anchorId="1CAD85E1" wp14:editId="051D8EE6">
+                <wp:simplePos x="0" y="0"/>
+                <wp:positionH relativeFrom="column">
+                  <wp:posOffset>5654040</wp:posOffset>
+                </wp:positionH>
+                <wp:positionV relativeFrom="paragraph">
+                  <wp:posOffset>182245</wp:posOffset>
+                </wp:positionV>
+                <wp:extent cx="358775" cy="360680"/>
+                <wp:effectExtent l="0" t="0" r="0" b="0"/>
+                <wp:wrapNone/>
+                <wp:docPr id="95" name="Text Box 107"/>
+                <wp:cNvGraphicFramePr>
+                  <a:graphicFrameLocks xmlns:a="http://schemas.openxmlformats.org/drawingml/2006/main"/>
+                </wp:cNvGraphicFramePr>
+                <a:graphic xmlns:a="http://schemas.openxmlformats.org/drawingml/2006/main">
+                  <a:graphicData uri="http://schemas.microsoft.com/office/word/2010/wordprocessingShape">
+                    <wps:wsp>
+                      <wps:cNvSpPr txBox="1">
+                        <a:spLocks/>
+                      </wps:cNvSpPr>
+                      <wps:spPr bwMode="auto">
+                        <a:xfrm flipH="1">
+                          <a:off x="0" y="0"/>
+                          <a:ext cx="358775" cy="360680"/>
+                        </a:xfrm>
+                        <a:prstGeom prst="rect">
+                          <a:avLst/>
+                        </a:prstGeom>
+                        <a:solidFill>
+                          <a:srgbClr val="FFFFFF"/>
+                        </a:solidFill>
+                        <a:ln>
+                          <a:noFill/>
+                        </a:ln>
+                        <a:extLst>
+                          <a:ext uri="{91240B29-F687-4F45-9708-019B960494DF}">
+                            <a14:hiddenLine xmlns:a14="http://schemas.microsoft.com/office/drawing/2010/main" w="9525">
+                              <a:solidFill>
+                                <a:srgbClr val="000000"/>
+                              </a:solidFill>
+                              <a:miter lim="800000"/>
+                              <a:headEnd/>
+                              <a:tailEnd/>
+                            </a14:hiddenLine>
+                          </a:ext>
+                        </a:extLst>
+                      </wps:spPr>
+                      <wps:txbx>
+                        <w:txbxContent>
+                          <w:p>
+                            <w:pPr>
+                              <w:spacing w:after="0" w:line="240" w:lineRule="auto"/>
+                              <w:rPr>
+                                <w:b/>
+                                <w:bCs/>
+                              </w:rPr>
+                            </w:pPr>
+                            <w:r>
+                              <w:rPr>
+                                <w:b/>
+                                <w:bCs/>
+                                <w:sz w:val="20"/>
+                                <w:szCs w:val="20"/>
+                              </w:rPr>
+                              <w:t>d</w:t>
+                            </w:r>
+                            <w:r>
+                              <w:rPr>
+                                <w:b/>
+                                <w:bCs/>
+                              </w:rPr>
+                              <w:t>=</w:t>
+                            </w:r>
+                            <w:r>
+                              <w:rPr>
+                                <w:b/>
+                                <w:bCs/>
+                              </w:rPr>
+                              <w:t>18</w:t>
+                            </w:r>
+                            <w:r>
+                              <w:rPr>
+                                <w:b/>
+                                <w:bCs/>
+                              </w:rPr>
+                              <w:br/>
+                              <w:t>f=</w:t>
+                            </w:r>
+                            <w:r>
+                              <w:rPr>
+                                <w:b/>
+                                <w:bCs/>
+                              </w:rPr>
+                              <w:t>19</w:t>
+                            </w:r>
+                          </w:p>
+                        </w:txbxContent>
+                      </wps:txbx>
+                      <wps:bodyPr rot="0" vert="horz" wrap="square" lIns="0" tIns="0" rIns="0" bIns="0" anchor="t" anchorCtr="0" upright="1">
+                        <a:noAutofit/>
+                      </wps:bodyPr>
+                    </wps:wsp>
+                  </a:graphicData>
+                </a:graphic>
+                <wp14:sizeRelH relativeFrom="page">
+                  <wp14:pctWidth>0</wp14:pctWidth>
+                </wp14:sizeRelH>
+                <wp14:sizeRelV relativeFrom="page">
+                  <wp14:pctHeight>0</wp14:pctHeight>
+                </wp14:sizeRelV>
+              </wp:anchor>
+            </w:drawing>
+          </mc:Choice>
+          <mc:Fallback>
+            <w:pict>
+              <v:shape w14:anchorId="1CAD85E1" id="_x0000_s1049" type="#_x0000_t202" style="position:absolute;margin-left:445.2pt;margin-top:14.35pt;width:28.25pt;height:28.4pt;flip:x;z-index:251724288;visibility:visible;mso-wrap-style:square;mso-width-percent:0;mso-height-percent:0;mso-wrap-distance-left:9pt;mso-wrap-distance-top:0;mso-wrap-distance-right:9pt;mso-wrap-distance-bottom:0;mso-position-horizontal:absolute;mso-position-horizontal-relative:text;mso-position-vertical:absolute;mso-position-vertical-relative:text;mso-width-percent:0;mso-height-percent:0;mso-width-relative:page;mso-height-relative:page;v-text-anchor:top" o:gfxdata="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" stroked="f">
+                <v:path arrowok="t"/>
+                <v:textbox inset="0,0,0,0">
+                  <w:txbxContent>
+                    <w:p>
+                      <w:pPr>
+                        <w:spacing w:after="0" w:line="240" w:lineRule="auto"/>
+                        <w:rPr>
+                          <w:b/>
+                          <w:bCs/>
+                        </w:rPr>
+                      </w:pPr>
+                      <w:r>
+                        <w:rPr>
+                          <w:b/>
+                          <w:bCs/>
+                          <w:sz w:val="20"/>
+                          <w:szCs w:val="20"/>
+                        </w:rPr>
+                        <w:t>d</w:t>
+                      </w:r>
+                      <w:r>
+                        <w:rPr>
+                          <w:b/>
+                          <w:bCs/>
+                        </w:rPr>
+                        <w:t>=</w:t>
+                      </w:r>
+                      <w:r>
+                        <w:rPr>
+                          <w:b/>
+                          <w:bCs/>
+                        </w:rPr>
+                        <w:t>18</w:t>
+                      </w:r>
+                      <w:r>
+                        <w:rPr>
+                          <w:b/>
+                          <w:bCs/>
+                        </w:rPr>
+                        <w:br/>
+                        <w:t>f=</w:t>
+                      </w:r>
+                      <w:r>
+                        <w:rPr>
+                          <w:b/>
+                          <w:bCs/>
+                        </w:rPr>
+                        <w:t>19</w:t>
+                      </w:r>
+                    </w:p>
+                  </w:txbxContent>
+                </v:textbox>
+              </v:shape>
+            </w:pict>
+          </mc:Fallback>
+        </mc:AlternateContent>
+      </w:r>
+      <w:r>
+        <w:rPr>
+          <w:noProof/>
+        </w:rPr>
+        <mc:AlternateContent>
+          <mc:Choice Requires="wps">
+            <w:drawing>
+              <wp:anchor distT="0" distB="0" distL="114300" distR="114300" simplePos="0" relativeHeight="251663872" behindDoc="0" locked="0" layoutInCell="1" allowOverlap="1" wp14:anchorId="4E8A9B0C" wp14:editId="7E0C8D5E">
                 <wp:simplePos x="0" y="0"/>
                 <wp:positionH relativeFrom="column">
                   <wp:posOffset>5149850</wp:posOffset>
@@ -3589,7 +4315,11 @@
           </mc:Choice>
           <mc:Fallback>
             <w:pict>
-              <v:shape w14:anchorId="676BC495" id="AutoShape 136" o:spid="_x0000_s1026" type="#_x0000_t32" style="position:absolute;margin-left:405.5pt;margin-top:5pt;width:37.35pt;height:45.5pt;z-index:251663872;visibility:visible;mso-wrap-style:square;mso-width-percent:0;mso-height-percent:0;mso-wrap-distance-left:9pt;mso-wrap-distance-top:0;mso-wrap-distance-right:9pt;mso-wrap-distance-bottom:0;mso-position-horizontal:absolute;mso-position-horizontal-relative:text;mso-position-vertical:absolute;mso-position-vertical-relative:text;mso-width-percent:0;mso-height-percent:0;mso-width-relative:page;mso-height-relative:page" o:gfxdata="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">
+              <v:shapetype w14:anchorId="6161A45E" id="_x0000_t32" coordsize="21600,21600" o:spt="32" o:oned="t" path="m,l21600,21600e" filled="f">
+                <v:path arrowok="t" fillok="f" o:connecttype="none"/>
+                <o:lock v:ext="edit" shapetype="t"/>
+              </v:shapetype>
+              <v:shape id="AutoShape 136" o:spid="_x0000_s1026" type="#_x0000_t32" style="position:absolute;margin-left:405.5pt;margin-top:5pt;width:37.35pt;height:45.5pt;z-index:251663872;visibility:visible;mso-wrap-style:square;mso-width-percent:0;mso-height-percent:0;mso-wrap-distance-left:9pt;mso-wrap-distance-top:0;mso-wrap-distance-right:9pt;mso-wrap-distance-bottom:0;mso-position-horizontal:absolute;mso-position-horizontal-relative:text;mso-position-vertical:absolute;mso-position-vertical-relative:text;mso-width-percent:0;mso-height-percent:0;mso-width-relative:page;mso-height-relative:page" o:gfxdata="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">
                 <v:stroke endarrow="block"/>
                 <o:lock v:ext="edit" shapetype="f"/>
               </v:shape>
@@ -4051,7 +4781,7 @@
           </mc:Choice>
           <mc:Fallback>
             <w:pict>
-              <v:oval w14:anchorId="58A5AB8F" id="Oval 114" o:spid="_x0000_s1046" style="position:absolute;margin-left:81pt;margin-top:.9pt;width:29.25pt;height:28.55pt;z-index:251641344;visibility:visible;mso-wrap-style:square;mso-width-percent:0;mso-height-percent:0;mso-wrap-distance-left:9pt;mso-wrap-distance-top:0;mso-wrap-distance-right:9pt;mso-wrap-distance-bottom:0;mso-position-horizontal:absolute;mso-position-horizontal-relative:text;mso-position-vertical:absolute;mso-position-vertical-relative:text;mso-width-percent:0;mso-height-percent:0;mso-width-relative:page;mso-height-relative:page;v-text-anchor:top" o:gfxdata="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">
+              <v:oval w14:anchorId="58A5AB8F" id="Oval 114" o:spid="_x0000_s1050" style="position:absolute;margin-left:81pt;margin-top:.9pt;width:29.25pt;height:28.55pt;z-index:251641344;visibility:visible;mso-wrap-style:square;mso-width-percent:0;mso-height-percent:0;mso-wrap-distance-left:9pt;mso-wrap-distance-top:0;mso-wrap-distance-right:9pt;mso-wrap-distance-bottom:0;mso-position-horizontal:absolute;mso-position-horizontal-relative:text;mso-position-vertical:absolute;mso-position-vertical-relative:text;mso-width-percent:0;mso-height-percent:0;mso-width-relative:page;mso-height-relative:page;v-text-anchor:top" o:gfxdata="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">
                 <v:path arrowok="t"/>
                 <v:textbox>
                   <w:txbxContent>
@@ -4079,7 +4809,7 @@
         <mc:AlternateContent>
           <mc:Choice Requires="wps">
             <w:drawing>
-              <wp:anchor distT="0" distB="0" distL="114300" distR="114300" simplePos="0" relativeHeight="251653632" behindDoc="0" locked="0" layoutInCell="1" allowOverlap="1" wp14:anchorId="0E07BEB4" wp14:editId="5A2BC0F4">
+              <wp:anchor distT="0" distB="0" distL="114300" distR="114300" simplePos="0" relativeHeight="251653632" behindDoc="0" locked="0" layoutInCell="1" allowOverlap="1" wp14:anchorId="0E07BEB4" wp14:editId="3D94CB5D">
                 <wp:simplePos x="0" y="0"/>
                 <wp:positionH relativeFrom="column">
                   <wp:posOffset>1354455</wp:posOffset>
@@ -4140,7 +4870,7 @@
           </mc:Choice>
           <mc:Fallback>
             <w:pict>
-              <v:shape w14:anchorId="26AD7785" id="AutoShape 126" o:spid="_x0000_s1026" type="#_x0000_t32" style="position:absolute;margin-left:106.65pt;margin-top:9.9pt;width:27.85pt;height:29pt;flip:x y;z-index:251653632;visibility:visible;mso-wrap-style:square;mso-width-percent:0;mso-height-percent:0;mso-wrap-distance-left:9pt;mso-wrap-distance-top:0;mso-wrap-distance-right:9pt;mso-wrap-distance-bottom:0;mso-position-horizontal:absolute;mso-position-horizontal-relative:text;mso-position-vertical:absolute;mso-position-vertical-relative:text;mso-width-percent:0;mso-height-percent:0;mso-width-relative:page;mso-height-relative:page" o:gfxdata="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">
+              <v:shape w14:anchorId="7F221874" id="AutoShape 126" o:spid="_x0000_s1026" type="#_x0000_t32" style="position:absolute;margin-left:106.65pt;margin-top:9.9pt;width:27.85pt;height:29pt;flip:x y;z-index:251653632;visibility:visible;mso-wrap-style:square;mso-width-percent:0;mso-height-percent:0;mso-wrap-distance-left:9pt;mso-wrap-distance-top:0;mso-wrap-distance-right:9pt;mso-wrap-distance-bottom:0;mso-position-horizontal:absolute;mso-position-horizontal-relative:text;mso-position-vertical:absolute;mso-position-vertical-relative:text;mso-width-percent:0;mso-height-percent:0;mso-width-relative:page;mso-height-relative:page" o:gfxdata="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">
                 <v:stroke endarrow="block"/>
                 <o:lock v:ext="edit" shapetype="f"/>
               </v:shape>
@@ -4298,7 +5028,7 @@
           </mc:Choice>
           <mc:Fallback>
             <w:pict>
-              <v:oval w14:anchorId="7DCA100D" id="Oval 118" o:spid="_x0000_s1047" style="position:absolute;margin-left:279.15pt;margin-top:14pt;width:29.25pt;height:28.55pt;z-index:251645440;visibility:visible;mso-wrap-style:square;mso-width-percent:0;mso-height-percent:0;mso-wrap-distance-left:9pt;mso-wrap-distance-top:0;mso-wrap-distance-right:9pt;mso-wrap-distance-bottom:0;mso-position-horizontal:absolute;mso-position-horizontal-relative:text;mso-position-vertical:absolute;mso-position-vertical-relative:text;mso-width-percent:0;mso-height-percent:0;mso-width-relative:page;mso-height-relative:page;v-text-anchor:top" o:gfxdata="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">
+              <v:oval w14:anchorId="7DCA100D" id="Oval 118" o:spid="_x0000_s1051" style="position:absolute;margin-left:279.15pt;margin-top:14pt;width:29.25pt;height:28.55pt;z-index:251645440;visibility:visible;mso-wrap-style:square;mso-width-percent:0;mso-height-percent:0;mso-wrap-distance-left:9pt;mso-wrap-distance-top:0;mso-wrap-distance-right:9pt;mso-wrap-distance-bottom:0;mso-position-horizontal:absolute;mso-position-horizontal-relative:text;mso-position-vertical:absolute;mso-position-vertical-relative:text;mso-width-percent:0;mso-height-percent:0;mso-width-relative:page;mso-height-relative:page;v-text-anchor:top" o:gfxdata="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">
                 <v:path arrowok="t"/>
                 <v:textbox>
                   <w:txbxContent>
@@ -4326,7 +5056,188 @@
         <mc:AlternateContent>
           <mc:Choice Requires="wps">
             <w:drawing>
-              <wp:anchor distT="0" distB="0" distL="114300" distR="114300" simplePos="0" relativeHeight="251650560" behindDoc="0" locked="0" layoutInCell="1" allowOverlap="1" wp14:anchorId="0B28B704" wp14:editId="3401DCD6">
+              <wp:anchor distT="0" distB="0" distL="114300" distR="114300" simplePos="0" relativeHeight="251712000" behindDoc="0" locked="0" layoutInCell="1" allowOverlap="1" wp14:anchorId="52C5AB68" wp14:editId="42D4A908">
+                <wp:simplePos x="0" y="0"/>
+                <wp:positionH relativeFrom="column">
+                  <wp:posOffset>3196557</wp:posOffset>
+                </wp:positionH>
+                <wp:positionV relativeFrom="paragraph">
+                  <wp:posOffset>120074</wp:posOffset>
+                </wp:positionV>
+                <wp:extent cx="314709" cy="360680"/>
+                <wp:effectExtent l="0" t="0" r="3175" b="0"/>
+                <wp:wrapNone/>
+                <wp:docPr id="89" name="Text Box 107"/>
+                <wp:cNvGraphicFramePr>
+                  <a:graphicFrameLocks xmlns:a="http://schemas.openxmlformats.org/drawingml/2006/main"/>
+                </wp:cNvGraphicFramePr>
+                <a:graphic xmlns:a="http://schemas.openxmlformats.org/drawingml/2006/main">
+                  <a:graphicData uri="http://schemas.microsoft.com/office/word/2010/wordprocessingShape">
+                    <wps:wsp>
+                      <wps:cNvSpPr txBox="1">
+                        <a:spLocks/>
+                      </wps:cNvSpPr>
+                      <wps:spPr bwMode="auto">
+                        <a:xfrm>
+                          <a:off x="0" y="0"/>
+                          <a:ext cx="314709" cy="360680"/>
+                        </a:xfrm>
+                        <a:prstGeom prst="rect">
+                          <a:avLst/>
+                        </a:prstGeom>
+                        <a:solidFill>
+                          <a:srgbClr val="FFFFFF"/>
+                        </a:solidFill>
+                        <a:ln>
+                          <a:noFill/>
+                        </a:ln>
+                        <a:extLst>
+                          <a:ext uri="{91240B29-F687-4F45-9708-019B960494DF}">
+                            <a14:hiddenLine xmlns:a14="http://schemas.microsoft.com/office/drawing/2010/main" w="9525">
+                              <a:solidFill>
+                                <a:srgbClr val="000000"/>
+                              </a:solidFill>
+                              <a:miter lim="800000"/>
+                              <a:headEnd/>
+                              <a:tailEnd/>
+                            </a14:hiddenLine>
+                          </a:ext>
+                        </a:extLst>
+                      </wps:spPr>
+                      <wps:txbx>
+                        <w:txbxContent>
+                          <w:p>
+                            <w:pPr>
+                              <w:spacing w:after="0" w:line="240" w:lineRule="auto"/>
+                              <w:rPr>
+                                <w:b/>
+                                <w:bCs/>
+                              </w:rPr>
+                            </w:pPr>
+                            <w:r>
+                              <w:rPr>
+                                <w:b/>
+                                <w:bCs/>
+                                <w:sz w:val="20"/>
+                                <w:szCs w:val="20"/>
+                              </w:rPr>
+                              <w:t>d</w:t>
+                            </w:r>
+                            <w:r>
+                              <w:rPr>
+                                <w:b/>
+                                <w:bCs/>
+                              </w:rPr>
+                              <w:t>=</w:t>
+                            </w:r>
+                            <w:r>
+                              <w:rPr>
+                                <w:b/>
+                                <w:bCs/>
+                              </w:rPr>
+                              <w:t>8</w:t>
+                            </w:r>
+                            <w:r>
+                              <w:rPr>
+                                <w:b/>
+                                <w:bCs/>
+                              </w:rPr>
+                              <w:br/>
+                              <w:t>f=</w:t>
+                            </w:r>
+                            <w:r>
+                              <w:rPr>
+                                <w:b/>
+                                <w:bCs/>
+                              </w:rPr>
+                              <w:t>15</w:t>
+                            </w:r>
+                          </w:p>
+                        </w:txbxContent>
+                      </wps:txbx>
+                      <wps:bodyPr rot="0" vert="horz" wrap="square" lIns="0" tIns="0" rIns="0" bIns="0" anchor="t" anchorCtr="0" upright="1">
+                        <a:noAutofit/>
+                      </wps:bodyPr>
+                    </wps:wsp>
+                  </a:graphicData>
+                </a:graphic>
+                <wp14:sizeRelH relativeFrom="page">
+                  <wp14:pctWidth>0</wp14:pctWidth>
+                </wp14:sizeRelH>
+                <wp14:sizeRelV relativeFrom="page">
+                  <wp14:pctHeight>0</wp14:pctHeight>
+                </wp14:sizeRelV>
+              </wp:anchor>
+            </w:drawing>
+          </mc:Choice>
+          <mc:Fallback>
+            <w:pict>
+              <v:shape w14:anchorId="52C5AB68" id="_x0000_s1052" type="#_x0000_t202" style="position:absolute;margin-left:251.7pt;margin-top:9.45pt;width:24.8pt;height:28.4pt;z-index:251712000;visibility:visible;mso-wrap-style:square;mso-width-percent:0;mso-height-percent:0;mso-wrap-distance-left:9pt;mso-wrap-distance-top:0;mso-wrap-distance-right:9pt;mso-wrap-distance-bottom:0;mso-position-horizontal:absolute;mso-position-horizontal-relative:text;mso-position-vertical:absolute;mso-position-vertical-relative:text;mso-width-percent:0;mso-height-percent:0;mso-width-relative:page;mso-height-relative:page;v-text-anchor:top" o:gfxdata="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" stroked="f">
+                <v:path arrowok="t"/>
+                <v:textbox inset="0,0,0,0">
+                  <w:txbxContent>
+                    <w:p>
+                      <w:pPr>
+                        <w:spacing w:after="0" w:line="240" w:lineRule="auto"/>
+                        <w:rPr>
+                          <w:b/>
+                          <w:bCs/>
+                        </w:rPr>
+                      </w:pPr>
+                      <w:r>
+                        <w:rPr>
+                          <w:b/>
+                          <w:bCs/>
+                          <w:sz w:val="20"/>
+                          <w:szCs w:val="20"/>
+                        </w:rPr>
+                        <w:t>d</w:t>
+                      </w:r>
+                      <w:r>
+                        <w:rPr>
+                          <w:b/>
+                          <w:bCs/>
+                        </w:rPr>
+                        <w:t>=</w:t>
+                      </w:r>
+                      <w:r>
+                        <w:rPr>
+                          <w:b/>
+                          <w:bCs/>
+                        </w:rPr>
+                        <w:t>8</w:t>
+                      </w:r>
+                      <w:r>
+                        <w:rPr>
+                          <w:b/>
+                          <w:bCs/>
+                        </w:rPr>
+                        <w:br/>
+                        <w:t>f=</w:t>
+                      </w:r>
+                      <w:r>
+                        <w:rPr>
+                          <w:b/>
+                          <w:bCs/>
+                        </w:rPr>
+                        <w:t>15</w:t>
+                      </w:r>
+                    </w:p>
+                  </w:txbxContent>
+                </v:textbox>
+              </v:shape>
+            </w:pict>
+          </mc:Fallback>
+        </mc:AlternateContent>
+      </w:r>
+      <w:r>
+        <w:rPr>
+          <w:noProof/>
+        </w:rPr>
+        <mc:AlternateContent>
+          <mc:Choice Requires="wps">
+            <w:drawing>
+              <wp:anchor distT="0" distB="0" distL="114300" distR="114300" simplePos="0" relativeHeight="251650560" behindDoc="0" locked="0" layoutInCell="1" allowOverlap="1" wp14:anchorId="0B28B704" wp14:editId="0F755AA4">
                 <wp:simplePos x="0" y="0"/>
                 <wp:positionH relativeFrom="column">
                   <wp:posOffset>4502150</wp:posOffset>
@@ -4393,7 +5304,7 @@
           </mc:Choice>
           <mc:Fallback>
             <w:pict>
-              <v:oval w14:anchorId="0B28B704" id="Oval 123" o:spid="_x0000_s1048" style="position:absolute;margin-left:354.5pt;margin-top:9.4pt;width:29.25pt;height:28.55pt;z-index:251650560;visibility:visible;mso-wrap-style:square;mso-width-percent:0;mso-height-percent:0;mso-wrap-distance-left:9pt;mso-wrap-distance-top:0;mso-wrap-distance-right:9pt;mso-wrap-distance-bottom:0;mso-position-horizontal:absolute;mso-position-horizontal-relative:text;mso-position-vertical:absolute;mso-position-vertical-relative:text;mso-width-percent:0;mso-height-percent:0;mso-width-relative:page;mso-height-relative:page;v-text-anchor:top" o:gfxdata="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">
+              <v:oval w14:anchorId="0B28B704" id="Oval 123" o:spid="_x0000_s1053" style="position:absolute;margin-left:354.5pt;margin-top:9.4pt;width:29.25pt;height:28.55pt;z-index:251650560;visibility:visible;mso-wrap-style:square;mso-width-percent:0;mso-height-percent:0;mso-wrap-distance-left:9pt;mso-wrap-distance-top:0;mso-wrap-distance-right:9pt;mso-wrap-distance-bottom:0;mso-position-horizontal:absolute;mso-position-horizontal-relative:text;mso-position-vertical:absolute;mso-position-vertical-relative:text;mso-width-percent:0;mso-height-percent:0;mso-width-relative:page;mso-height-relative:page;v-text-anchor:top" o:gfxdata="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">
                 <v:path arrowok="t"/>
                 <v:textbox>
                   <w:txbxContent>
@@ -4421,7 +5332,7 @@
         <mc:AlternateContent>
           <mc:Choice Requires="wps">
             <w:drawing>
-              <wp:anchor distT="0" distB="0" distL="114300" distR="114300" simplePos="0" relativeHeight="251662848" behindDoc="0" locked="0" layoutInCell="1" allowOverlap="1" wp14:anchorId="4681C30D" wp14:editId="7B24A43C">
+              <wp:anchor distT="0" distB="0" distL="114300" distR="114300" simplePos="0" relativeHeight="251662848" behindDoc="0" locked="0" layoutInCell="1" allowOverlap="1" wp14:anchorId="4681C30D" wp14:editId="18C02B77">
                 <wp:simplePos x="0" y="0"/>
                 <wp:positionH relativeFrom="column">
                   <wp:posOffset>4873625</wp:posOffset>
@@ -4482,7 +5393,7 @@
           </mc:Choice>
           <mc:Fallback>
             <w:pict>
-              <v:shape w14:anchorId="02E4C466" id="AutoShape 135" o:spid="_x0000_s1026" type="#_x0000_t32" style="position:absolute;margin-left:383.75pt;margin-top:8pt;width:52.25pt;height:9.75pt;flip:x y;z-index:251662848;visibility:visible;mso-wrap-style:square;mso-width-percent:0;mso-height-percent:0;mso-wrap-distance-left:9pt;mso-wrap-distance-top:0;mso-wrap-distance-right:9pt;mso-wrap-distance-bottom:0;mso-position-horizontal:absolute;mso-position-horizontal-relative:text;mso-position-vertical:absolute;mso-position-vertical-relative:text;mso-width-percent:0;mso-height-percent:0;mso-width-relative:page;mso-height-relative:page" o:gfxdata="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">
+              <v:shape w14:anchorId="120983C1" id="AutoShape 135" o:spid="_x0000_s1026" type="#_x0000_t32" style="position:absolute;margin-left:383.75pt;margin-top:8pt;width:52.25pt;height:9.75pt;flip:x y;z-index:251662848;visibility:visible;mso-wrap-style:square;mso-width-percent:0;mso-height-percent:0;mso-wrap-distance-left:9pt;mso-wrap-distance-top:0;mso-wrap-distance-right:9pt;mso-wrap-distance-bottom:0;mso-position-horizontal:absolute;mso-position-horizontal-relative:text;mso-position-vertical:absolute;mso-position-vertical-relative:text;mso-width-percent:0;mso-height-percent:0;mso-width-relative:page;mso-height-relative:page" o:gfxdata="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">
                 <v:stroke endarrow="block"/>
                 <o:lock v:ext="edit" shapetype="f"/>
               </v:shape>
@@ -4716,7 +5627,7 @@
           </mc:Choice>
           <mc:Fallback>
             <w:pict>
-              <v:oval w14:anchorId="1129CBAE" id="Oval 122" o:spid="_x0000_s1049" style="position:absolute;margin-left:436pt;margin-top:.75pt;width:29.25pt;height:28.55pt;z-index:251649536;visibility:visible;mso-wrap-style:square;mso-width-percent:0;mso-height-percent:0;mso-wrap-distance-left:9pt;mso-wrap-distance-top:0;mso-wrap-distance-right:9pt;mso-wrap-distance-bottom:0;mso-position-horizontal:absolute;mso-position-horizontal-relative:text;mso-position-vertical:absolute;mso-position-vertical-relative:text;mso-width-percent:0;mso-height-percent:0;mso-width-relative:page;mso-height-relative:page;v-text-anchor:top" o:gfxdata="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">
+              <v:oval w14:anchorId="1129CBAE" id="Oval 122" o:spid="_x0000_s1054" style="position:absolute;margin-left:436pt;margin-top:.75pt;width:29.25pt;height:28.55pt;z-index:251649536;visibility:visible;mso-wrap-style:square;mso-width-percent:0;mso-height-percent:0;mso-wrap-distance-left:9pt;mso-wrap-distance-top:0;mso-wrap-distance-right:9pt;mso-wrap-distance-bottom:0;mso-position-horizontal:absolute;mso-position-horizontal-relative:text;mso-position-vertical:absolute;mso-position-vertical-relative:text;mso-width-percent:0;mso-height-percent:0;mso-width-relative:page;mso-height-relative:page;v-text-anchor:top" o:gfxdata="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">
                 <v:path arrowok="t"/>
                 <v:textbox>
                   <w:txbxContent>
@@ -4806,7 +5717,7 @@
           </mc:Choice>
           <mc:Fallback>
             <w:pict>
-              <v:oval w14:anchorId="065E5F70" id="Oval 116" o:spid="_x0000_s1050" style="position:absolute;margin-left:122.25pt;margin-top:8pt;width:29.25pt;height:28.55pt;z-index:251643392;visibility:visible;mso-wrap-style:square;mso-width-percent:0;mso-height-percent:0;mso-wrap-distance-left:9pt;mso-wrap-distance-top:0;mso-wrap-distance-right:9pt;mso-wrap-distance-bottom:0;mso-position-horizontal:absolute;mso-position-horizontal-relative:text;mso-position-vertical:absolute;mso-position-vertical-relative:text;mso-width-percent:0;mso-height-percent:0;mso-width-relative:page;mso-height-relative:page;v-text-anchor:top" o:gfxdata="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">
+              <v:oval w14:anchorId="065E5F70" id="Oval 116" o:spid="_x0000_s1055" style="position:absolute;margin-left:122.25pt;margin-top:8pt;width:29.25pt;height:28.55pt;z-index:251643392;visibility:visible;mso-wrap-style:square;mso-width-percent:0;mso-height-percent:0;mso-wrap-distance-left:9pt;mso-wrap-distance-top:0;mso-wrap-distance-right:9pt;mso-wrap-distance-bottom:0;mso-position-horizontal:absolute;mso-position-horizontal-relative:text;mso-position-vertical:absolute;mso-position-vertical-relative:text;mso-width-percent:0;mso-height-percent:0;mso-width-relative:page;mso-height-relative:page;v-text-anchor:top" o:gfxdata="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">
                 <v:path arrowok="t"/>
                 <v:textbox>
                   <w:txbxContent>
@@ -4896,7 +5807,7 @@
           </mc:Choice>
           <mc:Fallback>
             <w:pict>
-              <v:oval w14:anchorId="61198F30" id="Oval 115" o:spid="_x0000_s1051" style="position:absolute;margin-left:46.15pt;margin-top:8pt;width:29.25pt;height:28.55pt;z-index:251642368;visibility:visible;mso-wrap-style:square;mso-width-percent:0;mso-height-percent:0;mso-wrap-distance-left:9pt;mso-wrap-distance-top:0;mso-wrap-distance-right:9pt;mso-wrap-distance-bottom:0;mso-position-horizontal:absolute;mso-position-horizontal-relative:text;mso-position-vertical:absolute;mso-position-vertical-relative:text;mso-width-percent:0;mso-height-percent:0;mso-width-relative:page;mso-height-relative:page;v-text-anchor:top" o:gfxdata="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">
+              <v:oval w14:anchorId="61198F30" id="Oval 115" o:spid="_x0000_s1056" style="position:absolute;margin-left:46.15pt;margin-top:8pt;width:29.25pt;height:28.55pt;z-index:251642368;visibility:visible;mso-wrap-style:square;mso-width-percent:0;mso-height-percent:0;mso-wrap-distance-left:9pt;mso-wrap-distance-top:0;mso-wrap-distance-right:9pt;mso-wrap-distance-bottom:0;mso-position-horizontal:absolute;mso-position-horizontal-relative:text;mso-position-vertical:absolute;mso-position-vertical-relative:text;mso-width-percent:0;mso-height-percent:0;mso-width-relative:page;mso-height-relative:page;v-text-anchor:top" o:gfxdata="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">
                 <v:path arrowok="t"/>
                 <v:textbox>
                   <w:txbxContent>
@@ -4924,7 +5835,188 @@
         <mc:AlternateContent>
           <mc:Choice Requires="wps">
             <w:drawing>
-              <wp:anchor distT="0" distB="0" distL="114300" distR="114300" simplePos="0" relativeHeight="251652608" behindDoc="0" locked="0" layoutInCell="1" allowOverlap="1" wp14:anchorId="3B770F7F" wp14:editId="619A4072">
+              <wp:anchor distT="0" distB="0" distL="114300" distR="114300" simplePos="0" relativeHeight="251718144" behindDoc="0" locked="0" layoutInCell="1" allowOverlap="1" wp14:anchorId="09764270" wp14:editId="265066CB">
+                <wp:simplePos x="0" y="0"/>
+                <wp:positionH relativeFrom="column">
+                  <wp:posOffset>4604668</wp:posOffset>
+                </wp:positionH>
+                <wp:positionV relativeFrom="paragraph">
+                  <wp:posOffset>134300</wp:posOffset>
+                </wp:positionV>
+                <wp:extent cx="345782" cy="360680"/>
+                <wp:effectExtent l="0" t="0" r="0" b="0"/>
+                <wp:wrapNone/>
+                <wp:docPr id="92" name="Text Box 107"/>
+                <wp:cNvGraphicFramePr>
+                  <a:graphicFrameLocks xmlns:a="http://schemas.openxmlformats.org/drawingml/2006/main"/>
+                </wp:cNvGraphicFramePr>
+                <a:graphic xmlns:a="http://schemas.openxmlformats.org/drawingml/2006/main">
+                  <a:graphicData uri="http://schemas.microsoft.com/office/word/2010/wordprocessingShape">
+                    <wps:wsp>
+                      <wps:cNvSpPr txBox="1">
+                        <a:spLocks/>
+                      </wps:cNvSpPr>
+                      <wps:spPr bwMode="auto">
+                        <a:xfrm>
+                          <a:off x="0" y="0"/>
+                          <a:ext cx="345782" cy="360680"/>
+                        </a:xfrm>
+                        <a:prstGeom prst="rect">
+                          <a:avLst/>
+                        </a:prstGeom>
+                        <a:solidFill>
+                          <a:srgbClr val="FFFFFF"/>
+                        </a:solidFill>
+                        <a:ln>
+                          <a:noFill/>
+                        </a:ln>
+                        <a:extLst>
+                          <a:ext uri="{91240B29-F687-4F45-9708-019B960494DF}">
+                            <a14:hiddenLine xmlns:a14="http://schemas.microsoft.com/office/drawing/2010/main" w="9525">
+                              <a:solidFill>
+                                <a:srgbClr val="000000"/>
+                              </a:solidFill>
+                              <a:miter lim="800000"/>
+                              <a:headEnd/>
+                              <a:tailEnd/>
+                            </a14:hiddenLine>
+                          </a:ext>
+                        </a:extLst>
+                      </wps:spPr>
+                      <wps:txbx>
+                        <w:txbxContent>
+                          <w:p>
+                            <w:pPr>
+                              <w:spacing w:after="0" w:line="240" w:lineRule="auto"/>
+                              <w:rPr>
+                                <w:b/>
+                                <w:bCs/>
+                              </w:rPr>
+                            </w:pPr>
+                            <w:r>
+                              <w:rPr>
+                                <w:b/>
+                                <w:bCs/>
+                                <w:sz w:val="20"/>
+                                <w:szCs w:val="20"/>
+                              </w:rPr>
+                              <w:t>d</w:t>
+                            </w:r>
+                            <w:r>
+                              <w:rPr>
+                                <w:b/>
+                                <w:bCs/>
+                              </w:rPr>
+                              <w:t>=</w:t>
+                            </w:r>
+                            <w:r>
+                              <w:rPr>
+                                <w:b/>
+                                <w:bCs/>
+                              </w:rPr>
+                              <w:t>13</w:t>
+                            </w:r>
+                            <w:r>
+                              <w:rPr>
+                                <w:b/>
+                                <w:bCs/>
+                              </w:rPr>
+                              <w:br/>
+                              <w:t>f=</w:t>
+                            </w:r>
+                            <w:r>
+                              <w:rPr>
+                                <w:b/>
+                                <w:bCs/>
+                              </w:rPr>
+                              <w:t>14</w:t>
+                            </w:r>
+                          </w:p>
+                        </w:txbxContent>
+                      </wps:txbx>
+                      <wps:bodyPr rot="0" vert="horz" wrap="square" lIns="0" tIns="0" rIns="0" bIns="0" anchor="t" anchorCtr="0" upright="1">
+                        <a:noAutofit/>
+                      </wps:bodyPr>
+                    </wps:wsp>
+                  </a:graphicData>
+                </a:graphic>
+                <wp14:sizeRelH relativeFrom="page">
+                  <wp14:pctWidth>0</wp14:pctWidth>
+                </wp14:sizeRelH>
+                <wp14:sizeRelV relativeFrom="page">
+                  <wp14:pctHeight>0</wp14:pctHeight>
+                </wp14:sizeRelV>
+              </wp:anchor>
+            </w:drawing>
+          </mc:Choice>
+          <mc:Fallback>
+            <w:pict>
+              <v:shape w14:anchorId="09764270" id="_x0000_s1057" type="#_x0000_t202" style="position:absolute;margin-left:362.55pt;margin-top:10.55pt;width:27.25pt;height:28.4pt;z-index:251718144;visibility:visible;mso-wrap-style:square;mso-width-percent:0;mso-height-percent:0;mso-wrap-distance-left:9pt;mso-wrap-distance-top:0;mso-wrap-distance-right:9pt;mso-wrap-distance-bottom:0;mso-position-horizontal:absolute;mso-position-horizontal-relative:text;mso-position-vertical:absolute;mso-position-vertical-relative:text;mso-width-percent:0;mso-height-percent:0;mso-width-relative:page;mso-height-relative:page;v-text-anchor:top" o:gfxdata="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" stroked="f">
+                <v:path arrowok="t"/>
+                <v:textbox inset="0,0,0,0">
+                  <w:txbxContent>
+                    <w:p>
+                      <w:pPr>
+                        <w:spacing w:after="0" w:line="240" w:lineRule="auto"/>
+                        <w:rPr>
+                          <w:b/>
+                          <w:bCs/>
+                        </w:rPr>
+                      </w:pPr>
+                      <w:r>
+                        <w:rPr>
+                          <w:b/>
+                          <w:bCs/>
+                          <w:sz w:val="20"/>
+                          <w:szCs w:val="20"/>
+                        </w:rPr>
+                        <w:t>d</w:t>
+                      </w:r>
+                      <w:r>
+                        <w:rPr>
+                          <w:b/>
+                          <w:bCs/>
+                        </w:rPr>
+                        <w:t>=</w:t>
+                      </w:r>
+                      <w:r>
+                        <w:rPr>
+                          <w:b/>
+                          <w:bCs/>
+                        </w:rPr>
+                        <w:t>13</w:t>
+                      </w:r>
+                      <w:r>
+                        <w:rPr>
+                          <w:b/>
+                          <w:bCs/>
+                        </w:rPr>
+                        <w:br/>
+                        <w:t>f=</w:t>
+                      </w:r>
+                      <w:r>
+                        <w:rPr>
+                          <w:b/>
+                          <w:bCs/>
+                        </w:rPr>
+                        <w:t>14</w:t>
+                      </w:r>
+                    </w:p>
+                  </w:txbxContent>
+                </v:textbox>
+              </v:shape>
+            </w:pict>
+          </mc:Fallback>
+        </mc:AlternateContent>
+      </w:r>
+      <w:r>
+        <w:rPr>
+          <w:noProof/>
+        </w:rPr>
+        <mc:AlternateContent>
+          <mc:Choice Requires="wps">
+            <w:drawing>
+              <wp:anchor distT="0" distB="0" distL="114300" distR="114300" simplePos="0" relativeHeight="251652608" behindDoc="0" locked="0" layoutInCell="1" allowOverlap="1" wp14:anchorId="3B770F7F" wp14:editId="4FD060D7">
                 <wp:simplePos x="0" y="0"/>
                 <wp:positionH relativeFrom="column">
                   <wp:posOffset>957580</wp:posOffset>
@@ -4985,7 +6077,7 @@
           </mc:Choice>
           <mc:Fallback>
             <w:pict>
-              <v:shape w14:anchorId="768F7630" id="AutoShape 125" o:spid="_x0000_s1026" type="#_x0000_t32" style="position:absolute;margin-left:75.4pt;margin-top:6.35pt;width:46.85pt;height:.7pt;flip:y;z-index:251652608;visibility:visible;mso-wrap-style:square;mso-width-percent:0;mso-height-percent:0;mso-wrap-distance-left:9pt;mso-wrap-distance-top:0;mso-wrap-distance-right:9pt;mso-wrap-distance-bottom:0;mso-position-horizontal:absolute;mso-position-horizontal-relative:text;mso-position-vertical:absolute;mso-position-vertical-relative:text;mso-width-percent:0;mso-height-percent:0;mso-width-relative:page;mso-height-relative:page" o:gfxdata="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">
+              <v:shape w14:anchorId="022A287F" id="AutoShape 125" o:spid="_x0000_s1026" type="#_x0000_t32" style="position:absolute;margin-left:75.4pt;margin-top:6.35pt;width:46.85pt;height:.7pt;flip:y;z-index:251652608;visibility:visible;mso-wrap-style:square;mso-width-percent:0;mso-height-percent:0;mso-wrap-distance-left:9pt;mso-wrap-distance-top:0;mso-wrap-distance-right:9pt;mso-wrap-distance-bottom:0;mso-position-horizontal:absolute;mso-position-horizontal-relative:text;mso-position-vertical:absolute;mso-position-vertical-relative:text;mso-width-percent:0;mso-height-percent:0;mso-width-relative:page;mso-height-relative:page" o:gfxdata="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">
                 <v:stroke endarrow="block"/>
                 <o:lock v:ext="edit" shapetype="f"/>
               </v:shape>
@@ -5005,7 +6097,550 @@
         <mc:AlternateContent>
           <mc:Choice Requires="wps">
             <w:drawing>
-              <wp:anchor distT="0" distB="0" distL="114300" distR="114300" simplePos="0" relativeHeight="251646464" behindDoc="0" locked="0" layoutInCell="1" allowOverlap="1" wp14:anchorId="75A72FED" wp14:editId="29E6811F">
+              <wp:anchor distT="0" distB="0" distL="114300" distR="114300" simplePos="0" relativeHeight="251714048" behindDoc="0" locked="0" layoutInCell="1" allowOverlap="1" wp14:anchorId="22B3EC3B" wp14:editId="29ADFF13">
+                <wp:simplePos x="0" y="0"/>
+                <wp:positionH relativeFrom="column">
+                  <wp:posOffset>3244215</wp:posOffset>
+                </wp:positionH>
+                <wp:positionV relativeFrom="paragraph">
+                  <wp:posOffset>115122</wp:posOffset>
+                </wp:positionV>
+                <wp:extent cx="268942" cy="360680"/>
+                <wp:effectExtent l="0" t="0" r="0" b="0"/>
+                <wp:wrapNone/>
+                <wp:docPr id="90" name="Text Box 107"/>
+                <wp:cNvGraphicFramePr>
+                  <a:graphicFrameLocks xmlns:a="http://schemas.openxmlformats.org/drawingml/2006/main"/>
+                </wp:cNvGraphicFramePr>
+                <a:graphic xmlns:a="http://schemas.openxmlformats.org/drawingml/2006/main">
+                  <a:graphicData uri="http://schemas.microsoft.com/office/word/2010/wordprocessingShape">
+                    <wps:wsp>
+                      <wps:cNvSpPr txBox="1">
+                        <a:spLocks/>
+                      </wps:cNvSpPr>
+                      <wps:spPr bwMode="auto">
+                        <a:xfrm>
+                          <a:off x="0" y="0"/>
+                          <a:ext cx="268942" cy="360680"/>
+                        </a:xfrm>
+                        <a:prstGeom prst="rect">
+                          <a:avLst/>
+                        </a:prstGeom>
+                        <a:solidFill>
+                          <a:srgbClr val="FFFFFF"/>
+                        </a:solidFill>
+                        <a:ln>
+                          <a:noFill/>
+                        </a:ln>
+                        <a:extLst>
+                          <a:ext uri="{91240B29-F687-4F45-9708-019B960494DF}">
+                            <a14:hiddenLine xmlns:a14="http://schemas.microsoft.com/office/drawing/2010/main" w="9525">
+                              <a:solidFill>
+                                <a:srgbClr val="000000"/>
+                              </a:solidFill>
+                              <a:miter lim="800000"/>
+                              <a:headEnd/>
+                              <a:tailEnd/>
+                            </a14:hiddenLine>
+                          </a:ext>
+                        </a:extLst>
+                      </wps:spPr>
+                      <wps:txbx>
+                        <w:txbxContent>
+                          <w:p>
+                            <w:pPr>
+                              <w:spacing w:after="0" w:line="240" w:lineRule="auto"/>
+                              <w:rPr>
+                                <w:b/>
+                                <w:bCs/>
+                              </w:rPr>
+                            </w:pPr>
+                            <w:r>
+                              <w:rPr>
+                                <w:b/>
+                                <w:bCs/>
+                                <w:sz w:val="20"/>
+                                <w:szCs w:val="20"/>
+                              </w:rPr>
+                              <w:t>d</w:t>
+                            </w:r>
+                            <w:r>
+                              <w:rPr>
+                                <w:b/>
+                                <w:bCs/>
+                              </w:rPr>
+                              <w:t>=</w:t>
+                            </w:r>
+                            <w:r>
+                              <w:rPr>
+                                <w:b/>
+                                <w:bCs/>
+                              </w:rPr>
+                              <w:t>9</w:t>
+                            </w:r>
+                            <w:r>
+                              <w:rPr>
+                                <w:b/>
+                                <w:bCs/>
+                              </w:rPr>
+                              <w:br/>
+                              <w:t>f=</w:t>
+                            </w:r>
+                            <w:r>
+                              <w:rPr>
+                                <w:b/>
+                                <w:bCs/>
+                              </w:rPr>
+                              <w:t>12</w:t>
+                            </w:r>
+                          </w:p>
+                        </w:txbxContent>
+                      </wps:txbx>
+                      <wps:bodyPr rot="0" vert="horz" wrap="square" lIns="0" tIns="0" rIns="0" bIns="0" anchor="t" anchorCtr="0" upright="1">
+                        <a:noAutofit/>
+                      </wps:bodyPr>
+                    </wps:wsp>
+                  </a:graphicData>
+                </a:graphic>
+                <wp14:sizeRelH relativeFrom="page">
+                  <wp14:pctWidth>0</wp14:pctWidth>
+                </wp14:sizeRelH>
+                <wp14:sizeRelV relativeFrom="page">
+                  <wp14:pctHeight>0</wp14:pctHeight>
+                </wp14:sizeRelV>
+              </wp:anchor>
+            </w:drawing>
+          </mc:Choice>
+          <mc:Fallback>
+            <w:pict>
+              <v:shape w14:anchorId="22B3EC3B" id="_x0000_s1058" type="#_x0000_t202" style="position:absolute;margin-left:255.45pt;margin-top:9.05pt;width:21.2pt;height:28.4pt;z-index:251714048;visibility:visible;mso-wrap-style:square;mso-width-percent:0;mso-height-percent:0;mso-wrap-distance-left:9pt;mso-wrap-distance-top:0;mso-wrap-distance-right:9pt;mso-wrap-distance-bottom:0;mso-position-horizontal:absolute;mso-position-horizontal-relative:text;mso-position-vertical:absolute;mso-position-vertical-relative:text;mso-width-percent:0;mso-height-percent:0;mso-width-relative:page;mso-height-relative:page;v-text-anchor:top" o:gfxdata="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" stroked="f">
+                <v:path arrowok="t"/>
+                <v:textbox inset="0,0,0,0">
+                  <w:txbxContent>
+                    <w:p>
+                      <w:pPr>
+                        <w:spacing w:after="0" w:line="240" w:lineRule="auto"/>
+                        <w:rPr>
+                          <w:b/>
+                          <w:bCs/>
+                        </w:rPr>
+                      </w:pPr>
+                      <w:r>
+                        <w:rPr>
+                          <w:b/>
+                          <w:bCs/>
+                          <w:sz w:val="20"/>
+                          <w:szCs w:val="20"/>
+                        </w:rPr>
+                        <w:t>d</w:t>
+                      </w:r>
+                      <w:r>
+                        <w:rPr>
+                          <w:b/>
+                          <w:bCs/>
+                        </w:rPr>
+                        <w:t>=</w:t>
+                      </w:r>
+                      <w:r>
+                        <w:rPr>
+                          <w:b/>
+                          <w:bCs/>
+                        </w:rPr>
+                        <w:t>9</w:t>
+                      </w:r>
+                      <w:r>
+                        <w:rPr>
+                          <w:b/>
+                          <w:bCs/>
+                        </w:rPr>
+                        <w:br/>
+                        <w:t>f=</w:t>
+                      </w:r>
+                      <w:r>
+                        <w:rPr>
+                          <w:b/>
+                          <w:bCs/>
+                        </w:rPr>
+                        <w:t>12</w:t>
+                      </w:r>
+                    </w:p>
+                  </w:txbxContent>
+                </v:textbox>
+              </v:shape>
+            </w:pict>
+          </mc:Fallback>
+        </mc:AlternateContent>
+      </w:r>
+      <w:r>
+        <w:rPr>
+          <w:noProof/>
+        </w:rPr>
+        <mc:AlternateContent>
+          <mc:Choice Requires="wps">
+            <w:drawing>
+              <wp:anchor distT="0" distB="0" distL="114300" distR="114300" simplePos="0" relativeHeight="251707904" behindDoc="0" locked="0" layoutInCell="1" allowOverlap="1" wp14:anchorId="1129EF7F" wp14:editId="417E6483">
+                <wp:simplePos x="0" y="0"/>
+                <wp:positionH relativeFrom="column">
+                  <wp:posOffset>622049</wp:posOffset>
+                </wp:positionH>
+                <wp:positionV relativeFrom="paragraph">
+                  <wp:posOffset>115154</wp:posOffset>
+                </wp:positionV>
+                <wp:extent cx="247917" cy="360680"/>
+                <wp:effectExtent l="0" t="0" r="6350" b="0"/>
+                <wp:wrapNone/>
+                <wp:docPr id="87" name="Text Box 107"/>
+                <wp:cNvGraphicFramePr>
+                  <a:graphicFrameLocks xmlns:a="http://schemas.openxmlformats.org/drawingml/2006/main"/>
+                </wp:cNvGraphicFramePr>
+                <a:graphic xmlns:a="http://schemas.openxmlformats.org/drawingml/2006/main">
+                  <a:graphicData uri="http://schemas.microsoft.com/office/word/2010/wordprocessingShape">
+                    <wps:wsp>
+                      <wps:cNvSpPr txBox="1">
+                        <a:spLocks/>
+                      </wps:cNvSpPr>
+                      <wps:spPr bwMode="auto">
+                        <a:xfrm>
+                          <a:off x="0" y="0"/>
+                          <a:ext cx="247917" cy="360680"/>
+                        </a:xfrm>
+                        <a:prstGeom prst="rect">
+                          <a:avLst/>
+                        </a:prstGeom>
+                        <a:solidFill>
+                          <a:srgbClr val="FFFFFF"/>
+                        </a:solidFill>
+                        <a:ln>
+                          <a:noFill/>
+                        </a:ln>
+                        <a:extLst>
+                          <a:ext uri="{91240B29-F687-4F45-9708-019B960494DF}">
+                            <a14:hiddenLine xmlns:a14="http://schemas.microsoft.com/office/drawing/2010/main" w="9525">
+                              <a:solidFill>
+                                <a:srgbClr val="000000"/>
+                              </a:solidFill>
+                              <a:miter lim="800000"/>
+                              <a:headEnd/>
+                              <a:tailEnd/>
+                            </a14:hiddenLine>
+                          </a:ext>
+                        </a:extLst>
+                      </wps:spPr>
+                      <wps:txbx>
+                        <w:txbxContent>
+                          <w:p>
+                            <w:pPr>
+                              <w:spacing w:after="0" w:line="240" w:lineRule="auto"/>
+                              <w:rPr>
+                                <w:b/>
+                                <w:bCs/>
+                              </w:rPr>
+                            </w:pPr>
+                            <w:r>
+                              <w:rPr>
+                                <w:b/>
+                                <w:bCs/>
+                                <w:sz w:val="20"/>
+                                <w:szCs w:val="20"/>
+                              </w:rPr>
+                              <w:t>d</w:t>
+                            </w:r>
+                            <w:r>
+                              <w:rPr>
+                                <w:b/>
+                                <w:bCs/>
+                              </w:rPr>
+                              <w:t>=</w:t>
+                            </w:r>
+                            <w:r>
+                              <w:rPr>
+                                <w:b/>
+                                <w:bCs/>
+                              </w:rPr>
+                              <w:t>3</w:t>
+                            </w:r>
+                            <w:r>
+                              <w:rPr>
+                                <w:b/>
+                                <w:bCs/>
+                              </w:rPr>
+                              <w:br/>
+                              <w:t>f=</w:t>
+                            </w:r>
+                            <w:r>
+                              <w:rPr>
+                                <w:b/>
+                                <w:bCs/>
+                              </w:rPr>
+                              <w:t>6</w:t>
+                            </w:r>
+                          </w:p>
+                        </w:txbxContent>
+                      </wps:txbx>
+                      <wps:bodyPr rot="0" vert="horz" wrap="square" lIns="0" tIns="0" rIns="0" bIns="0" anchor="t" anchorCtr="0" upright="1">
+                        <a:noAutofit/>
+                      </wps:bodyPr>
+                    </wps:wsp>
+                  </a:graphicData>
+                </a:graphic>
+                <wp14:sizeRelH relativeFrom="page">
+                  <wp14:pctWidth>0</wp14:pctWidth>
+                </wp14:sizeRelH>
+                <wp14:sizeRelV relativeFrom="page">
+                  <wp14:pctHeight>0</wp14:pctHeight>
+                </wp14:sizeRelV>
+              </wp:anchor>
+            </w:drawing>
+          </mc:Choice>
+          <mc:Fallback>
+            <w:pict>
+              <v:shape w14:anchorId="1129EF7F" id="_x0000_s1059" type="#_x0000_t202" style="position:absolute;margin-left:49pt;margin-top:9.05pt;width:19.5pt;height:28.4pt;z-index:251707904;visibility:visible;mso-wrap-style:square;mso-width-percent:0;mso-height-percent:0;mso-wrap-distance-left:9pt;mso-wrap-distance-top:0;mso-wrap-distance-right:9pt;mso-wrap-distance-bottom:0;mso-position-horizontal:absolute;mso-position-horizontal-relative:text;mso-position-vertical:absolute;mso-position-vertical-relative:text;mso-width-percent:0;mso-height-percent:0;mso-width-relative:page;mso-height-relative:page;v-text-anchor:top" o:gfxdata="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" stroked="f">
+                <v:path arrowok="t"/>
+                <v:textbox inset="0,0,0,0">
+                  <w:txbxContent>
+                    <w:p>
+                      <w:pPr>
+                        <w:spacing w:after="0" w:line="240" w:lineRule="auto"/>
+                        <w:rPr>
+                          <w:b/>
+                          <w:bCs/>
+                        </w:rPr>
+                      </w:pPr>
+                      <w:r>
+                        <w:rPr>
+                          <w:b/>
+                          <w:bCs/>
+                          <w:sz w:val="20"/>
+                          <w:szCs w:val="20"/>
+                        </w:rPr>
+                        <w:t>d</w:t>
+                      </w:r>
+                      <w:r>
+                        <w:rPr>
+                          <w:b/>
+                          <w:bCs/>
+                        </w:rPr>
+                        <w:t>=</w:t>
+                      </w:r>
+                      <w:r>
+                        <w:rPr>
+                          <w:b/>
+                          <w:bCs/>
+                        </w:rPr>
+                        <w:t>3</w:t>
+                      </w:r>
+                      <w:r>
+                        <w:rPr>
+                          <w:b/>
+                          <w:bCs/>
+                        </w:rPr>
+                        <w:br/>
+                        <w:t>f=</w:t>
+                      </w:r>
+                      <w:r>
+                        <w:rPr>
+                          <w:b/>
+                          <w:bCs/>
+                        </w:rPr>
+                        <w:t>6</w:t>
+                      </w:r>
+                    </w:p>
+                  </w:txbxContent>
+                </v:textbox>
+              </v:shape>
+            </w:pict>
+          </mc:Fallback>
+        </mc:AlternateContent>
+      </w:r>
+      <w:r>
+        <w:rPr>
+          <w:noProof/>
+        </w:rPr>
+        <mc:AlternateContent>
+          <mc:Choice Requires="wps">
+            <w:drawing>
+              <wp:anchor distT="0" distB="0" distL="114300" distR="114300" simplePos="0" relativeHeight="251709952" behindDoc="0" locked="0" layoutInCell="1" allowOverlap="1" wp14:anchorId="5FD26E4E" wp14:editId="0D12FDF0">
+                <wp:simplePos x="0" y="0"/>
+                <wp:positionH relativeFrom="column">
+                  <wp:posOffset>1653588</wp:posOffset>
+                </wp:positionH>
+                <wp:positionV relativeFrom="paragraph">
+                  <wp:posOffset>112561</wp:posOffset>
+                </wp:positionV>
+                <wp:extent cx="368834" cy="360680"/>
+                <wp:effectExtent l="0" t="0" r="0" b="0"/>
+                <wp:wrapNone/>
+                <wp:docPr id="88" name="Text Box 107"/>
+                <wp:cNvGraphicFramePr>
+                  <a:graphicFrameLocks xmlns:a="http://schemas.openxmlformats.org/drawingml/2006/main"/>
+                </wp:cNvGraphicFramePr>
+                <a:graphic xmlns:a="http://schemas.openxmlformats.org/drawingml/2006/main">
+                  <a:graphicData uri="http://schemas.microsoft.com/office/word/2010/wordprocessingShape">
+                    <wps:wsp>
+                      <wps:cNvSpPr txBox="1">
+                        <a:spLocks/>
+                      </wps:cNvSpPr>
+                      <wps:spPr bwMode="auto">
+                        <a:xfrm>
+                          <a:off x="0" y="0"/>
+                          <a:ext cx="368834" cy="360680"/>
+                        </a:xfrm>
+                        <a:prstGeom prst="rect">
+                          <a:avLst/>
+                        </a:prstGeom>
+                        <a:solidFill>
+                          <a:srgbClr val="FFFFFF"/>
+                        </a:solidFill>
+                        <a:ln>
+                          <a:noFill/>
+                        </a:ln>
+                        <a:extLst>
+                          <a:ext uri="{91240B29-F687-4F45-9708-019B960494DF}">
+                            <a14:hiddenLine xmlns:a14="http://schemas.microsoft.com/office/drawing/2010/main" w="9525">
+                              <a:solidFill>
+                                <a:srgbClr val="000000"/>
+                              </a:solidFill>
+                              <a:miter lim="800000"/>
+                              <a:headEnd/>
+                              <a:tailEnd/>
+                            </a14:hiddenLine>
+                          </a:ext>
+                        </a:extLst>
+                      </wps:spPr>
+                      <wps:txbx>
+                        <w:txbxContent>
+                          <w:p>
+                            <w:pPr>
+                              <w:spacing w:after="0" w:line="240" w:lineRule="auto"/>
+                              <w:rPr>
+                                <w:b/>
+                                <w:bCs/>
+                              </w:rPr>
+                            </w:pPr>
+                            <w:r>
+                              <w:rPr>
+                                <w:b/>
+                                <w:bCs/>
+                                <w:sz w:val="20"/>
+                                <w:szCs w:val="20"/>
+                              </w:rPr>
+                              <w:t>d</w:t>
+                            </w:r>
+                            <w:r>
+                              <w:rPr>
+                                <w:b/>
+                                <w:bCs/>
+                              </w:rPr>
+                              <w:t>=</w:t>
+                            </w:r>
+                            <w:r>
+                              <w:rPr>
+                                <w:b/>
+                                <w:bCs/>
+                              </w:rPr>
+                              <w:t>4</w:t>
+                            </w:r>
+                            <w:r>
+                              <w:rPr>
+                                <w:b/>
+                                <w:bCs/>
+                              </w:rPr>
+                              <w:br/>
+                              <w:t>f=</w:t>
+                            </w:r>
+                            <w:r>
+                              <w:rPr>
+                                <w:b/>
+                                <w:bCs/>
+                              </w:rPr>
+                              <w:t>5</w:t>
+                            </w:r>
+                          </w:p>
+                        </w:txbxContent>
+                      </wps:txbx>
+                      <wps:bodyPr rot="0" vert="horz" wrap="square" lIns="0" tIns="0" rIns="0" bIns="0" anchor="t" anchorCtr="0" upright="1">
+                        <a:noAutofit/>
+                      </wps:bodyPr>
+                    </wps:wsp>
+                  </a:graphicData>
+                </a:graphic>
+                <wp14:sizeRelH relativeFrom="page">
+                  <wp14:pctWidth>0</wp14:pctWidth>
+                </wp14:sizeRelH>
+                <wp14:sizeRelV relativeFrom="page">
+                  <wp14:pctHeight>0</wp14:pctHeight>
+                </wp14:sizeRelV>
+              </wp:anchor>
+            </w:drawing>
+          </mc:Choice>
+          <mc:Fallback>
+            <w:pict>
+              <v:shape w14:anchorId="5FD26E4E" id="_x0000_s1060" type="#_x0000_t202" style="position:absolute;margin-left:130.2pt;margin-top:8.85pt;width:29.05pt;height:28.4pt;z-index:251709952;visibility:visible;mso-wrap-style:square;mso-width-percent:0;mso-height-percent:0;mso-wrap-distance-left:9pt;mso-wrap-distance-top:0;mso-wrap-distance-right:9pt;mso-wrap-distance-bottom:0;mso-position-horizontal:absolute;mso-position-horizontal-relative:text;mso-position-vertical:absolute;mso-position-vertical-relative:text;mso-width-percent:0;mso-height-percent:0;mso-width-relative:page;mso-height-relative:page;v-text-anchor:top" o:gfxdata="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" stroked="f">
+                <v:path arrowok="t"/>
+                <v:textbox inset="0,0,0,0">
+                  <w:txbxContent>
+                    <w:p>
+                      <w:pPr>
+                        <w:spacing w:after="0" w:line="240" w:lineRule="auto"/>
+                        <w:rPr>
+                          <w:b/>
+                          <w:bCs/>
+                        </w:rPr>
+                      </w:pPr>
+                      <w:r>
+                        <w:rPr>
+                          <w:b/>
+                          <w:bCs/>
+                          <w:sz w:val="20"/>
+                          <w:szCs w:val="20"/>
+                        </w:rPr>
+                        <w:t>d</w:t>
+                      </w:r>
+                      <w:r>
+                        <w:rPr>
+                          <w:b/>
+                          <w:bCs/>
+                        </w:rPr>
+                        <w:t>=</w:t>
+                      </w:r>
+                      <w:r>
+                        <w:rPr>
+                          <w:b/>
+                          <w:bCs/>
+                        </w:rPr>
+                        <w:t>4</w:t>
+                      </w:r>
+                      <w:r>
+                        <w:rPr>
+                          <w:b/>
+                          <w:bCs/>
+                        </w:rPr>
+                        <w:br/>
+                        <w:t>f=</w:t>
+                      </w:r>
+                      <w:r>
+                        <w:rPr>
+                          <w:b/>
+                          <w:bCs/>
+                        </w:rPr>
+                        <w:t>5</w:t>
+                      </w:r>
+                    </w:p>
+                  </w:txbxContent>
+                </v:textbox>
+              </v:shape>
+            </w:pict>
+          </mc:Fallback>
+        </mc:AlternateContent>
+      </w:r>
+      <w:r>
+        <w:rPr>
+          <w:noProof/>
+        </w:rPr>
+        <mc:AlternateContent>
+          <mc:Choice Requires="wps">
+            <w:drawing>
+              <wp:anchor distT="0" distB="0" distL="114300" distR="114300" simplePos="0" relativeHeight="251646464" behindDoc="0" locked="0" layoutInCell="1" allowOverlap="1" wp14:anchorId="75A72FED" wp14:editId="5954667E">
                 <wp:simplePos x="0" y="0"/>
                 <wp:positionH relativeFrom="column">
                   <wp:posOffset>3545205</wp:posOffset>
@@ -5072,7 +6707,7 @@
           </mc:Choice>
           <mc:Fallback>
             <w:pict>
-              <v:oval w14:anchorId="75A72FED" id="Oval 119" o:spid="_x0000_s1052" style="position:absolute;margin-left:279.15pt;margin-top:5.7pt;width:29.25pt;height:28.55pt;z-index:251646464;visibility:visible;mso-wrap-style:square;mso-width-percent:0;mso-height-percent:0;mso-wrap-distance-left:9pt;mso-wrap-distance-top:0;mso-wrap-distance-right:9pt;mso-wrap-distance-bottom:0;mso-position-horizontal:absolute;mso-position-horizontal-relative:text;mso-position-vertical:absolute;mso-position-vertical-relative:text;mso-width-percent:0;mso-height-percent:0;mso-width-relative:page;mso-height-relative:page;v-text-anchor:top" o:gfxdata="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">
+              <v:oval w14:anchorId="75A72FED" id="Oval 119" o:spid="_x0000_s1061" style="position:absolute;margin-left:279.15pt;margin-top:5.7pt;width:29.25pt;height:28.55pt;z-index:251646464;visibility:visible;mso-wrap-style:square;mso-width-percent:0;mso-height-percent:0;mso-wrap-distance-left:9pt;mso-wrap-distance-top:0;mso-wrap-distance-right:9pt;mso-wrap-distance-bottom:0;mso-position-horizontal:absolute;mso-position-horizontal-relative:text;mso-position-vertical:absolute;mso-position-vertical-relative:text;mso-width-percent:0;mso-height-percent:0;mso-width-relative:page;mso-height-relative:page;v-text-anchor:top" o:gfxdata="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">
                 <v:path arrowok="t"/>
                 <v:textbox>
                   <w:txbxContent>
@@ -5105,7 +6740,7 @@
         <mc:AlternateContent>
           <mc:Choice Requires="wps">
             <w:drawing>
-              <wp:anchor distT="0" distB="0" distL="114300" distR="114300" simplePos="0" relativeHeight="251657728" behindDoc="0" locked="0" layoutInCell="1" allowOverlap="1" wp14:anchorId="0AF45D01" wp14:editId="5BA0A190">
+              <wp:anchor distT="0" distB="0" distL="114300" distR="114300" simplePos="0" relativeHeight="251657728" behindDoc="0" locked="0" layoutInCell="1" allowOverlap="1" wp14:anchorId="0AF45D01" wp14:editId="4B7F7019">
                 <wp:simplePos x="0" y="0"/>
                 <wp:positionH relativeFrom="column">
                   <wp:posOffset>3726815</wp:posOffset>
@@ -5166,7 +6801,7 @@
           </mc:Choice>
           <mc:Fallback>
             <w:pict>
-              <v:shape w14:anchorId="2B8C44D8" id="AutoShape 130" o:spid="_x0000_s1026" type="#_x0000_t32" style="position:absolute;margin-left:293.45pt;margin-top:3.35pt;width:0;height:30.05pt;z-index:251657728;visibility:visible;mso-wrap-style:square;mso-width-percent:0;mso-height-percent:0;mso-wrap-distance-left:9pt;mso-wrap-distance-top:0;mso-wrap-distance-right:9pt;mso-wrap-distance-bottom:0;mso-position-horizontal:absolute;mso-position-horizontal-relative:text;mso-position-vertical:absolute;mso-position-vertical-relative:text;mso-width-percent:0;mso-height-percent:0;mso-width-relative:page;mso-height-relative:page" o:gfxdata="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">
+              <v:shape w14:anchorId="3179F333" id="AutoShape 130" o:spid="_x0000_s1026" type="#_x0000_t32" style="position:absolute;margin-left:293.45pt;margin-top:3.35pt;width:0;height:30.05pt;z-index:251657728;visibility:visible;mso-wrap-style:square;mso-width-percent:0;mso-height-percent:0;mso-wrap-distance-left:9pt;mso-wrap-distance-top:0;mso-wrap-distance-right:9pt;mso-wrap-distance-bottom:0;mso-position-horizontal:absolute;mso-position-horizontal-relative:text;mso-position-vertical:absolute;mso-position-vertical-relative:text;mso-width-percent:0;mso-height-percent:0;mso-width-relative:page;mso-height-relative:page" o:gfxdata="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">
                 <v:stroke endarrow="block"/>
                 <o:lock v:ext="edit" shapetype="f"/>
               </v:shape>
@@ -5179,6 +6814,129 @@
       <w:pPr>
         <w:spacing w:after="0"/>
       </w:pPr>
+      <w:r>
+        <w:rPr>
+          <w:noProof/>
+        </w:rPr>
+        <mc:AlternateContent>
+          <mc:Choice Requires="wps">
+            <w:drawing>
+              <wp:anchor distT="0" distB="0" distL="114300" distR="114300" simplePos="0" relativeHeight="251701760" behindDoc="0" locked="0" layoutInCell="1" allowOverlap="1" wp14:anchorId="5C5E4B25" wp14:editId="65C86C28">
+                <wp:simplePos x="0" y="0"/>
+                <wp:positionH relativeFrom="column">
+                  <wp:posOffset>-269101</wp:posOffset>
+                </wp:positionH>
+                <wp:positionV relativeFrom="paragraph">
+                  <wp:posOffset>172795</wp:posOffset>
+                </wp:positionV>
+                <wp:extent cx="2650992" cy="845244"/>
+                <wp:effectExtent l="0" t="0" r="3810" b="5715"/>
+                <wp:wrapNone/>
+                <wp:docPr id="84" name="Text Box 108"/>
+                <wp:cNvGraphicFramePr>
+                  <a:graphicFrameLocks xmlns:a="http://schemas.openxmlformats.org/drawingml/2006/main"/>
+                </wp:cNvGraphicFramePr>
+                <a:graphic xmlns:a="http://schemas.openxmlformats.org/drawingml/2006/main">
+                  <a:graphicData uri="http://schemas.microsoft.com/office/word/2010/wordprocessingShape">
+                    <wps:wsp>
+                      <wps:cNvSpPr txBox="1">
+                        <a:spLocks/>
+                      </wps:cNvSpPr>
+                      <wps:spPr bwMode="auto">
+                        <a:xfrm>
+                          <a:off x="0" y="0"/>
+                          <a:ext cx="2650992" cy="845244"/>
+                        </a:xfrm>
+                        <a:prstGeom prst="rect">
+                          <a:avLst/>
+                        </a:prstGeom>
+                        <a:solidFill>
+                          <a:srgbClr val="FFFFFF"/>
+                        </a:solidFill>
+                        <a:ln>
+                          <a:noFill/>
+                        </a:ln>
+                        <a:extLst>
+                          <a:ext uri="{91240B29-F687-4F45-9708-019B960494DF}">
+                            <a14:hiddenLine xmlns:a14="http://schemas.microsoft.com/office/drawing/2010/main" w="9525">
+                              <a:solidFill>
+                                <a:srgbClr val="000000"/>
+                              </a:solidFill>
+                              <a:miter lim="800000"/>
+                              <a:headEnd/>
+                              <a:tailEnd/>
+                            </a14:hiddenLine>
+                          </a:ext>
+                        </a:extLst>
+                      </wps:spPr>
+                      <wps:txbx>
+                        <w:txbxContent>
+                          <w:p>
+                            <w:pPr>
+                              <w:spacing w:after="0" w:line="240" w:lineRule="auto"/>
+                              <w:rPr>
+                                <w:b/>
+                                <w:bCs/>
+                              </w:rPr>
+                            </w:pPr>
+                            <w:r>
+                              <w:rPr>
+                                <w:b/>
+                                <w:bCs/>
+                                <w:sz w:val="20"/>
+                                <w:szCs w:val="20"/>
+                              </w:rPr>
+                              <w:t>Note: Since DSF considers vertices alphabetically, we will start with q first, since q comes first before all the other vertices</w:t>
+                            </w:r>
+                          </w:p>
+                        </w:txbxContent>
+                      </wps:txbx>
+                      <wps:bodyPr rot="0" vert="horz" wrap="square" lIns="0" tIns="0" rIns="0" bIns="0" anchor="t" anchorCtr="0" upright="1">
+                        <a:noAutofit/>
+                      </wps:bodyPr>
+                    </wps:wsp>
+                  </a:graphicData>
+                </a:graphic>
+                <wp14:sizeRelH relativeFrom="page">
+                  <wp14:pctWidth>0</wp14:pctWidth>
+                </wp14:sizeRelH>
+                <wp14:sizeRelV relativeFrom="page">
+                  <wp14:pctHeight>0</wp14:pctHeight>
+                </wp14:sizeRelV>
+              </wp:anchor>
+            </w:drawing>
+          </mc:Choice>
+          <mc:Fallback>
+            <w:pict>
+              <v:shape w14:anchorId="5C5E4B25" id="_x0000_s1062" type="#_x0000_t202" style="position:absolute;margin-left:-21.2pt;margin-top:13.6pt;width:208.75pt;height:66.55pt;z-index:251701760;visibility:visible;mso-wrap-style:square;mso-width-percent:0;mso-height-percent:0;mso-wrap-distance-left:9pt;mso-wrap-distance-top:0;mso-wrap-distance-right:9pt;mso-wrap-distance-bottom:0;mso-position-horizontal:absolute;mso-position-horizontal-relative:text;mso-position-vertical:absolute;mso-position-vertical-relative:text;mso-width-percent:0;mso-height-percent:0;mso-width-relative:page;mso-height-relative:page;v-text-anchor:top" o:gfxdata="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" stroked="f">
+                <v:path arrowok="t"/>
+                <v:textbox inset="0,0,0,0">
+                  <w:txbxContent>
+                    <w:p>
+                      <w:pPr>
+                        <w:spacing w:after="0" w:line="240" w:lineRule="auto"/>
+                        <w:rPr>
+                          <w:b/>
+                          <w:bCs/>
+                        </w:rPr>
+                      </w:pPr>
+                      <w:r>
+                        <w:rPr>
+                          <w:b/>
+                          <w:bCs/>
+                          <w:sz w:val="20"/>
+                          <w:szCs w:val="20"/>
+                        </w:rPr>
+                        <w:t>Note: Since DSF considers vertices alphabetically, we will start with q first, since q comes first before all the other vertices</w:t>
+                      </w:r>
+                    </w:p>
+                  </w:txbxContent>
+                </v:textbox>
+              </v:shape>
+            </w:pict>
+          </mc:Fallback>
+        </mc:AlternateContent>
+      </w:r>
     </w:p>
     <w:p>
       <w:pPr>
@@ -5191,7 +6949,188 @@
         <mc:AlternateContent>
           <mc:Choice Requires="wps">
             <w:drawing>
-              <wp:anchor distT="0" distB="0" distL="114300" distR="114300" simplePos="0" relativeHeight="251647488" behindDoc="0" locked="0" layoutInCell="1" allowOverlap="1" wp14:anchorId="3C6305FA" wp14:editId="42EAFE6C">
+              <wp:anchor distT="0" distB="0" distL="114300" distR="114300" simplePos="0" relativeHeight="251716096" behindDoc="0" locked="0" layoutInCell="1" allowOverlap="1" wp14:anchorId="62E6E745" wp14:editId="5F8951EE">
+                <wp:simplePos x="0" y="0"/>
+                <wp:positionH relativeFrom="column">
+                  <wp:posOffset>3195955</wp:posOffset>
+                </wp:positionH>
+                <wp:positionV relativeFrom="paragraph">
+                  <wp:posOffset>78292</wp:posOffset>
+                </wp:positionV>
+                <wp:extent cx="347542" cy="360680"/>
+                <wp:effectExtent l="0" t="0" r="0" b="0"/>
+                <wp:wrapNone/>
+                <wp:docPr id="91" name="Text Box 107"/>
+                <wp:cNvGraphicFramePr>
+                  <a:graphicFrameLocks xmlns:a="http://schemas.openxmlformats.org/drawingml/2006/main"/>
+                </wp:cNvGraphicFramePr>
+                <a:graphic xmlns:a="http://schemas.openxmlformats.org/drawingml/2006/main">
+                  <a:graphicData uri="http://schemas.microsoft.com/office/word/2010/wordprocessingShape">
+                    <wps:wsp>
+                      <wps:cNvSpPr txBox="1">
+                        <a:spLocks/>
+                      </wps:cNvSpPr>
+                      <wps:spPr bwMode="auto">
+                        <a:xfrm>
+                          <a:off x="0" y="0"/>
+                          <a:ext cx="347542" cy="360680"/>
+                        </a:xfrm>
+                        <a:prstGeom prst="rect">
+                          <a:avLst/>
+                        </a:prstGeom>
+                        <a:solidFill>
+                          <a:srgbClr val="FFFFFF"/>
+                        </a:solidFill>
+                        <a:ln>
+                          <a:noFill/>
+                        </a:ln>
+                        <a:extLst>
+                          <a:ext uri="{91240B29-F687-4F45-9708-019B960494DF}">
+                            <a14:hiddenLine xmlns:a14="http://schemas.microsoft.com/office/drawing/2010/main" w="9525">
+                              <a:solidFill>
+                                <a:srgbClr val="000000"/>
+                              </a:solidFill>
+                              <a:miter lim="800000"/>
+                              <a:headEnd/>
+                              <a:tailEnd/>
+                            </a14:hiddenLine>
+                          </a:ext>
+                        </a:extLst>
+                      </wps:spPr>
+                      <wps:txbx>
+                        <w:txbxContent>
+                          <w:p>
+                            <w:pPr>
+                              <w:spacing w:after="0" w:line="240" w:lineRule="auto"/>
+                              <w:rPr>
+                                <w:b/>
+                                <w:bCs/>
+                              </w:rPr>
+                            </w:pPr>
+                            <w:r>
+                              <w:rPr>
+                                <w:b/>
+                                <w:bCs/>
+                                <w:sz w:val="20"/>
+                                <w:szCs w:val="20"/>
+                              </w:rPr>
+                              <w:t>d</w:t>
+                            </w:r>
+                            <w:r>
+                              <w:rPr>
+                                <w:b/>
+                                <w:bCs/>
+                              </w:rPr>
+                              <w:t>=</w:t>
+                            </w:r>
+                            <w:r>
+                              <w:rPr>
+                                <w:b/>
+                                <w:bCs/>
+                              </w:rPr>
+                              <w:t>10</w:t>
+                            </w:r>
+                            <w:r>
+                              <w:rPr>
+                                <w:b/>
+                                <w:bCs/>
+                              </w:rPr>
+                              <w:br/>
+                              <w:t>f=</w:t>
+                            </w:r>
+                            <w:r>
+                              <w:rPr>
+                                <w:b/>
+                                <w:bCs/>
+                              </w:rPr>
+                              <w:t>11</w:t>
+                            </w:r>
+                          </w:p>
+                        </w:txbxContent>
+                      </wps:txbx>
+                      <wps:bodyPr rot="0" vert="horz" wrap="square" lIns="0" tIns="0" rIns="0" bIns="0" anchor="t" anchorCtr="0" upright="1">
+                        <a:noAutofit/>
+                      </wps:bodyPr>
+                    </wps:wsp>
+                  </a:graphicData>
+                </a:graphic>
+                <wp14:sizeRelH relativeFrom="page">
+                  <wp14:pctWidth>0</wp14:pctWidth>
+                </wp14:sizeRelH>
+                <wp14:sizeRelV relativeFrom="page">
+                  <wp14:pctHeight>0</wp14:pctHeight>
+                </wp14:sizeRelV>
+              </wp:anchor>
+            </w:drawing>
+          </mc:Choice>
+          <mc:Fallback>
+            <w:pict>
+              <v:shape w14:anchorId="62E6E745" id="_x0000_s1063" type="#_x0000_t202" style="position:absolute;margin-left:251.65pt;margin-top:6.15pt;width:27.35pt;height:28.4pt;z-index:251716096;visibility:visible;mso-wrap-style:square;mso-width-percent:0;mso-height-percent:0;mso-wrap-distance-left:9pt;mso-wrap-distance-top:0;mso-wrap-distance-right:9pt;mso-wrap-distance-bottom:0;mso-position-horizontal:absolute;mso-position-horizontal-relative:text;mso-position-vertical:absolute;mso-position-vertical-relative:text;mso-width-percent:0;mso-height-percent:0;mso-width-relative:page;mso-height-relative:page;v-text-anchor:top" o:gfxdata="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" stroked="f">
+                <v:path arrowok="t"/>
+                <v:textbox inset="0,0,0,0">
+                  <w:txbxContent>
+                    <w:p>
+                      <w:pPr>
+                        <w:spacing w:after="0" w:line="240" w:lineRule="auto"/>
+                        <w:rPr>
+                          <w:b/>
+                          <w:bCs/>
+                        </w:rPr>
+                      </w:pPr>
+                      <w:r>
+                        <w:rPr>
+                          <w:b/>
+                          <w:bCs/>
+                          <w:sz w:val="20"/>
+                          <w:szCs w:val="20"/>
+                        </w:rPr>
+                        <w:t>d</w:t>
+                      </w:r>
+                      <w:r>
+                        <w:rPr>
+                          <w:b/>
+                          <w:bCs/>
+                        </w:rPr>
+                        <w:t>=</w:t>
+                      </w:r>
+                      <w:r>
+                        <w:rPr>
+                          <w:b/>
+                          <w:bCs/>
+                        </w:rPr>
+                        <w:t>10</w:t>
+                      </w:r>
+                      <w:r>
+                        <w:rPr>
+                          <w:b/>
+                          <w:bCs/>
+                        </w:rPr>
+                        <w:br/>
+                        <w:t>f=</w:t>
+                      </w:r>
+                      <w:r>
+                        <w:rPr>
+                          <w:b/>
+                          <w:bCs/>
+                        </w:rPr>
+                        <w:t>11</w:t>
+                      </w:r>
+                    </w:p>
+                  </w:txbxContent>
+                </v:textbox>
+              </v:shape>
+            </w:pict>
+          </mc:Fallback>
+        </mc:AlternateContent>
+      </w:r>
+      <w:r>
+        <w:rPr>
+          <w:noProof/>
+        </w:rPr>
+        <mc:AlternateContent>
+          <mc:Choice Requires="wps">
+            <w:drawing>
+              <wp:anchor distT="0" distB="0" distL="114300" distR="114300" simplePos="0" relativeHeight="251647488" behindDoc="0" locked="0" layoutInCell="1" allowOverlap="1" wp14:anchorId="3C6305FA" wp14:editId="795E8C8E">
                 <wp:simplePos x="0" y="0"/>
                 <wp:positionH relativeFrom="column">
                   <wp:posOffset>3561916</wp:posOffset>
@@ -5258,7 +7197,7 @@
           </mc:Choice>
           <mc:Fallback>
             <w:pict>
-              <v:oval w14:anchorId="3C6305FA" id="Oval 120" o:spid="_x0000_s1053" style="position:absolute;margin-left:280.45pt;margin-top:6.1pt;width:29.25pt;height:28.55pt;z-index:251647488;visibility:visible;mso-wrap-style:square;mso-width-percent:0;mso-height-percent:0;mso-wrap-distance-left:9pt;mso-wrap-distance-top:0;mso-wrap-distance-right:9pt;mso-wrap-distance-bottom:0;mso-position-horizontal:absolute;mso-position-horizontal-relative:text;mso-position-vertical:absolute;mso-position-vertical-relative:text;mso-width-percent:0;mso-height-percent:0;mso-width-relative:page;mso-height-relative:page;v-text-anchor:top" o:gfxdata="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">
+              <v:oval w14:anchorId="3C6305FA" id="Oval 120" o:spid="_x0000_s1064" style="position:absolute;margin-left:280.45pt;margin-top:6.1pt;width:29.25pt;height:28.55pt;z-index:251647488;visibility:visible;mso-wrap-style:square;mso-width-percent:0;mso-height-percent:0;mso-wrap-distance-left:9pt;mso-wrap-distance-top:0;mso-wrap-distance-right:9pt;mso-wrap-distance-bottom:0;mso-position-horizontal:absolute;mso-position-horizontal-relative:text;mso-position-vertical:absolute;mso-position-vertical-relative:text;mso-width-percent:0;mso-height-percent:0;mso-width-relative:page;mso-height-relative:page;v-text-anchor:top" o:gfxdata="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">
                 <v:path arrowok="t"/>
                 <v:textbox>
                   <w:txbxContent>
@@ -5279,6 +7218,177 @@
       <w:pPr>
         <w:spacing w:after="0"/>
       </w:pPr>
+      <w:r>
+        <w:rPr>
+          <w:noProof/>
+        </w:rPr>
+        <mc:AlternateContent>
+          <mc:Choice Requires="wps">
+            <w:drawing>
+              <wp:anchor distT="0" distB="0" distL="114300" distR="114300" simplePos="0" relativeHeight="251722240" behindDoc="0" locked="0" layoutInCell="1" allowOverlap="1" wp14:anchorId="532BDE72" wp14:editId="591B3754">
+                <wp:simplePos x="0" y="0"/>
+                <wp:positionH relativeFrom="column">
+                  <wp:posOffset>2538373</wp:posOffset>
+                </wp:positionH>
+                <wp:positionV relativeFrom="paragraph">
+                  <wp:posOffset>410280</wp:posOffset>
+                </wp:positionV>
+                <wp:extent cx="2020367" cy="360680"/>
+                <wp:effectExtent l="0" t="0" r="0" b="0"/>
+                <wp:wrapNone/>
+                <wp:docPr id="94" name="Text Box 107"/>
+                <wp:cNvGraphicFramePr>
+                  <a:graphicFrameLocks xmlns:a="http://schemas.openxmlformats.org/drawingml/2006/main"/>
+                </wp:cNvGraphicFramePr>
+                <a:graphic xmlns:a="http://schemas.openxmlformats.org/drawingml/2006/main">
+                  <a:graphicData uri="http://schemas.microsoft.com/office/word/2010/wordprocessingShape">
+                    <wps:wsp>
+                      <wps:cNvSpPr txBox="1">
+                        <a:spLocks/>
+                      </wps:cNvSpPr>
+                      <wps:spPr bwMode="auto">
+                        <a:xfrm>
+                          <a:off x="0" y="0"/>
+                          <a:ext cx="2020367" cy="360680"/>
+                        </a:xfrm>
+                        <a:prstGeom prst="rect">
+                          <a:avLst/>
+                        </a:prstGeom>
+                        <a:solidFill>
+                          <a:srgbClr val="FFFFFF"/>
+                        </a:solidFill>
+                        <a:ln>
+                          <a:noFill/>
+                        </a:ln>
+                        <a:extLst>
+                          <a:ext uri="{91240B29-F687-4F45-9708-019B960494DF}">
+                            <a14:hiddenLine xmlns:a14="http://schemas.microsoft.com/office/drawing/2010/main" w="9525">
+                              <a:solidFill>
+                                <a:srgbClr val="000000"/>
+                              </a:solidFill>
+                              <a:miter lim="800000"/>
+                              <a:headEnd/>
+                              <a:tailEnd/>
+                            </a14:hiddenLine>
+                          </a:ext>
+                        </a:extLst>
+                      </wps:spPr>
+                      <wps:txbx>
+                        <w:txbxContent>
+                          <w:p>
+                            <w:pPr>
+                              <w:spacing w:after="0" w:line="240" w:lineRule="auto"/>
+                              <w:rPr>
+                                <w:b/>
+                                <w:bCs/>
+                                <w:color w:val="FF0000"/>
+                                <w:sz w:val="20"/>
+                                <w:szCs w:val="20"/>
+                              </w:rPr>
+                            </w:pPr>
+                            <w:r>
+                              <w:rPr>
+                                <w:b/>
+                                <w:bCs/>
+                                <w:color w:val="FF0000"/>
+                                <w:sz w:val="20"/>
+                                <w:szCs w:val="20"/>
+                              </w:rPr>
+                              <w:t>Note to self, need to add</w:t>
+                            </w:r>
+                          </w:p>
+                          <w:p>
+                            <w:pPr>
+                              <w:spacing w:after="0" w:line="240" w:lineRule="auto"/>
+                              <w:rPr>
+                                <w:b/>
+                                <w:bCs/>
+                                <w:color w:val="FF0000"/>
+                              </w:rPr>
+                            </w:pPr>
+                            <w:r>
+                              <w:rPr>
+                                <w:b/>
+                                <w:bCs/>
+                                <w:color w:val="FF0000"/>
+                                <w:sz w:val="20"/>
+                                <w:szCs w:val="20"/>
+                              </w:rPr>
+                              <w:t>Edge classifications</w:t>
+                            </w:r>
+                          </w:p>
+                        </w:txbxContent>
+                      </wps:txbx>
+                      <wps:bodyPr rot="0" vert="horz" wrap="square" lIns="0" tIns="0" rIns="0" bIns="0" anchor="t" anchorCtr="0" upright="1">
+                        <a:noAutofit/>
+                      </wps:bodyPr>
+                    </wps:wsp>
+                  </a:graphicData>
+                </a:graphic>
+                <wp14:sizeRelH relativeFrom="page">
+                  <wp14:pctWidth>0</wp14:pctWidth>
+                </wp14:sizeRelH>
+                <wp14:sizeRelV relativeFrom="page">
+                  <wp14:pctHeight>0</wp14:pctHeight>
+                </wp14:sizeRelV>
+              </wp:anchor>
+            </w:drawing>
+          </mc:Choice>
+          <mc:Fallback>
+            <w:pict>
+              <v:shape w14:anchorId="532BDE72" id="_x0000_s1065" type="#_x0000_t202" style="position:absolute;margin-left:199.85pt;margin-top:32.3pt;width:159.1pt;height:28.4pt;z-index:251722240;visibility:visible;mso-wrap-style:square;mso-width-percent:0;mso-height-percent:0;mso-wrap-distance-left:9pt;mso-wrap-distance-top:0;mso-wrap-distance-right:9pt;mso-wrap-distance-bottom:0;mso-position-horizontal:absolute;mso-position-horizontal-relative:text;mso-position-vertical:absolute;mso-position-vertical-relative:text;mso-width-percent:0;mso-height-percent:0;mso-width-relative:page;mso-height-relative:page;v-text-anchor:top" o:gfxdata="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" stroked="f">
+                <v:path arrowok="t"/>
+                <v:textbox inset="0,0,0,0">
+                  <w:txbxContent>
+                    <w:p>
+                      <w:pPr>
+                        <w:spacing w:after="0" w:line="240" w:lineRule="auto"/>
+                        <w:rPr>
+                          <w:b/>
+                          <w:bCs/>
+                          <w:color w:val="FF0000"/>
+                          <w:sz w:val="20"/>
+                          <w:szCs w:val="20"/>
+                        </w:rPr>
+                      </w:pPr>
+                      <w:r>
+                        <w:rPr>
+                          <w:b/>
+                          <w:bCs/>
+                          <w:color w:val="FF0000"/>
+                          <w:sz w:val="20"/>
+                          <w:szCs w:val="20"/>
+                        </w:rPr>
+                        <w:t>Note to self, need to add</w:t>
+                      </w:r>
+                    </w:p>
+                    <w:p>
+                      <w:pPr>
+                        <w:spacing w:after="0" w:line="240" w:lineRule="auto"/>
+                        <w:rPr>
+                          <w:b/>
+                          <w:bCs/>
+                          <w:color w:val="FF0000"/>
+                        </w:rPr>
+                      </w:pPr>
+                      <w:r>
+                        <w:rPr>
+                          <w:b/>
+                          <w:bCs/>
+                          <w:color w:val="FF0000"/>
+                          <w:sz w:val="20"/>
+                          <w:szCs w:val="20"/>
+                        </w:rPr>
+                        <w:t>Edge classifications</w:t>
+                      </w:r>
+                    </w:p>
+                  </w:txbxContent>
+                </v:textbox>
+              </v:shape>
+            </w:pict>
+          </mc:Fallback>
+        </mc:AlternateContent>
+      </w:r>
     </w:p>
     <w:p>
       <w:pPr>
@@ -5310,7 +7420,15 @@
         <w:t xml:space="preserve"> points)</w:t>
       </w:r>
       <w:r>
-        <w:t xml:space="preserve"> List the vertices of the graph below in Topological Order, as produced by the Topological Sort algorithm. Assume that the for loops in DFS and DFS-VISIT consider vertices alphabetically.</w:t>
+        <w:t xml:space="preserve"> List the vertices of the graph below in Topological Order, as produced by the Topological Sort algorithm. Assume that </w:t>
+      </w:r>
+      <w:proofErr w:type="gramStart"/>
+      <w:r>
+        <w:t>the for</w:t>
+      </w:r>
+      <w:proofErr w:type="gramEnd"/>
+      <w:r>
+        <w:t xml:space="preserve"> loops in DFS and DFS-VISIT consider vertices alphabetically.</w:t>
       </w:r>
     </w:p>
     <w:p>
@@ -5548,7 +7666,7 @@
           </mc:Choice>
           <mc:Fallback>
             <w:pict>
-              <v:oval w14:anchorId="4ED36659" id="Oval 140" o:spid="_x0000_s1054" style="position:absolute;margin-left:350.25pt;margin-top:.75pt;width:29.25pt;height:28.55pt;z-index:251667968;visibility:visible;mso-wrap-style:square;mso-width-percent:0;mso-height-percent:0;mso-wrap-distance-left:9pt;mso-wrap-distance-top:0;mso-wrap-distance-right:9pt;mso-wrap-distance-bottom:0;mso-position-horizontal:absolute;mso-position-horizontal-relative:text;mso-position-vertical:absolute;mso-position-vertical-relative:text;mso-width-percent:0;mso-height-percent:0;mso-width-relative:page;mso-height-relative:page;v-text-anchor:top" o:gfxdata="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">
+              <v:oval w14:anchorId="4ED36659" id="Oval 140" o:spid="_x0000_s1066" style="position:absolute;margin-left:350.25pt;margin-top:.75pt;width:29.25pt;height:28.55pt;z-index:251667968;visibility:visible;mso-wrap-style:square;mso-width-percent:0;mso-height-percent:0;mso-wrap-distance-left:9pt;mso-wrap-distance-top:0;mso-wrap-distance-right:9pt;mso-wrap-distance-bottom:0;mso-position-horizontal:absolute;mso-position-horizontal-relative:text;mso-position-vertical:absolute;mso-position-vertical-relative:text;mso-width-percent:0;mso-height-percent:0;mso-width-relative:page;mso-height-relative:page;v-text-anchor:top" o:gfxdata="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">
                 <v:path arrowok="t"/>
                 <v:textbox>
                   <w:txbxContent>
@@ -5638,7 +7756,7 @@
           </mc:Choice>
           <mc:Fallback>
             <w:pict>
-              <v:oval w14:anchorId="6A21EB92" id="Oval 139" o:spid="_x0000_s1055" style="position:absolute;margin-left:257pt;margin-top:.75pt;width:29.25pt;height:28.55pt;z-index:251666944;visibility:visible;mso-wrap-style:square;mso-width-percent:0;mso-height-percent:0;mso-wrap-distance-left:9pt;mso-wrap-distance-top:0;mso-wrap-distance-right:9pt;mso-wrap-distance-bottom:0;mso-position-horizontal:absolute;mso-position-horizontal-relative:text;mso-position-vertical:absolute;mso-position-vertical-relative:text;mso-width-percent:0;mso-height-percent:0;mso-width-relative:page;mso-height-relative:page;v-text-anchor:top" o:gfxdata="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">
+              <v:oval w14:anchorId="6A21EB92" id="Oval 139" o:spid="_x0000_s1067" style="position:absolute;margin-left:257pt;margin-top:.75pt;width:29.25pt;height:28.55pt;z-index:251666944;visibility:visible;mso-wrap-style:square;mso-width-percent:0;mso-height-percent:0;mso-wrap-distance-left:9pt;mso-wrap-distance-top:0;mso-wrap-distance-right:9pt;mso-wrap-distance-bottom:0;mso-position-horizontal:absolute;mso-position-horizontal-relative:text;mso-position-vertical:absolute;mso-position-vertical-relative:text;mso-width-percent:0;mso-height-percent:0;mso-width-relative:page;mso-height-relative:page;v-text-anchor:top" o:gfxdata="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">
                 <v:path arrowok="t"/>
                 <v:textbox>
                   <w:txbxContent>
@@ -5728,7 +7846,7 @@
           </mc:Choice>
           <mc:Fallback>
             <w:pict>
-              <v:oval w14:anchorId="58623B08" id="Oval 138" o:spid="_x0000_s1056" style="position:absolute;margin-left:164.2pt;margin-top:.75pt;width:29.25pt;height:28.55pt;z-index:251665920;visibility:visible;mso-wrap-style:square;mso-width-percent:0;mso-height-percent:0;mso-wrap-distance-left:9pt;mso-wrap-distance-top:0;mso-wrap-distance-right:9pt;mso-wrap-distance-bottom:0;mso-position-horizontal:absolute;mso-position-horizontal-relative:text;mso-position-vertical:absolute;mso-position-vertical-relative:text;mso-width-percent:0;mso-height-percent:0;mso-width-relative:page;mso-height-relative:page;v-text-anchor:top" o:gfxdata="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">
+              <v:oval w14:anchorId="58623B08" id="Oval 138" o:spid="_x0000_s1068" style="position:absolute;margin-left:164.2pt;margin-top:.75pt;width:29.25pt;height:28.55pt;z-index:251665920;visibility:visible;mso-wrap-style:square;mso-width-percent:0;mso-height-percent:0;mso-wrap-distance-left:9pt;mso-wrap-distance-top:0;mso-wrap-distance-right:9pt;mso-wrap-distance-bottom:0;mso-position-horizontal:absolute;mso-position-horizontal-relative:text;mso-position-vertical:absolute;mso-position-vertical-relative:text;mso-width-percent:0;mso-height-percent:0;mso-width-relative:page;mso-height-relative:page;v-text-anchor:top" o:gfxdata="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">
                 <v:path arrowok="t"/>
                 <v:textbox>
                   <w:txbxContent>
@@ -5818,7 +7936,7 @@
           </mc:Choice>
           <mc:Fallback>
             <w:pict>
-              <v:oval w14:anchorId="74DABEA2" id="Oval 137" o:spid="_x0000_s1057" style="position:absolute;margin-left:77.2pt;margin-top:.75pt;width:29.25pt;height:28.55pt;z-index:251664896;visibility:visible;mso-wrap-style:square;mso-width-percent:0;mso-height-percent:0;mso-wrap-distance-left:9pt;mso-wrap-distance-top:0;mso-wrap-distance-right:9pt;mso-wrap-distance-bottom:0;mso-position-horizontal:absolute;mso-position-horizontal-relative:text;mso-position-vertical:absolute;mso-position-vertical-relative:text;mso-width-percent:0;mso-height-percent:0;mso-width-relative:page;mso-height-relative:page;v-text-anchor:top" o:gfxdata="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">
+              <v:oval w14:anchorId="74DABEA2" id="Oval 137" o:spid="_x0000_s1069" style="position:absolute;margin-left:77.2pt;margin-top:.75pt;width:29.25pt;height:28.55pt;z-index:251664896;visibility:visible;mso-wrap-style:square;mso-width-percent:0;mso-height-percent:0;mso-wrap-distance-left:9pt;mso-wrap-distance-top:0;mso-wrap-distance-right:9pt;mso-wrap-distance-bottom:0;mso-position-horizontal:absolute;mso-position-horizontal-relative:text;mso-position-vertical:absolute;mso-position-vertical-relative:text;mso-width-percent:0;mso-height-percent:0;mso-width-relative:page;mso-height-relative:page;v-text-anchor:top" o:gfxdata="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">
                 <v:path arrowok="t"/>
                 <v:textbox>
                   <w:txbxContent>
@@ -5908,7 +8026,7 @@
           </mc:Choice>
           <mc:Fallback>
             <w:pict>
-              <v:oval w14:anchorId="7F0C508F" id="Oval 142" o:spid="_x0000_s1058" style="position:absolute;margin-left:221.2pt;margin-top:50.8pt;width:29.25pt;height:28.55pt;z-index:251670016;visibility:visible;mso-wrap-style:square;mso-width-percent:0;mso-height-percent:0;mso-wrap-distance-left:9pt;mso-wrap-distance-top:0;mso-wrap-distance-right:9pt;mso-wrap-distance-bottom:0;mso-position-horizontal:absolute;mso-position-horizontal-relative:text;mso-position-vertical:absolute;mso-position-vertical-relative:text;mso-width-percent:0;mso-height-percent:0;mso-width-relative:page;mso-height-relative:page;v-text-anchor:top" o:gfxdata="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">
+              <v:oval w14:anchorId="7F0C508F" id="Oval 142" o:spid="_x0000_s1070" style="position:absolute;margin-left:221.2pt;margin-top:50.8pt;width:29.25pt;height:28.55pt;z-index:251670016;visibility:visible;mso-wrap-style:square;mso-width-percent:0;mso-height-percent:0;mso-wrap-distance-left:9pt;mso-wrap-distance-top:0;mso-wrap-distance-right:9pt;mso-wrap-distance-bottom:0;mso-position-horizontal:absolute;mso-position-horizontal-relative:text;mso-position-vertical:absolute;mso-position-vertical-relative:text;mso-width-percent:0;mso-height-percent:0;mso-width-relative:page;mso-height-relative:page;v-text-anchor:top" o:gfxdata="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">
                 <v:path arrowok="t"/>
                 <v:textbox>
                   <w:txbxContent>
@@ -5998,7 +8116,7 @@
           </mc:Choice>
           <mc:Fallback>
             <w:pict>
-              <v:oval w14:anchorId="1878A8F4" id="Oval 141" o:spid="_x0000_s1059" style="position:absolute;margin-left:123.45pt;margin-top:50.8pt;width:29.25pt;height:28.55pt;z-index:251668992;visibility:visible;mso-wrap-style:square;mso-width-percent:0;mso-height-percent:0;mso-wrap-distance-left:9pt;mso-wrap-distance-top:0;mso-wrap-distance-right:9pt;mso-wrap-distance-bottom:0;mso-position-horizontal:absolute;mso-position-horizontal-relative:text;mso-position-vertical:absolute;mso-position-vertical-relative:text;mso-width-percent:0;mso-height-percent:0;mso-width-relative:page;mso-height-relative:page;v-text-anchor:top" o:gfxdata="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">
+              <v:oval w14:anchorId="1878A8F4" id="Oval 141" o:spid="_x0000_s1071" style="position:absolute;margin-left:123.45pt;margin-top:50.8pt;width:29.25pt;height:28.55pt;z-index:251668992;visibility:visible;mso-wrap-style:square;mso-width-percent:0;mso-height-percent:0;mso-wrap-distance-left:9pt;mso-wrap-distance-top:0;mso-wrap-distance-right:9pt;mso-wrap-distance-bottom:0;mso-position-horizontal:absolute;mso-position-horizontal-relative:text;mso-position-vertical:absolute;mso-position-vertical-relative:text;mso-width-percent:0;mso-height-percent:0;mso-width-relative:page;mso-height-relative:page;v-text-anchor:top" o:gfxdata="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">
                 <v:path arrowok="t"/>
                 <v:textbox>
                   <w:txbxContent>
@@ -6088,7 +8206,7 @@
           </mc:Choice>
           <mc:Fallback>
             <w:pict>
-              <v:oval w14:anchorId="6F4E8702" id="Oval 145" o:spid="_x0000_s1060" style="position:absolute;margin-left:166.4pt;margin-top:97.45pt;width:29.25pt;height:28.55pt;z-index:251673088;visibility:visible;mso-wrap-style:square;mso-width-percent:0;mso-height-percent:0;mso-wrap-distance-left:9pt;mso-wrap-distance-top:0;mso-wrap-distance-right:9pt;mso-wrap-distance-bottom:0;mso-position-horizontal:absolute;mso-position-horizontal-relative:text;mso-position-vertical:absolute;mso-position-vertical-relative:text;mso-width-percent:0;mso-height-percent:0;mso-width-relative:page;mso-height-relative:page;v-text-anchor:top" o:gfxdata="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">
+              <v:oval w14:anchorId="6F4E8702" id="Oval 145" o:spid="_x0000_s1072" style="position:absolute;margin-left:166.4pt;margin-top:97.45pt;width:29.25pt;height:28.55pt;z-index:251673088;visibility:visible;mso-wrap-style:square;mso-width-percent:0;mso-height-percent:0;mso-wrap-distance-left:9pt;mso-wrap-distance-top:0;mso-wrap-distance-right:9pt;mso-wrap-distance-bottom:0;mso-position-horizontal:absolute;mso-position-horizontal-relative:text;mso-position-vertical:absolute;mso-position-vertical-relative:text;mso-width-percent:0;mso-height-percent:0;mso-width-relative:page;mso-height-relative:page;v-text-anchor:top" o:gfxdata="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">
                 <v:path arrowok="t"/>
                 <v:textbox>
                   <w:txbxContent>
@@ -6178,7 +8296,7 @@
           </mc:Choice>
           <mc:Fallback>
             <w:pict>
-              <v:oval w14:anchorId="7BFFA0E7" id="Oval 144" o:spid="_x0000_s1061" style="position:absolute;margin-left:79.4pt;margin-top:97.45pt;width:29.25pt;height:28.55pt;z-index:251672064;visibility:visible;mso-wrap-style:square;mso-width-percent:0;mso-height-percent:0;mso-wrap-distance-left:9pt;mso-wrap-distance-top:0;mso-wrap-distance-right:9pt;mso-wrap-distance-bottom:0;mso-position-horizontal:absolute;mso-position-horizontal-relative:text;mso-position-vertical:absolute;mso-position-vertical-relative:text;mso-width-percent:0;mso-height-percent:0;mso-width-relative:page;mso-height-relative:page;v-text-anchor:top" o:gfxdata="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">
+              <v:oval w14:anchorId="7BFFA0E7" id="Oval 144" o:spid="_x0000_s1073" style="position:absolute;margin-left:79.4pt;margin-top:97.45pt;width:29.25pt;height:28.55pt;z-index:251672064;visibility:visible;mso-wrap-style:square;mso-width-percent:0;mso-height-percent:0;mso-wrap-distance-left:9pt;mso-wrap-distance-top:0;mso-wrap-distance-right:9pt;mso-wrap-distance-bottom:0;mso-position-horizontal:absolute;mso-position-horizontal-relative:text;mso-position-vertical:absolute;mso-position-vertical-relative:text;mso-width-percent:0;mso-height-percent:0;mso-width-relative:page;mso-height-relative:page;v-text-anchor:top" o:gfxdata="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">
                 <v:path arrowok="t"/>
                 <v:textbox>
                   <w:txbxContent>
@@ -6268,7 +8386,7 @@
           </mc:Choice>
           <mc:Fallback>
             <w:pict>
-              <v:oval w14:anchorId="7FD7B1E7" id="Oval 150" o:spid="_x0000_s1062" style="position:absolute;margin-left:312.45pt;margin-top:147.5pt;width:29.25pt;height:28.55pt;z-index:251678208;visibility:visible;mso-wrap-style:square;mso-width-percent:0;mso-height-percent:0;mso-wrap-distance-left:9pt;mso-wrap-distance-top:0;mso-wrap-distance-right:9pt;mso-wrap-distance-bottom:0;mso-position-horizontal:absolute;mso-position-horizontal-relative:text;mso-position-vertical:absolute;mso-position-vertical-relative:text;mso-width-percent:0;mso-height-percent:0;mso-width-relative:page;mso-height-relative:page;v-text-anchor:top" o:gfxdata="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">
+              <v:oval w14:anchorId="7FD7B1E7" id="Oval 150" o:spid="_x0000_s1074" style="position:absolute;margin-left:312.45pt;margin-top:147.5pt;width:29.25pt;height:28.55pt;z-index:251678208;visibility:visible;mso-wrap-style:square;mso-width-percent:0;mso-height-percent:0;mso-wrap-distance-left:9pt;mso-wrap-distance-top:0;mso-wrap-distance-right:9pt;mso-wrap-distance-bottom:0;mso-position-horizontal:absolute;mso-position-horizontal-relative:text;mso-position-vertical:absolute;mso-position-vertical-relative:text;mso-width-percent:0;mso-height-percent:0;mso-width-relative:page;mso-height-relative:page;v-text-anchor:top" o:gfxdata="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">
                 <v:path arrowok="t"/>
                 <v:textbox>
                   <w:txbxContent>
@@ -6358,7 +8476,7 @@
           </mc:Choice>
           <mc:Fallback>
             <w:pict>
-              <v:oval w14:anchorId="37D08D7E" id="Oval 149" o:spid="_x0000_s1063" style="position:absolute;margin-left:223.4pt;margin-top:147.5pt;width:29.25pt;height:28.55pt;z-index:251677184;visibility:visible;mso-wrap-style:square;mso-width-percent:0;mso-height-percent:0;mso-wrap-distance-left:9pt;mso-wrap-distance-top:0;mso-wrap-distance-right:9pt;mso-wrap-distance-bottom:0;mso-position-horizontal:absolute;mso-position-horizontal-relative:text;mso-position-vertical:absolute;mso-position-vertical-relative:text;mso-width-percent:0;mso-height-percent:0;mso-width-relative:page;mso-height-relative:page;v-text-anchor:top" o:gfxdata="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">
+              <v:oval w14:anchorId="37D08D7E" id="Oval 149" o:spid="_x0000_s1075" style="position:absolute;margin-left:223.4pt;margin-top:147.5pt;width:29.25pt;height:28.55pt;z-index:251677184;visibility:visible;mso-wrap-style:square;mso-width-percent:0;mso-height-percent:0;mso-wrap-distance-left:9pt;mso-wrap-distance-top:0;mso-wrap-distance-right:9pt;mso-wrap-distance-bottom:0;mso-position-horizontal:absolute;mso-position-horizontal-relative:text;mso-position-vertical:absolute;mso-position-vertical-relative:text;mso-width-percent:0;mso-height-percent:0;mso-width-relative:page;mso-height-relative:page;v-text-anchor:top" o:gfxdata="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">
                 <v:path arrowok="t"/>
                 <v:textbox>
                   <w:txbxContent>
@@ -6448,7 +8566,7 @@
           </mc:Choice>
           <mc:Fallback>
             <w:pict>
-              <v:oval w14:anchorId="28172A4A" id="Oval 148" o:spid="_x0000_s1064" style="position:absolute;margin-left:125.65pt;margin-top:147.5pt;width:29.25pt;height:28.55pt;z-index:251676160;visibility:visible;mso-wrap-style:square;mso-width-percent:0;mso-height-percent:0;mso-wrap-distance-left:9pt;mso-wrap-distance-top:0;mso-wrap-distance-right:9pt;mso-wrap-distance-bottom:0;mso-position-horizontal:absolute;mso-position-horizontal-relative:text;mso-position-vertical:absolute;mso-position-vertical-relative:text;mso-width-percent:0;mso-height-percent:0;mso-width-relative:page;mso-height-relative:page;v-text-anchor:top" o:gfxdata="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">
+              <v:oval w14:anchorId="28172A4A" id="Oval 148" o:spid="_x0000_s1076" style="position:absolute;margin-left:125.65pt;margin-top:147.5pt;width:29.25pt;height:28.55pt;z-index:251676160;visibility:visible;mso-wrap-style:square;mso-width-percent:0;mso-height-percent:0;mso-wrap-distance-left:9pt;mso-wrap-distance-top:0;mso-wrap-distance-right:9pt;mso-wrap-distance-bottom:0;mso-position-horizontal:absolute;mso-position-horizontal-relative:text;mso-position-vertical:absolute;mso-position-vertical-relative:text;mso-width-percent:0;mso-height-percent:0;mso-width-relative:page;mso-height-relative:page;v-text-anchor:top" o:gfxdata="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">
                 <v:path arrowok="t"/>
                 <v:textbox>
                   <w:txbxContent>
@@ -6538,7 +8656,7 @@
           </mc:Choice>
           <mc:Fallback>
             <w:pict>
-              <v:oval w14:anchorId="6676C560" id="Oval 147" o:spid="_x0000_s1065" style="position:absolute;margin-left:352.45pt;margin-top:97.45pt;width:29.25pt;height:28.55pt;z-index:251675136;visibility:visible;mso-wrap-style:square;mso-width-percent:0;mso-height-percent:0;mso-wrap-distance-left:9pt;mso-wrap-distance-top:0;mso-wrap-distance-right:9pt;mso-wrap-distance-bottom:0;mso-position-horizontal:absolute;mso-position-horizontal-relative:text;mso-position-vertical:absolute;mso-position-vertical-relative:text;mso-width-percent:0;mso-height-percent:0;mso-width-relative:page;mso-height-relative:page;v-text-anchor:top" o:gfxdata="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">
+              <v:oval w14:anchorId="6676C560" id="Oval 147" o:spid="_x0000_s1077" style="position:absolute;margin-left:352.45pt;margin-top:97.45pt;width:29.25pt;height:28.55pt;z-index:251675136;visibility:visible;mso-wrap-style:square;mso-width-percent:0;mso-height-percent:0;mso-wrap-distance-left:9pt;mso-wrap-distance-top:0;mso-wrap-distance-right:9pt;mso-wrap-distance-bottom:0;mso-position-horizontal:absolute;mso-position-horizontal-relative:text;mso-position-vertical:absolute;mso-position-vertical-relative:text;mso-width-percent:0;mso-height-percent:0;mso-width-relative:page;mso-height-relative:page;v-text-anchor:top" o:gfxdata="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">
                 <v:path arrowok="t"/>
                 <v:textbox>
                   <w:txbxContent>
@@ -7403,7 +9521,7 @@
           </mc:Choice>
           <mc:Fallback>
             <w:pict>
-              <v:oval w14:anchorId="189E2013" id="Oval 143" o:spid="_x0000_s1066" style="position:absolute;margin-left:310.25pt;margin-top:4.45pt;width:29.25pt;height:28.55pt;z-index:251671040;visibility:visible;mso-wrap-style:square;mso-width-percent:0;mso-height-percent:0;mso-wrap-distance-left:9pt;mso-wrap-distance-top:0;mso-wrap-distance-right:9pt;mso-wrap-distance-bottom:0;mso-position-horizontal:absolute;mso-position-horizontal-relative:text;mso-position-vertical:absolute;mso-position-vertical-relative:text;mso-width-percent:0;mso-height-percent:0;mso-width-relative:page;mso-height-relative:page;v-text-anchor:top" o:gfxdata="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">
+              <v:oval w14:anchorId="189E2013" id="Oval 143" o:spid="_x0000_s1078" style="position:absolute;margin-left:310.25pt;margin-top:4.45pt;width:29.25pt;height:28.55pt;z-index:251671040;visibility:visible;mso-wrap-style:square;mso-width-percent:0;mso-height-percent:0;mso-wrap-distance-left:9pt;mso-wrap-distance-top:0;mso-wrap-distance-right:9pt;mso-wrap-distance-bottom:0;mso-position-horizontal:absolute;mso-position-horizontal-relative:text;mso-position-vertical:absolute;mso-position-vertical-relative:text;mso-width-percent:0;mso-height-percent:0;mso-width-relative:page;mso-height-relative:page;v-text-anchor:top" o:gfxdata="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">
                 <v:path arrowok="t"/>
                 <v:textbox>
                   <w:txbxContent>
@@ -7812,7 +9930,7 @@
           </mc:Choice>
           <mc:Fallback>
             <w:pict>
-              <v:oval w14:anchorId="787B67E8" id="Oval 146" o:spid="_x0000_s1067" style="position:absolute;margin-left:259.2pt;margin-top:4.8pt;width:29.25pt;height:28.55pt;z-index:251674112;visibility:visible;mso-wrap-style:square;mso-width-percent:0;mso-height-percent:0;mso-wrap-distance-left:9pt;mso-wrap-distance-top:0;mso-wrap-distance-right:9pt;mso-wrap-distance-bottom:0;mso-position-horizontal:absolute;mso-position-horizontal-relative:text;mso-position-vertical:absolute;mso-position-vertical-relative:text;mso-width-percent:0;mso-height-percent:0;mso-width-relative:page;mso-height-relative:page;v-text-anchor:top" o:gfxdata="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">
+              <v:oval w14:anchorId="787B67E8" id="Oval 146" o:spid="_x0000_s1079" style="position:absolute;margin-left:259.2pt;margin-top:4.8pt;width:29.25pt;height:28.55pt;z-index:251674112;visibility:visible;mso-wrap-style:square;mso-width-percent:0;mso-height-percent:0;mso-wrap-distance-left:9pt;mso-wrap-distance-top:0;mso-wrap-distance-right:9pt;mso-wrap-distance-bottom:0;mso-position-horizontal:absolute;mso-position-horizontal-relative:text;mso-position-vertical:absolute;mso-position-vertical-relative:text;mso-width-percent:0;mso-height-percent:0;mso-width-relative:page;mso-height-relative:page;v-text-anchor:top" o:gfxdata="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">
                 <v:path arrowok="t"/>
                 <v:textbox>
                   <w:txbxContent>
@@ -8243,6 +10361,14 @@
       <w:pPr>
         <w:spacing w:after="0"/>
       </w:pPr>
+      <w:r>
+        <w:t xml:space="preserve">Topological Order: </w:t>
+      </w:r>
+    </w:p>
+    <w:p>
+      <w:pPr>
+        <w:spacing w:after="0"/>
+      </w:pPr>
     </w:p>
     <w:p>
       <w:pPr>
@@ -8284,13 +10410,24 @@
         <w:rPr>
           <w:b/>
         </w:rPr>
-        <w:t xml:space="preserve"> points)</w:t>
-      </w:r>
-      <w:r>
         <w:t xml:space="preserve"> </w:t>
       </w:r>
-      <w:r>
-        <w:t xml:space="preserve"> Do Problem 24.1-1 (p. 654) (you do not have to do the last part, i.e., running the algorithm again after changing an edge weight). </w:t>
+      <w:proofErr w:type="gramStart"/>
+      <w:r>
+        <w:rPr>
+          <w:b/>
+        </w:rPr>
+        <w:t>points)</w:t>
+      </w:r>
+      <w:r>
+        <w:t xml:space="preserve"> </w:t>
+      </w:r>
+      <w:r>
+        <w:t xml:space="preserve"> Do</w:t>
+      </w:r>
+      <w:proofErr w:type="gramEnd"/>
+      <w:r>
+        <w:t xml:space="preserve"> Problem 24.1-1 (p. 654) (you do not have to do the last part, i.e., running the algorithm again after changing an edge weight). </w:t>
       </w:r>
     </w:p>
     <w:p>
@@ -8362,7 +10499,15 @@
         <w:t xml:space="preserve"> </w:t>
       </w:r>
       <w:r>
-        <w:t>Do Problem 24.2-1 (p. 657). Show the results similar to Fig. 24.5.</w:t>
+        <w:t xml:space="preserve">Do Problem 24.2-1 (p. 657). Show the results </w:t>
+      </w:r>
+      <w:proofErr w:type="gramStart"/>
+      <w:r>
+        <w:t>similar to</w:t>
+      </w:r>
+      <w:proofErr w:type="gramEnd"/>
+      <w:r>
+        <w:t xml:space="preserve"> Fig. 24.5.</w:t>
       </w:r>
     </w:p>
     <w:p>

</xml_diff>

<commit_message>
Added homework 4 solutions and half of class notes
</commit_message>
<xml_diff>
--- a/Hw 4/Homework 4.docx
+++ b/Hw 4/Homework 4.docx
@@ -3354,7 +3354,7 @@
         <mc:AlternateContent>
           <mc:Choice Requires="wps">
             <w:drawing>
-              <wp:anchor distT="0" distB="0" distL="114300" distR="114300" simplePos="0" relativeHeight="251720192" behindDoc="0" locked="0" layoutInCell="1" allowOverlap="1" wp14:anchorId="79C516BE" wp14:editId="695853F6">
+              <wp:anchor distT="0" distB="0" distL="114300" distR="114300" simplePos="0" relativeHeight="251720192" behindDoc="0" locked="0" layoutInCell="1" allowOverlap="1" wp14:anchorId="79C516BE" wp14:editId="7B3D8B7A">
                 <wp:simplePos x="0" y="0"/>
                 <wp:positionH relativeFrom="column">
                   <wp:posOffset>4456739</wp:posOffset>
@@ -3470,7 +3470,11 @@
           </mc:Choice>
           <mc:Fallback>
             <w:pict>
-              <v:shape w14:anchorId="79C516BE" id="_x0000_s1044" type="#_x0000_t202" style="position:absolute;margin-left:350.9pt;margin-top:15.55pt;width:23.15pt;height:28.4pt;z-index:251720192;visibility:visible;mso-wrap-style:square;mso-width-percent:0;mso-height-percent:0;mso-wrap-distance-left:9pt;mso-wrap-distance-top:0;mso-wrap-distance-right:9pt;mso-wrap-distance-bottom:0;mso-position-horizontal:absolute;mso-position-horizontal-relative:text;mso-position-vertical:absolute;mso-position-vertical-relative:text;mso-width-percent:0;mso-height-percent:0;mso-width-relative:page;mso-height-relative:page;v-text-anchor:top" o:gfxdata="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" stroked="f">
+              <v:shapetype w14:anchorId="79C516BE" id="_x0000_t202" coordsize="21600,21600" o:spt="202" path="m,l,21600r21600,l21600,xe">
+                <v:stroke joinstyle="miter"/>
+                <v:path gradientshapeok="t" o:connecttype="rect"/>
+              </v:shapetype>
+              <v:shape id="_x0000_s1044" type="#_x0000_t202" style="position:absolute;margin-left:350.9pt;margin-top:15.55pt;width:23.15pt;height:28.4pt;z-index:251720192;visibility:visible;mso-wrap-style:square;mso-width-percent:0;mso-height-percent:0;mso-wrap-distance-left:9pt;mso-wrap-distance-top:0;mso-wrap-distance-right:9pt;mso-wrap-distance-bottom:0;mso-position-horizontal:absolute;mso-position-horizontal-relative:text;mso-position-vertical:absolute;mso-position-vertical-relative:text;mso-width-percent:0;mso-height-percent:0;mso-width-relative:page;mso-height-relative:page;v-text-anchor:top" o:gfxdata="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" stroked="f">
                 <v:path arrowok="t"/>
                 <v:textbox inset="0,0,0,0">
                   <w:txbxContent>
@@ -3707,6 +3711,129 @@
         <mc:AlternateContent>
           <mc:Choice Requires="wps">
             <w:drawing>
+              <wp:anchor distT="0" distB="0" distL="114300" distR="114300" simplePos="0" relativeHeight="251726336" behindDoc="0" locked="0" layoutInCell="1" allowOverlap="1" wp14:anchorId="7267EAB7" wp14:editId="697C83D8">
+                <wp:simplePos x="0" y="0"/>
+                <wp:positionH relativeFrom="column">
+                  <wp:posOffset>1797538</wp:posOffset>
+                </wp:positionH>
+                <wp:positionV relativeFrom="paragraph">
+                  <wp:posOffset>58225</wp:posOffset>
+                </wp:positionV>
+                <wp:extent cx="314325" cy="147515"/>
+                <wp:effectExtent l="0" t="0" r="3175" b="5080"/>
+                <wp:wrapNone/>
+                <wp:docPr id="106" name="Text Box 107"/>
+                <wp:cNvGraphicFramePr>
+                  <a:graphicFrameLocks xmlns:a="http://schemas.openxmlformats.org/drawingml/2006/main"/>
+                </wp:cNvGraphicFramePr>
+                <a:graphic xmlns:a="http://schemas.openxmlformats.org/drawingml/2006/main">
+                  <a:graphicData uri="http://schemas.microsoft.com/office/word/2010/wordprocessingShape">
+                    <wps:wsp>
+                      <wps:cNvSpPr txBox="1">
+                        <a:spLocks/>
+                      </wps:cNvSpPr>
+                      <wps:spPr bwMode="auto">
+                        <a:xfrm flipV="1">
+                          <a:off x="0" y="0"/>
+                          <a:ext cx="314325" cy="147515"/>
+                        </a:xfrm>
+                        <a:prstGeom prst="rect">
+                          <a:avLst/>
+                        </a:prstGeom>
+                        <a:solidFill>
+                          <a:srgbClr val="FFFFFF"/>
+                        </a:solidFill>
+                        <a:ln>
+                          <a:noFill/>
+                        </a:ln>
+                        <a:extLst>
+                          <a:ext uri="{91240B29-F687-4F45-9708-019B960494DF}">
+                            <a14:hiddenLine xmlns:a14="http://schemas.microsoft.com/office/drawing/2010/main" w="9525">
+                              <a:solidFill>
+                                <a:srgbClr val="000000"/>
+                              </a:solidFill>
+                              <a:miter lim="800000"/>
+                              <a:headEnd/>
+                              <a:tailEnd/>
+                            </a14:hiddenLine>
+                          </a:ext>
+                        </a:extLst>
+                      </wps:spPr>
+                      <wps:txbx>
+                        <w:txbxContent>
+                          <w:p>
+                            <w:pPr>
+                              <w:spacing w:after="0" w:line="240" w:lineRule="auto"/>
+                              <w:rPr>
+                                <w:b/>
+                                <w:bCs/>
+                              </w:rPr>
+                            </w:pPr>
+                            <w:r>
+                              <w:rPr>
+                                <w:b/>
+                                <w:bCs/>
+                                <w:sz w:val="20"/>
+                                <w:szCs w:val="20"/>
+                              </w:rPr>
+                              <w:t>tree</w:t>
+                            </w:r>
+                          </w:p>
+                        </w:txbxContent>
+                      </wps:txbx>
+                      <wps:bodyPr rot="0" vert="horz" wrap="square" lIns="0" tIns="0" rIns="0" bIns="0" anchor="t" anchorCtr="0" upright="1">
+                        <a:noAutofit/>
+                      </wps:bodyPr>
+                    </wps:wsp>
+                  </a:graphicData>
+                </a:graphic>
+                <wp14:sizeRelH relativeFrom="page">
+                  <wp14:pctWidth>0</wp14:pctWidth>
+                </wp14:sizeRelH>
+                <wp14:sizeRelV relativeFrom="page">
+                  <wp14:pctHeight>0</wp14:pctHeight>
+                </wp14:sizeRelV>
+              </wp:anchor>
+            </w:drawing>
+          </mc:Choice>
+          <mc:Fallback>
+            <w:pict>
+              <v:shape w14:anchorId="7267EAB7" id="_x0000_s1046" type="#_x0000_t202" style="position:absolute;margin-left:141.55pt;margin-top:4.6pt;width:24.75pt;height:11.6pt;flip:y;z-index:251726336;visibility:visible;mso-wrap-style:square;mso-width-percent:0;mso-height-percent:0;mso-wrap-distance-left:9pt;mso-wrap-distance-top:0;mso-wrap-distance-right:9pt;mso-wrap-distance-bottom:0;mso-position-horizontal:absolute;mso-position-horizontal-relative:text;mso-position-vertical:absolute;mso-position-vertical-relative:text;mso-width-percent:0;mso-height-percent:0;mso-width-relative:page;mso-height-relative:page;v-text-anchor:top" o:gfxdata="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" stroked="f">
+                <v:path arrowok="t"/>
+                <v:textbox inset="0,0,0,0">
+                  <w:txbxContent>
+                    <w:p>
+                      <w:pPr>
+                        <w:spacing w:after="0" w:line="240" w:lineRule="auto"/>
+                        <w:rPr>
+                          <w:b/>
+                          <w:bCs/>
+                        </w:rPr>
+                      </w:pPr>
+                      <w:r>
+                        <w:rPr>
+                          <w:b/>
+                          <w:bCs/>
+                          <w:sz w:val="20"/>
+                          <w:szCs w:val="20"/>
+                        </w:rPr>
+                        <w:t>tree</w:t>
+                      </w:r>
+                    </w:p>
+                  </w:txbxContent>
+                </v:textbox>
+              </v:shape>
+            </w:pict>
+          </mc:Fallback>
+        </mc:AlternateContent>
+      </w:r>
+      <w:r>
+        <w:rPr>
+          <w:noProof/>
+        </w:rPr>
+        <mc:AlternateContent>
+          <mc:Choice Requires="wps">
+            <w:drawing>
               <wp:anchor distT="0" distB="0" distL="114300" distR="114300" simplePos="0" relativeHeight="251705856" behindDoc="0" locked="0" layoutInCell="1" allowOverlap="1" wp14:anchorId="7B300D48" wp14:editId="09896B12">
                 <wp:simplePos x="0" y="0"/>
                 <wp:positionH relativeFrom="column">
@@ -3794,14 +3921,7 @@
                                 <w:bCs/>
                               </w:rPr>
                               <w:br/>
-                              <w:t>f=</w:t>
-                            </w:r>
-                            <w:r>
-                              <w:rPr>
-                                <w:b/>
-                                <w:bCs/>
-                              </w:rPr>
-                              <w:t>7</w:t>
+                              <w:t>f=7</w:t>
                             </w:r>
                           </w:p>
                         </w:txbxContent>
@@ -4073,7 +4193,376 @@
         <mc:AlternateContent>
           <mc:Choice Requires="wps">
             <w:drawing>
-              <wp:anchor distT="0" distB="0" distL="114300" distR="114300" simplePos="0" relativeHeight="251724288" behindDoc="0" locked="0" layoutInCell="1" allowOverlap="1" wp14:anchorId="1CAD85E1" wp14:editId="051D8EE6">
+              <wp:anchor distT="0" distB="0" distL="114300" distR="114300" simplePos="0" relativeHeight="251748864" behindDoc="0" locked="0" layoutInCell="1" allowOverlap="1" wp14:anchorId="4A6C09B4" wp14:editId="60F77246">
+                <wp:simplePos x="0" y="0"/>
+                <wp:positionH relativeFrom="column">
+                  <wp:posOffset>5291725</wp:posOffset>
+                </wp:positionH>
+                <wp:positionV relativeFrom="paragraph">
+                  <wp:posOffset>77729</wp:posOffset>
+                </wp:positionV>
+                <wp:extent cx="296545" cy="147157"/>
+                <wp:effectExtent l="0" t="0" r="0" b="5715"/>
+                <wp:wrapNone/>
+                <wp:docPr id="117" name="Text Box 107"/>
+                <wp:cNvGraphicFramePr>
+                  <a:graphicFrameLocks xmlns:a="http://schemas.openxmlformats.org/drawingml/2006/main"/>
+                </wp:cNvGraphicFramePr>
+                <a:graphic xmlns:a="http://schemas.openxmlformats.org/drawingml/2006/main">
+                  <a:graphicData uri="http://schemas.microsoft.com/office/word/2010/wordprocessingShape">
+                    <wps:wsp>
+                      <wps:cNvSpPr txBox="1">
+                        <a:spLocks/>
+                      </wps:cNvSpPr>
+                      <wps:spPr bwMode="auto">
+                        <a:xfrm>
+                          <a:off x="0" y="0"/>
+                          <a:ext cx="296545" cy="147157"/>
+                        </a:xfrm>
+                        <a:prstGeom prst="rect">
+                          <a:avLst/>
+                        </a:prstGeom>
+                        <a:solidFill>
+                          <a:srgbClr val="FFFFFF"/>
+                        </a:solidFill>
+                        <a:ln>
+                          <a:noFill/>
+                        </a:ln>
+                        <a:extLst>
+                          <a:ext uri="{91240B29-F687-4F45-9708-019B960494DF}">
+                            <a14:hiddenLine xmlns:a14="http://schemas.microsoft.com/office/drawing/2010/main" w="9525">
+                              <a:solidFill>
+                                <a:srgbClr val="000000"/>
+                              </a:solidFill>
+                              <a:miter lim="800000"/>
+                              <a:headEnd/>
+                              <a:tailEnd/>
+                            </a14:hiddenLine>
+                          </a:ext>
+                        </a:extLst>
+                      </wps:spPr>
+                      <wps:txbx>
+                        <w:txbxContent>
+                          <w:p>
+                            <w:pPr>
+                              <w:spacing w:after="0" w:line="240" w:lineRule="auto"/>
+                              <w:rPr>
+                                <w:b/>
+                                <w:bCs/>
+                              </w:rPr>
+                            </w:pPr>
+                            <w:r>
+                              <w:rPr>
+                                <w:b/>
+                                <w:bCs/>
+                                <w:sz w:val="20"/>
+                                <w:szCs w:val="20"/>
+                              </w:rPr>
+                              <w:t>tree</w:t>
+                            </w:r>
+                          </w:p>
+                        </w:txbxContent>
+                      </wps:txbx>
+                      <wps:bodyPr rot="0" vert="horz" wrap="square" lIns="0" tIns="0" rIns="0" bIns="0" anchor="t" anchorCtr="0" upright="1">
+                        <a:noAutofit/>
+                      </wps:bodyPr>
+                    </wps:wsp>
+                  </a:graphicData>
+                </a:graphic>
+                <wp14:sizeRelH relativeFrom="page">
+                  <wp14:pctWidth>0</wp14:pctWidth>
+                </wp14:sizeRelH>
+                <wp14:sizeRelV relativeFrom="page">
+                  <wp14:pctHeight>0</wp14:pctHeight>
+                </wp14:sizeRelV>
+              </wp:anchor>
+            </w:drawing>
+          </mc:Choice>
+          <mc:Fallback>
+            <w:pict>
+              <v:shape w14:anchorId="4A6C09B4" id="_x0000_s1050" type="#_x0000_t202" style="position:absolute;margin-left:416.65pt;margin-top:6.1pt;width:23.35pt;height:11.6pt;z-index:251748864;visibility:visible;mso-wrap-style:square;mso-width-percent:0;mso-height-percent:0;mso-wrap-distance-left:9pt;mso-wrap-distance-top:0;mso-wrap-distance-right:9pt;mso-wrap-distance-bottom:0;mso-position-horizontal:absolute;mso-position-horizontal-relative:text;mso-position-vertical:absolute;mso-position-vertical-relative:text;mso-width-percent:0;mso-height-percent:0;mso-width-relative:page;mso-height-relative:page;v-text-anchor:top" o:gfxdata="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" stroked="f">
+                <v:path arrowok="t"/>
+                <v:textbox inset="0,0,0,0">
+                  <w:txbxContent>
+                    <w:p>
+                      <w:pPr>
+                        <w:spacing w:after="0" w:line="240" w:lineRule="auto"/>
+                        <w:rPr>
+                          <w:b/>
+                          <w:bCs/>
+                        </w:rPr>
+                      </w:pPr>
+                      <w:r>
+                        <w:rPr>
+                          <w:b/>
+                          <w:bCs/>
+                          <w:sz w:val="20"/>
+                          <w:szCs w:val="20"/>
+                        </w:rPr>
+                        <w:t>tree</w:t>
+                      </w:r>
+                    </w:p>
+                  </w:txbxContent>
+                </v:textbox>
+              </v:shape>
+            </w:pict>
+          </mc:Fallback>
+        </mc:AlternateContent>
+      </w:r>
+      <w:r>
+        <w:rPr>
+          <w:noProof/>
+        </w:rPr>
+        <mc:AlternateContent>
+          <mc:Choice Requires="wps">
+            <w:drawing>
+              <wp:anchor distT="0" distB="0" distL="114300" distR="114300" simplePos="0" relativeHeight="251744768" behindDoc="0" locked="0" layoutInCell="1" allowOverlap="1" wp14:anchorId="79CFAF7F" wp14:editId="3E4F48BD">
+                <wp:simplePos x="0" y="0"/>
+                <wp:positionH relativeFrom="column">
+                  <wp:posOffset>3560232</wp:posOffset>
+                </wp:positionH>
+                <wp:positionV relativeFrom="paragraph">
+                  <wp:posOffset>41314</wp:posOffset>
+                </wp:positionV>
+                <wp:extent cx="542166" cy="139082"/>
+                <wp:effectExtent l="0" t="0" r="4445" b="635"/>
+                <wp:wrapNone/>
+                <wp:docPr id="115" name="Text Box 107"/>
+                <wp:cNvGraphicFramePr>
+                  <a:graphicFrameLocks xmlns:a="http://schemas.openxmlformats.org/drawingml/2006/main"/>
+                </wp:cNvGraphicFramePr>
+                <a:graphic xmlns:a="http://schemas.openxmlformats.org/drawingml/2006/main">
+                  <a:graphicData uri="http://schemas.microsoft.com/office/word/2010/wordprocessingShape">
+                    <wps:wsp>
+                      <wps:cNvSpPr txBox="1">
+                        <a:spLocks/>
+                      </wps:cNvSpPr>
+                      <wps:spPr bwMode="auto">
+                        <a:xfrm>
+                          <a:off x="0" y="0"/>
+                          <a:ext cx="542166" cy="139082"/>
+                        </a:xfrm>
+                        <a:prstGeom prst="rect">
+                          <a:avLst/>
+                        </a:prstGeom>
+                        <a:solidFill>
+                          <a:srgbClr val="FFFFFF"/>
+                        </a:solidFill>
+                        <a:ln>
+                          <a:noFill/>
+                        </a:ln>
+                        <a:extLst>
+                          <a:ext uri="{91240B29-F687-4F45-9708-019B960494DF}">
+                            <a14:hiddenLine xmlns:a14="http://schemas.microsoft.com/office/drawing/2010/main" w="9525">
+                              <a:solidFill>
+                                <a:srgbClr val="000000"/>
+                              </a:solidFill>
+                              <a:miter lim="800000"/>
+                              <a:headEnd/>
+                              <a:tailEnd/>
+                            </a14:hiddenLine>
+                          </a:ext>
+                        </a:extLst>
+                      </wps:spPr>
+                      <wps:txbx>
+                        <w:txbxContent>
+                          <w:p>
+                            <w:pPr>
+                              <w:spacing w:after="0" w:line="240" w:lineRule="auto"/>
+                              <w:rPr>
+                                <w:b/>
+                                <w:bCs/>
+                              </w:rPr>
+                            </w:pPr>
+                            <w:r>
+                              <w:rPr>
+                                <w:b/>
+                                <w:bCs/>
+                                <w:sz w:val="20"/>
+                                <w:szCs w:val="20"/>
+                              </w:rPr>
+                              <w:t>backward</w:t>
+                            </w:r>
+                          </w:p>
+                        </w:txbxContent>
+                      </wps:txbx>
+                      <wps:bodyPr rot="0" vert="horz" wrap="square" lIns="0" tIns="0" rIns="0" bIns="0" anchor="t" anchorCtr="0" upright="1">
+                        <a:noAutofit/>
+                      </wps:bodyPr>
+                    </wps:wsp>
+                  </a:graphicData>
+                </a:graphic>
+                <wp14:sizeRelH relativeFrom="page">
+                  <wp14:pctWidth>0</wp14:pctWidth>
+                </wp14:sizeRelH>
+                <wp14:sizeRelV relativeFrom="page">
+                  <wp14:pctHeight>0</wp14:pctHeight>
+                </wp14:sizeRelV>
+              </wp:anchor>
+            </w:drawing>
+          </mc:Choice>
+          <mc:Fallback>
+            <w:pict>
+              <v:shape w14:anchorId="79CFAF7F" id="_x0000_s1051" type="#_x0000_t202" style="position:absolute;margin-left:280.35pt;margin-top:3.25pt;width:42.7pt;height:10.95pt;z-index:251744768;visibility:visible;mso-wrap-style:square;mso-width-percent:0;mso-height-percent:0;mso-wrap-distance-left:9pt;mso-wrap-distance-top:0;mso-wrap-distance-right:9pt;mso-wrap-distance-bottom:0;mso-position-horizontal:absolute;mso-position-horizontal-relative:text;mso-position-vertical:absolute;mso-position-vertical-relative:text;mso-width-percent:0;mso-height-percent:0;mso-width-relative:page;mso-height-relative:page;v-text-anchor:top" o:gfxdata="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" stroked="f">
+                <v:path arrowok="t"/>
+                <v:textbox inset="0,0,0,0">
+                  <w:txbxContent>
+                    <w:p>
+                      <w:pPr>
+                        <w:spacing w:after="0" w:line="240" w:lineRule="auto"/>
+                        <w:rPr>
+                          <w:b/>
+                          <w:bCs/>
+                        </w:rPr>
+                      </w:pPr>
+                      <w:r>
+                        <w:rPr>
+                          <w:b/>
+                          <w:bCs/>
+                          <w:sz w:val="20"/>
+                          <w:szCs w:val="20"/>
+                        </w:rPr>
+                        <w:t>backward</w:t>
+                      </w:r>
+                    </w:p>
+                  </w:txbxContent>
+                </v:textbox>
+              </v:shape>
+            </w:pict>
+          </mc:Fallback>
+        </mc:AlternateContent>
+      </w:r>
+      <w:r>
+        <w:rPr>
+          <w:noProof/>
+        </w:rPr>
+        <mc:AlternateContent>
+          <mc:Choice Requires="wps">
+            <w:drawing>
+              <wp:anchor distT="0" distB="0" distL="114300" distR="114300" simplePos="0" relativeHeight="251736576" behindDoc="0" locked="0" layoutInCell="1" allowOverlap="1" wp14:anchorId="64D92180" wp14:editId="47D53188">
+                <wp:simplePos x="0" y="0"/>
+                <wp:positionH relativeFrom="column">
+                  <wp:posOffset>3047756</wp:posOffset>
+                </wp:positionH>
+                <wp:positionV relativeFrom="paragraph">
+                  <wp:posOffset>188351</wp:posOffset>
+                </wp:positionV>
+                <wp:extent cx="265723" cy="128124"/>
+                <wp:effectExtent l="0" t="0" r="1270" b="0"/>
+                <wp:wrapNone/>
+                <wp:docPr id="111" name="Text Box 107"/>
+                <wp:cNvGraphicFramePr>
+                  <a:graphicFrameLocks xmlns:a="http://schemas.openxmlformats.org/drawingml/2006/main"/>
+                </wp:cNvGraphicFramePr>
+                <a:graphic xmlns:a="http://schemas.openxmlformats.org/drawingml/2006/main">
+                  <a:graphicData uri="http://schemas.microsoft.com/office/word/2010/wordprocessingShape">
+                    <wps:wsp>
+                      <wps:cNvSpPr txBox="1">
+                        <a:spLocks/>
+                      </wps:cNvSpPr>
+                      <wps:spPr bwMode="auto">
+                        <a:xfrm flipV="1">
+                          <a:off x="0" y="0"/>
+                          <a:ext cx="265723" cy="128124"/>
+                        </a:xfrm>
+                        <a:prstGeom prst="rect">
+                          <a:avLst/>
+                        </a:prstGeom>
+                        <a:solidFill>
+                          <a:srgbClr val="FFFFFF"/>
+                        </a:solidFill>
+                        <a:ln>
+                          <a:noFill/>
+                        </a:ln>
+                        <a:extLst>
+                          <a:ext uri="{91240B29-F687-4F45-9708-019B960494DF}">
+                            <a14:hiddenLine xmlns:a14="http://schemas.microsoft.com/office/drawing/2010/main" w="9525">
+                              <a:solidFill>
+                                <a:srgbClr val="000000"/>
+                              </a:solidFill>
+                              <a:miter lim="800000"/>
+                              <a:headEnd/>
+                              <a:tailEnd/>
+                            </a14:hiddenLine>
+                          </a:ext>
+                        </a:extLst>
+                      </wps:spPr>
+                      <wps:txbx>
+                        <w:txbxContent>
+                          <w:p>
+                            <w:pPr>
+                              <w:spacing w:after="0" w:line="240" w:lineRule="auto"/>
+                              <w:rPr>
+                                <w:b/>
+                                <w:bCs/>
+                              </w:rPr>
+                            </w:pPr>
+                            <w:r>
+                              <w:rPr>
+                                <w:b/>
+                                <w:bCs/>
+                                <w:sz w:val="20"/>
+                                <w:szCs w:val="20"/>
+                              </w:rPr>
+                              <w:t>tree</w:t>
+                            </w:r>
+                          </w:p>
+                        </w:txbxContent>
+                      </wps:txbx>
+                      <wps:bodyPr rot="0" vert="horz" wrap="square" lIns="0" tIns="0" rIns="0" bIns="0" anchor="t" anchorCtr="0" upright="1">
+                        <a:noAutofit/>
+                      </wps:bodyPr>
+                    </wps:wsp>
+                  </a:graphicData>
+                </a:graphic>
+                <wp14:sizeRelH relativeFrom="page">
+                  <wp14:pctWidth>0</wp14:pctWidth>
+                </wp14:sizeRelH>
+                <wp14:sizeRelV relativeFrom="page">
+                  <wp14:pctHeight>0</wp14:pctHeight>
+                </wp14:sizeRelV>
+              </wp:anchor>
+            </w:drawing>
+          </mc:Choice>
+          <mc:Fallback>
+            <w:pict>
+              <v:shape w14:anchorId="64D92180" id="_x0000_s1052" type="#_x0000_t202" style="position:absolute;margin-left:240pt;margin-top:14.85pt;width:20.9pt;height:10.1pt;flip:y;z-index:251736576;visibility:visible;mso-wrap-style:square;mso-width-percent:0;mso-height-percent:0;mso-wrap-distance-left:9pt;mso-wrap-distance-top:0;mso-wrap-distance-right:9pt;mso-wrap-distance-bottom:0;mso-position-horizontal:absolute;mso-position-horizontal-relative:text;mso-position-vertical:absolute;mso-position-vertical-relative:text;mso-width-percent:0;mso-height-percent:0;mso-width-relative:page;mso-height-relative:page;v-text-anchor:top" o:gfxdata="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" stroked="f">
+                <v:path arrowok="t"/>
+                <v:textbox inset="0,0,0,0">
+                  <w:txbxContent>
+                    <w:p>
+                      <w:pPr>
+                        <w:spacing w:after="0" w:line="240" w:lineRule="auto"/>
+                        <w:rPr>
+                          <w:b/>
+                          <w:bCs/>
+                        </w:rPr>
+                      </w:pPr>
+                      <w:r>
+                        <w:rPr>
+                          <w:b/>
+                          <w:bCs/>
+                          <w:sz w:val="20"/>
+                          <w:szCs w:val="20"/>
+                        </w:rPr>
+                        <w:t>tree</w:t>
+                      </w:r>
+                    </w:p>
+                  </w:txbxContent>
+                </v:textbox>
+              </v:shape>
+            </w:pict>
+          </mc:Fallback>
+        </mc:AlternateContent>
+      </w:r>
+      <w:r>
+        <w:rPr>
+          <w:noProof/>
+        </w:rPr>
+        <mc:AlternateContent>
+          <mc:Choice Requires="wps">
+            <w:drawing>
+              <wp:anchor distT="0" distB="0" distL="114300" distR="114300" simplePos="0" relativeHeight="251724288" behindDoc="0" locked="0" layoutInCell="1" allowOverlap="1" wp14:anchorId="1CAD85E1" wp14:editId="55B8AB40">
                 <wp:simplePos x="0" y="0"/>
                 <wp:positionH relativeFrom="column">
                   <wp:posOffset>5654040</wp:posOffset>
@@ -4160,14 +4649,7 @@
                                 <w:bCs/>
                               </w:rPr>
                               <w:br/>
-                              <w:t>f=</w:t>
-                            </w:r>
-                            <w:r>
-                              <w:rPr>
-                                <w:b/>
-                                <w:bCs/>
-                              </w:rPr>
-                              <w:t>19</w:t>
+                              <w:t>f=19</w:t>
                             </w:r>
                           </w:p>
                         </w:txbxContent>
@@ -4189,7 +4671,7 @@
           </mc:Choice>
           <mc:Fallback>
             <w:pict>
-              <v:shape w14:anchorId="1CAD85E1" id="_x0000_s1049" type="#_x0000_t202" style="position:absolute;margin-left:445.2pt;margin-top:14.35pt;width:28.25pt;height:28.4pt;flip:x;z-index:251724288;visibility:visible;mso-wrap-style:square;mso-width-percent:0;mso-height-percent:0;mso-wrap-distance-left:9pt;mso-wrap-distance-top:0;mso-wrap-distance-right:9pt;mso-wrap-distance-bottom:0;mso-position-horizontal:absolute;mso-position-horizontal-relative:text;mso-position-vertical:absolute;mso-position-vertical-relative:text;mso-width-percent:0;mso-height-percent:0;mso-width-relative:page;mso-height-relative:page;v-text-anchor:top" o:gfxdata="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" stroked="f">
+              <v:shape w14:anchorId="1CAD85E1" id="_x0000_s1053" type="#_x0000_t202" style="position:absolute;margin-left:445.2pt;margin-top:14.35pt;width:28.25pt;height:28.4pt;flip:x;z-index:251724288;visibility:visible;mso-wrap-style:square;mso-width-percent:0;mso-height-percent:0;mso-wrap-distance-left:9pt;mso-wrap-distance-top:0;mso-wrap-distance-right:9pt;mso-wrap-distance-bottom:0;mso-position-horizontal:absolute;mso-position-horizontal-relative:text;mso-position-vertical:absolute;mso-position-vertical-relative:text;mso-width-percent:0;mso-height-percent:0;mso-width-relative:page;mso-height-relative:page;v-text-anchor:top" o:gfxdata="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" stroked="f">
                 <v:path arrowok="t"/>
                 <v:textbox inset="0,0,0,0">
                   <w:txbxContent>
@@ -4230,14 +4712,7 @@
                           <w:bCs/>
                         </w:rPr>
                         <w:br/>
-                        <w:t>f=</w:t>
-                      </w:r>
-                      <w:r>
-                        <w:rPr>
-                          <w:b/>
-                          <w:bCs/>
-                        </w:rPr>
-                        <w:t>19</w:t>
+                        <w:t>f=19</w:t>
                       </w:r>
                     </w:p>
                   </w:txbxContent>
@@ -4315,7 +4790,7 @@
           </mc:Choice>
           <mc:Fallback>
             <w:pict>
-              <v:shapetype w14:anchorId="6161A45E" id="_x0000_t32" coordsize="21600,21600" o:spt="32" o:oned="t" path="m,l21600,21600e" filled="f">
+              <v:shapetype w14:anchorId="23114977" id="_x0000_t32" coordsize="21600,21600" o:spt="32" o:oned="t" path="m,l21600,21600e" filled="f">
                 <v:path arrowok="t" fillok="f" o:connecttype="none"/>
                 <o:lock v:ext="edit" shapetype="t"/>
               </v:shapetype>
@@ -4809,7 +5284,253 @@
         <mc:AlternateContent>
           <mc:Choice Requires="wps">
             <w:drawing>
-              <wp:anchor distT="0" distB="0" distL="114300" distR="114300" simplePos="0" relativeHeight="251653632" behindDoc="0" locked="0" layoutInCell="1" allowOverlap="1" wp14:anchorId="0E07BEB4" wp14:editId="3D94CB5D">
+              <wp:anchor distT="0" distB="0" distL="114300" distR="114300" simplePos="0" relativeHeight="251746816" behindDoc="0" locked="0" layoutInCell="1" allowOverlap="1" wp14:anchorId="391B3F87" wp14:editId="2F230CF5">
+                <wp:simplePos x="0" y="0"/>
+                <wp:positionH relativeFrom="column">
+                  <wp:posOffset>4674072</wp:posOffset>
+                </wp:positionH>
+                <wp:positionV relativeFrom="paragraph">
+                  <wp:posOffset>21989</wp:posOffset>
+                </wp:positionV>
+                <wp:extent cx="275691" cy="139082"/>
+                <wp:effectExtent l="0" t="0" r="3810" b="635"/>
+                <wp:wrapNone/>
+                <wp:docPr id="116" name="Text Box 107"/>
+                <wp:cNvGraphicFramePr>
+                  <a:graphicFrameLocks xmlns:a="http://schemas.openxmlformats.org/drawingml/2006/main"/>
+                </wp:cNvGraphicFramePr>
+                <a:graphic xmlns:a="http://schemas.openxmlformats.org/drawingml/2006/main">
+                  <a:graphicData uri="http://schemas.microsoft.com/office/word/2010/wordprocessingShape">
+                    <wps:wsp>
+                      <wps:cNvSpPr txBox="1">
+                        <a:spLocks/>
+                      </wps:cNvSpPr>
+                      <wps:spPr bwMode="auto">
+                        <a:xfrm>
+                          <a:off x="0" y="0"/>
+                          <a:ext cx="275691" cy="139082"/>
+                        </a:xfrm>
+                        <a:prstGeom prst="rect">
+                          <a:avLst/>
+                        </a:prstGeom>
+                        <a:solidFill>
+                          <a:srgbClr val="FFFFFF"/>
+                        </a:solidFill>
+                        <a:ln>
+                          <a:noFill/>
+                        </a:ln>
+                        <a:extLst>
+                          <a:ext uri="{91240B29-F687-4F45-9708-019B960494DF}">
+                            <a14:hiddenLine xmlns:a14="http://schemas.microsoft.com/office/drawing/2010/main" w="9525">
+                              <a:solidFill>
+                                <a:srgbClr val="000000"/>
+                              </a:solidFill>
+                              <a:miter lim="800000"/>
+                              <a:headEnd/>
+                              <a:tailEnd/>
+                            </a14:hiddenLine>
+                          </a:ext>
+                        </a:extLst>
+                      </wps:spPr>
+                      <wps:txbx>
+                        <w:txbxContent>
+                          <w:p>
+                            <w:pPr>
+                              <w:spacing w:after="0" w:line="240" w:lineRule="auto"/>
+                              <w:rPr>
+                                <w:b/>
+                                <w:bCs/>
+                              </w:rPr>
+                            </w:pPr>
+                            <w:r>
+                              <w:rPr>
+                                <w:b/>
+                                <w:bCs/>
+                                <w:sz w:val="20"/>
+                                <w:szCs w:val="20"/>
+                              </w:rPr>
+                              <w:t>cross</w:t>
+                            </w:r>
+                          </w:p>
+                        </w:txbxContent>
+                      </wps:txbx>
+                      <wps:bodyPr rot="0" vert="horz" wrap="square" lIns="0" tIns="0" rIns="0" bIns="0" anchor="t" anchorCtr="0" upright="1">
+                        <a:noAutofit/>
+                      </wps:bodyPr>
+                    </wps:wsp>
+                  </a:graphicData>
+                </a:graphic>
+                <wp14:sizeRelH relativeFrom="page">
+                  <wp14:pctWidth>0</wp14:pctWidth>
+                </wp14:sizeRelH>
+                <wp14:sizeRelV relativeFrom="page">
+                  <wp14:pctHeight>0</wp14:pctHeight>
+                </wp14:sizeRelV>
+              </wp:anchor>
+            </w:drawing>
+          </mc:Choice>
+          <mc:Fallback>
+            <w:pict>
+              <v:shape w14:anchorId="391B3F87" id="_x0000_s1055" type="#_x0000_t202" style="position:absolute;margin-left:368.05pt;margin-top:1.75pt;width:21.7pt;height:10.95pt;z-index:251746816;visibility:visible;mso-wrap-style:square;mso-width-percent:0;mso-height-percent:0;mso-wrap-distance-left:9pt;mso-wrap-distance-top:0;mso-wrap-distance-right:9pt;mso-wrap-distance-bottom:0;mso-position-horizontal:absolute;mso-position-horizontal-relative:text;mso-position-vertical:absolute;mso-position-vertical-relative:text;mso-width-percent:0;mso-height-percent:0;mso-width-relative:page;mso-height-relative:page;v-text-anchor:top" o:gfxdata="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" stroked="f">
+                <v:path arrowok="t"/>
+                <v:textbox inset="0,0,0,0">
+                  <w:txbxContent>
+                    <w:p>
+                      <w:pPr>
+                        <w:spacing w:after="0" w:line="240" w:lineRule="auto"/>
+                        <w:rPr>
+                          <w:b/>
+                          <w:bCs/>
+                        </w:rPr>
+                      </w:pPr>
+                      <w:r>
+                        <w:rPr>
+                          <w:b/>
+                          <w:bCs/>
+                          <w:sz w:val="20"/>
+                          <w:szCs w:val="20"/>
+                        </w:rPr>
+                        <w:t>cross</w:t>
+                      </w:r>
+                    </w:p>
+                  </w:txbxContent>
+                </v:textbox>
+              </v:shape>
+            </w:pict>
+          </mc:Fallback>
+        </mc:AlternateContent>
+      </w:r>
+      <w:r>
+        <w:rPr>
+          <w:noProof/>
+        </w:rPr>
+        <mc:AlternateContent>
+          <mc:Choice Requires="wps">
+            <w:drawing>
+              <wp:anchor distT="0" distB="0" distL="114300" distR="114300" simplePos="0" relativeHeight="251734528" behindDoc="0" locked="0" layoutInCell="1" allowOverlap="1" wp14:anchorId="5834AAB3" wp14:editId="1E9A70AA">
+                <wp:simplePos x="0" y="0"/>
+                <wp:positionH relativeFrom="column">
+                  <wp:posOffset>2039962</wp:posOffset>
+                </wp:positionH>
+                <wp:positionV relativeFrom="paragraph">
+                  <wp:posOffset>147565</wp:posOffset>
+                </wp:positionV>
+                <wp:extent cx="515815" cy="167640"/>
+                <wp:effectExtent l="0" t="0" r="5080" b="0"/>
+                <wp:wrapNone/>
+                <wp:docPr id="110" name="Text Box 110"/>
+                <wp:cNvGraphicFramePr>
+                  <a:graphicFrameLocks xmlns:a="http://schemas.openxmlformats.org/drawingml/2006/main"/>
+                </wp:cNvGraphicFramePr>
+                <a:graphic xmlns:a="http://schemas.openxmlformats.org/drawingml/2006/main">
+                  <a:graphicData uri="http://schemas.microsoft.com/office/word/2010/wordprocessingShape">
+                    <wps:wsp>
+                      <wps:cNvSpPr txBox="1">
+                        <a:spLocks/>
+                      </wps:cNvSpPr>
+                      <wps:spPr bwMode="auto">
+                        <a:xfrm flipV="1">
+                          <a:off x="0" y="0"/>
+                          <a:ext cx="515815" cy="167640"/>
+                        </a:xfrm>
+                        <a:prstGeom prst="rect">
+                          <a:avLst/>
+                        </a:prstGeom>
+                        <a:solidFill>
+                          <a:srgbClr val="FFFFFF"/>
+                        </a:solidFill>
+                        <a:ln>
+                          <a:noFill/>
+                        </a:ln>
+                        <a:extLst>
+                          <a:ext uri="{91240B29-F687-4F45-9708-019B960494DF}">
+                            <a14:hiddenLine xmlns:a14="http://schemas.microsoft.com/office/drawing/2010/main" w="9525">
+                              <a:solidFill>
+                                <a:srgbClr val="000000"/>
+                              </a:solidFill>
+                              <a:miter lim="800000"/>
+                              <a:headEnd/>
+                              <a:tailEnd/>
+                            </a14:hiddenLine>
+                          </a:ext>
+                        </a:extLst>
+                      </wps:spPr>
+                      <wps:txbx>
+                        <w:txbxContent>
+                          <w:p>
+                            <w:pPr>
+                              <w:spacing w:after="0" w:line="240" w:lineRule="auto"/>
+                              <w:rPr>
+                                <w:b/>
+                                <w:bCs/>
+                              </w:rPr>
+                            </w:pPr>
+                            <w:r>
+                              <w:rPr>
+                                <w:b/>
+                                <w:bCs/>
+                                <w:sz w:val="20"/>
+                                <w:szCs w:val="20"/>
+                              </w:rPr>
+                              <w:t>forward</w:t>
+                            </w:r>
+                          </w:p>
+                        </w:txbxContent>
+                      </wps:txbx>
+                      <wps:bodyPr rot="0" vert="horz" wrap="square" lIns="0" tIns="0" rIns="0" bIns="0" anchor="t" anchorCtr="0" upright="1">
+                        <a:noAutofit/>
+                      </wps:bodyPr>
+                    </wps:wsp>
+                  </a:graphicData>
+                </a:graphic>
+                <wp14:sizeRelH relativeFrom="page">
+                  <wp14:pctWidth>0</wp14:pctWidth>
+                </wp14:sizeRelH>
+                <wp14:sizeRelV relativeFrom="page">
+                  <wp14:pctHeight>0</wp14:pctHeight>
+                </wp14:sizeRelV>
+              </wp:anchor>
+            </w:drawing>
+          </mc:Choice>
+          <mc:Fallback>
+            <w:pict>
+              <v:shape w14:anchorId="5834AAB3" id="_x0000_s1056" type="#_x0000_t202" style="position:absolute;margin-left:160.65pt;margin-top:11.6pt;width:40.6pt;height:13.2pt;flip:y;z-index:251734528;visibility:visible;mso-wrap-style:square;mso-width-percent:0;mso-height-percent:0;mso-wrap-distance-left:9pt;mso-wrap-distance-top:0;mso-wrap-distance-right:9pt;mso-wrap-distance-bottom:0;mso-position-horizontal:absolute;mso-position-horizontal-relative:text;mso-position-vertical:absolute;mso-position-vertical-relative:text;mso-width-percent:0;mso-height-percent:0;mso-width-relative:page;mso-height-relative:page;v-text-anchor:top" o:gfxdata="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" stroked="f">
+                <v:path arrowok="t"/>
+                <v:textbox inset="0,0,0,0">
+                  <w:txbxContent>
+                    <w:p>
+                      <w:pPr>
+                        <w:spacing w:after="0" w:line="240" w:lineRule="auto"/>
+                        <w:rPr>
+                          <w:b/>
+                          <w:bCs/>
+                        </w:rPr>
+                      </w:pPr>
+                      <w:r>
+                        <w:rPr>
+                          <w:b/>
+                          <w:bCs/>
+                          <w:sz w:val="20"/>
+                          <w:szCs w:val="20"/>
+                        </w:rPr>
+                        <w:t>forward</w:t>
+                      </w:r>
+                    </w:p>
+                  </w:txbxContent>
+                </v:textbox>
+              </v:shape>
+            </w:pict>
+          </mc:Fallback>
+        </mc:AlternateContent>
+      </w:r>
+      <w:r>
+        <w:rPr>
+          <w:noProof/>
+        </w:rPr>
+        <mc:AlternateContent>
+          <mc:Choice Requires="wps">
+            <w:drawing>
+              <wp:anchor distT="0" distB="0" distL="114300" distR="114300" simplePos="0" relativeHeight="251653632" behindDoc="0" locked="0" layoutInCell="1" allowOverlap="1" wp14:anchorId="0E07BEB4" wp14:editId="7CBF6F26">
                 <wp:simplePos x="0" y="0"/>
                 <wp:positionH relativeFrom="column">
                   <wp:posOffset>1354455</wp:posOffset>
@@ -4870,7 +5591,11 @@
           </mc:Choice>
           <mc:Fallback>
             <w:pict>
-              <v:shape w14:anchorId="7F221874" id="AutoShape 126" o:spid="_x0000_s1026" type="#_x0000_t32" style="position:absolute;margin-left:106.65pt;margin-top:9.9pt;width:27.85pt;height:29pt;flip:x y;z-index:251653632;visibility:visible;mso-wrap-style:square;mso-width-percent:0;mso-height-percent:0;mso-wrap-distance-left:9pt;mso-wrap-distance-top:0;mso-wrap-distance-right:9pt;mso-wrap-distance-bottom:0;mso-position-horizontal:absolute;mso-position-horizontal-relative:text;mso-position-vertical:absolute;mso-position-vertical-relative:text;mso-width-percent:0;mso-height-percent:0;mso-width-relative:page;mso-height-relative:page" o:gfxdata="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">
+              <v:shapetype w14:anchorId="771610B3" id="_x0000_t32" coordsize="21600,21600" o:spt="32" o:oned="t" path="m,l21600,21600e" filled="f">
+                <v:path arrowok="t" fillok="f" o:connecttype="none"/>
+                <o:lock v:ext="edit" shapetype="t"/>
+              </v:shapetype>
+              <v:shape id="AutoShape 126" o:spid="_x0000_s1026" type="#_x0000_t32" style="position:absolute;margin-left:106.65pt;margin-top:9.9pt;width:27.85pt;height:29pt;flip:x y;z-index:251653632;visibility:visible;mso-wrap-style:square;mso-width-percent:0;mso-height-percent:0;mso-wrap-distance-left:9pt;mso-wrap-distance-top:0;mso-wrap-distance-right:9pt;mso-wrap-distance-bottom:0;mso-position-horizontal:absolute;mso-position-horizontal-relative:text;mso-position-vertical:absolute;mso-position-vertical-relative:text;mso-width-percent:0;mso-height-percent:0;mso-width-relative:page;mso-height-relative:page" o:gfxdata="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">
                 <v:stroke endarrow="block"/>
                 <o:lock v:ext="edit" shapetype="f"/>
               </v:shape>
@@ -5056,7 +5781,499 @@
         <mc:AlternateContent>
           <mc:Choice Requires="wps">
             <w:drawing>
-              <wp:anchor distT="0" distB="0" distL="114300" distR="114300" simplePos="0" relativeHeight="251712000" behindDoc="0" locked="0" layoutInCell="1" allowOverlap="1" wp14:anchorId="52C5AB68" wp14:editId="42D4A908">
+              <wp:anchor distT="0" distB="0" distL="114300" distR="114300" simplePos="0" relativeHeight="251750912" behindDoc="0" locked="0" layoutInCell="1" allowOverlap="1" wp14:anchorId="6EA41618" wp14:editId="0849AE05">
+                <wp:simplePos x="0" y="0"/>
+                <wp:positionH relativeFrom="column">
+                  <wp:posOffset>5100955</wp:posOffset>
+                </wp:positionH>
+                <wp:positionV relativeFrom="paragraph">
+                  <wp:posOffset>179441</wp:posOffset>
+                </wp:positionV>
+                <wp:extent cx="275691" cy="139082"/>
+                <wp:effectExtent l="0" t="0" r="3810" b="635"/>
+                <wp:wrapNone/>
+                <wp:docPr id="118" name="Text Box 107"/>
+                <wp:cNvGraphicFramePr>
+                  <a:graphicFrameLocks xmlns:a="http://schemas.openxmlformats.org/drawingml/2006/main"/>
+                </wp:cNvGraphicFramePr>
+                <a:graphic xmlns:a="http://schemas.openxmlformats.org/drawingml/2006/main">
+                  <a:graphicData uri="http://schemas.microsoft.com/office/word/2010/wordprocessingShape">
+                    <wps:wsp>
+                      <wps:cNvSpPr txBox="1">
+                        <a:spLocks/>
+                      </wps:cNvSpPr>
+                      <wps:spPr bwMode="auto">
+                        <a:xfrm>
+                          <a:off x="0" y="0"/>
+                          <a:ext cx="275691" cy="139082"/>
+                        </a:xfrm>
+                        <a:prstGeom prst="rect">
+                          <a:avLst/>
+                        </a:prstGeom>
+                        <a:solidFill>
+                          <a:srgbClr val="FFFFFF"/>
+                        </a:solidFill>
+                        <a:ln>
+                          <a:noFill/>
+                        </a:ln>
+                        <a:extLst>
+                          <a:ext uri="{91240B29-F687-4F45-9708-019B960494DF}">
+                            <a14:hiddenLine xmlns:a14="http://schemas.microsoft.com/office/drawing/2010/main" w="9525">
+                              <a:solidFill>
+                                <a:srgbClr val="000000"/>
+                              </a:solidFill>
+                              <a:miter lim="800000"/>
+                              <a:headEnd/>
+                              <a:tailEnd/>
+                            </a14:hiddenLine>
+                          </a:ext>
+                        </a:extLst>
+                      </wps:spPr>
+                      <wps:txbx>
+                        <w:txbxContent>
+                          <w:p>
+                            <w:pPr>
+                              <w:spacing w:after="0" w:line="240" w:lineRule="auto"/>
+                              <w:rPr>
+                                <w:b/>
+                                <w:bCs/>
+                              </w:rPr>
+                            </w:pPr>
+                            <w:r>
+                              <w:rPr>
+                                <w:b/>
+                                <w:bCs/>
+                                <w:sz w:val="20"/>
+                                <w:szCs w:val="20"/>
+                              </w:rPr>
+                              <w:t>cross</w:t>
+                            </w:r>
+                          </w:p>
+                        </w:txbxContent>
+                      </wps:txbx>
+                      <wps:bodyPr rot="0" vert="horz" wrap="square" lIns="0" tIns="0" rIns="0" bIns="0" anchor="t" anchorCtr="0" upright="1">
+                        <a:noAutofit/>
+                      </wps:bodyPr>
+                    </wps:wsp>
+                  </a:graphicData>
+                </a:graphic>
+                <wp14:sizeRelH relativeFrom="page">
+                  <wp14:pctWidth>0</wp14:pctWidth>
+                </wp14:sizeRelH>
+                <wp14:sizeRelV relativeFrom="page">
+                  <wp14:pctHeight>0</wp14:pctHeight>
+                </wp14:sizeRelV>
+              </wp:anchor>
+            </w:drawing>
+          </mc:Choice>
+          <mc:Fallback>
+            <w:pict>
+              <v:shape w14:anchorId="6EA41618" id="_x0000_s1058" type="#_x0000_t202" style="position:absolute;margin-left:401.65pt;margin-top:14.15pt;width:21.7pt;height:10.95pt;z-index:251750912;visibility:visible;mso-wrap-style:square;mso-width-percent:0;mso-height-percent:0;mso-wrap-distance-left:9pt;mso-wrap-distance-top:0;mso-wrap-distance-right:9pt;mso-wrap-distance-bottom:0;mso-position-horizontal:absolute;mso-position-horizontal-relative:text;mso-position-vertical:absolute;mso-position-vertical-relative:text;mso-width-percent:0;mso-height-percent:0;mso-width-relative:page;mso-height-relative:page;v-text-anchor:top" o:gfxdata="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" stroked="f">
+                <v:path arrowok="t"/>
+                <v:textbox inset="0,0,0,0">
+                  <w:txbxContent>
+                    <w:p>
+                      <w:pPr>
+                        <w:spacing w:after="0" w:line="240" w:lineRule="auto"/>
+                        <w:rPr>
+                          <w:b/>
+                          <w:bCs/>
+                        </w:rPr>
+                      </w:pPr>
+                      <w:r>
+                        <w:rPr>
+                          <w:b/>
+                          <w:bCs/>
+                          <w:sz w:val="20"/>
+                          <w:szCs w:val="20"/>
+                        </w:rPr>
+                        <w:t>cross</w:t>
+                      </w:r>
+                    </w:p>
+                  </w:txbxContent>
+                </v:textbox>
+              </v:shape>
+            </w:pict>
+          </mc:Fallback>
+        </mc:AlternateContent>
+      </w:r>
+      <w:r>
+        <w:rPr>
+          <w:noProof/>
+        </w:rPr>
+        <mc:AlternateContent>
+          <mc:Choice Requires="wps">
+            <w:drawing>
+              <wp:anchor distT="0" distB="0" distL="114300" distR="114300" simplePos="0" relativeHeight="251742720" behindDoc="0" locked="0" layoutInCell="1" allowOverlap="1" wp14:anchorId="25C7E18E" wp14:editId="0D790E8C">
+                <wp:simplePos x="0" y="0"/>
+                <wp:positionH relativeFrom="column">
+                  <wp:posOffset>4064264</wp:posOffset>
+                </wp:positionH>
+                <wp:positionV relativeFrom="paragraph">
+                  <wp:posOffset>66046</wp:posOffset>
+                </wp:positionV>
+                <wp:extent cx="296545" cy="139082"/>
+                <wp:effectExtent l="0" t="0" r="0" b="635"/>
+                <wp:wrapNone/>
+                <wp:docPr id="114" name="Text Box 107"/>
+                <wp:cNvGraphicFramePr>
+                  <a:graphicFrameLocks xmlns:a="http://schemas.openxmlformats.org/drawingml/2006/main"/>
+                </wp:cNvGraphicFramePr>
+                <a:graphic xmlns:a="http://schemas.openxmlformats.org/drawingml/2006/main">
+                  <a:graphicData uri="http://schemas.microsoft.com/office/word/2010/wordprocessingShape">
+                    <wps:wsp>
+                      <wps:cNvSpPr txBox="1">
+                        <a:spLocks/>
+                      </wps:cNvSpPr>
+                      <wps:spPr bwMode="auto">
+                        <a:xfrm>
+                          <a:off x="0" y="0"/>
+                          <a:ext cx="296545" cy="139082"/>
+                        </a:xfrm>
+                        <a:prstGeom prst="rect">
+                          <a:avLst/>
+                        </a:prstGeom>
+                        <a:solidFill>
+                          <a:srgbClr val="FFFFFF"/>
+                        </a:solidFill>
+                        <a:ln>
+                          <a:noFill/>
+                        </a:ln>
+                        <a:extLst>
+                          <a:ext uri="{91240B29-F687-4F45-9708-019B960494DF}">
+                            <a14:hiddenLine xmlns:a14="http://schemas.microsoft.com/office/drawing/2010/main" w="9525">
+                              <a:solidFill>
+                                <a:srgbClr val="000000"/>
+                              </a:solidFill>
+                              <a:miter lim="800000"/>
+                              <a:headEnd/>
+                              <a:tailEnd/>
+                            </a14:hiddenLine>
+                          </a:ext>
+                        </a:extLst>
+                      </wps:spPr>
+                      <wps:txbx>
+                        <w:txbxContent>
+                          <w:p>
+                            <w:pPr>
+                              <w:spacing w:after="0" w:line="240" w:lineRule="auto"/>
+                              <w:rPr>
+                                <w:b/>
+                                <w:bCs/>
+                              </w:rPr>
+                            </w:pPr>
+                            <w:r>
+                              <w:rPr>
+                                <w:b/>
+                                <w:bCs/>
+                                <w:sz w:val="20"/>
+                                <w:szCs w:val="20"/>
+                              </w:rPr>
+                              <w:t>tree</w:t>
+                            </w:r>
+                          </w:p>
+                        </w:txbxContent>
+                      </wps:txbx>
+                      <wps:bodyPr rot="0" vert="horz" wrap="square" lIns="0" tIns="0" rIns="0" bIns="0" anchor="t" anchorCtr="0" upright="1">
+                        <a:noAutofit/>
+                      </wps:bodyPr>
+                    </wps:wsp>
+                  </a:graphicData>
+                </a:graphic>
+                <wp14:sizeRelH relativeFrom="page">
+                  <wp14:pctWidth>0</wp14:pctWidth>
+                </wp14:sizeRelH>
+                <wp14:sizeRelV relativeFrom="page">
+                  <wp14:pctHeight>0</wp14:pctHeight>
+                </wp14:sizeRelV>
+              </wp:anchor>
+            </w:drawing>
+          </mc:Choice>
+          <mc:Fallback>
+            <w:pict>
+              <v:shape w14:anchorId="25C7E18E" id="_x0000_s1059" type="#_x0000_t202" style="position:absolute;margin-left:320pt;margin-top:5.2pt;width:23.35pt;height:10.95pt;z-index:251742720;visibility:visible;mso-wrap-style:square;mso-width-percent:0;mso-height-percent:0;mso-wrap-distance-left:9pt;mso-wrap-distance-top:0;mso-wrap-distance-right:9pt;mso-wrap-distance-bottom:0;mso-position-horizontal:absolute;mso-position-horizontal-relative:text;mso-position-vertical:absolute;mso-position-vertical-relative:text;mso-width-percent:0;mso-height-percent:0;mso-width-relative:page;mso-height-relative:page;v-text-anchor:top" o:gfxdata="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" stroked="f">
+                <v:path arrowok="t"/>
+                <v:textbox inset="0,0,0,0">
+                  <w:txbxContent>
+                    <w:p>
+                      <w:pPr>
+                        <w:spacing w:after="0" w:line="240" w:lineRule="auto"/>
+                        <w:rPr>
+                          <w:b/>
+                          <w:bCs/>
+                        </w:rPr>
+                      </w:pPr>
+                      <w:r>
+                        <w:rPr>
+                          <w:b/>
+                          <w:bCs/>
+                          <w:sz w:val="20"/>
+                          <w:szCs w:val="20"/>
+                        </w:rPr>
+                        <w:t>tree</w:t>
+                      </w:r>
+                    </w:p>
+                  </w:txbxContent>
+                </v:textbox>
+              </v:shape>
+            </w:pict>
+          </mc:Fallback>
+        </mc:AlternateContent>
+      </w:r>
+      <w:r>
+        <w:rPr>
+          <w:noProof/>
+        </w:rPr>
+        <mc:AlternateContent>
+          <mc:Choice Requires="wps">
+            <w:drawing>
+              <wp:anchor distT="0" distB="0" distL="114300" distR="114300" simplePos="0" relativeHeight="251732480" behindDoc="0" locked="0" layoutInCell="1" allowOverlap="1" wp14:anchorId="6F1E9814" wp14:editId="2F2DAC74">
+                <wp:simplePos x="0" y="0"/>
+                <wp:positionH relativeFrom="column">
+                  <wp:posOffset>1281771</wp:posOffset>
+                </wp:positionH>
+                <wp:positionV relativeFrom="paragraph">
+                  <wp:posOffset>37074</wp:posOffset>
+                </wp:positionV>
+                <wp:extent cx="515815" cy="167640"/>
+                <wp:effectExtent l="0" t="0" r="5080" b="0"/>
+                <wp:wrapNone/>
+                <wp:docPr id="109" name="Text Box 109"/>
+                <wp:cNvGraphicFramePr>
+                  <a:graphicFrameLocks xmlns:a="http://schemas.openxmlformats.org/drawingml/2006/main"/>
+                </wp:cNvGraphicFramePr>
+                <a:graphic xmlns:a="http://schemas.openxmlformats.org/drawingml/2006/main">
+                  <a:graphicData uri="http://schemas.microsoft.com/office/word/2010/wordprocessingShape">
+                    <wps:wsp>
+                      <wps:cNvSpPr txBox="1">
+                        <a:spLocks/>
+                      </wps:cNvSpPr>
+                      <wps:spPr bwMode="auto">
+                        <a:xfrm flipV="1">
+                          <a:off x="0" y="0"/>
+                          <a:ext cx="515815" cy="167640"/>
+                        </a:xfrm>
+                        <a:prstGeom prst="rect">
+                          <a:avLst/>
+                        </a:prstGeom>
+                        <a:solidFill>
+                          <a:srgbClr val="FFFFFF"/>
+                        </a:solidFill>
+                        <a:ln>
+                          <a:noFill/>
+                        </a:ln>
+                        <a:extLst>
+                          <a:ext uri="{91240B29-F687-4F45-9708-019B960494DF}">
+                            <a14:hiddenLine xmlns:a14="http://schemas.microsoft.com/office/drawing/2010/main" w="9525">
+                              <a:solidFill>
+                                <a:srgbClr val="000000"/>
+                              </a:solidFill>
+                              <a:miter lim="800000"/>
+                              <a:headEnd/>
+                              <a:tailEnd/>
+                            </a14:hiddenLine>
+                          </a:ext>
+                        </a:extLst>
+                      </wps:spPr>
+                      <wps:txbx>
+                        <w:txbxContent>
+                          <w:p>
+                            <w:pPr>
+                              <w:spacing w:after="0" w:line="240" w:lineRule="auto"/>
+                              <w:rPr>
+                                <w:b/>
+                                <w:bCs/>
+                              </w:rPr>
+                            </w:pPr>
+                            <w:r>
+                              <w:rPr>
+                                <w:b/>
+                                <w:bCs/>
+                                <w:sz w:val="20"/>
+                                <w:szCs w:val="20"/>
+                              </w:rPr>
+                              <w:t>backward</w:t>
+                            </w:r>
+                          </w:p>
+                        </w:txbxContent>
+                      </wps:txbx>
+                      <wps:bodyPr rot="0" vert="horz" wrap="square" lIns="0" tIns="0" rIns="0" bIns="0" anchor="t" anchorCtr="0" upright="1">
+                        <a:noAutofit/>
+                      </wps:bodyPr>
+                    </wps:wsp>
+                  </a:graphicData>
+                </a:graphic>
+                <wp14:sizeRelH relativeFrom="page">
+                  <wp14:pctWidth>0</wp14:pctWidth>
+                </wp14:sizeRelH>
+                <wp14:sizeRelV relativeFrom="page">
+                  <wp14:pctHeight>0</wp14:pctHeight>
+                </wp14:sizeRelV>
+              </wp:anchor>
+            </w:drawing>
+          </mc:Choice>
+          <mc:Fallback>
+            <w:pict>
+              <v:shape w14:anchorId="6F1E9814" id="_x0000_s1060" type="#_x0000_t202" style="position:absolute;margin-left:100.95pt;margin-top:2.9pt;width:40.6pt;height:13.2pt;flip:y;z-index:251732480;visibility:visible;mso-wrap-style:square;mso-width-percent:0;mso-height-percent:0;mso-wrap-distance-left:9pt;mso-wrap-distance-top:0;mso-wrap-distance-right:9pt;mso-wrap-distance-bottom:0;mso-position-horizontal:absolute;mso-position-horizontal-relative:text;mso-position-vertical:absolute;mso-position-vertical-relative:text;mso-width-percent:0;mso-height-percent:0;mso-width-relative:page;mso-height-relative:page;v-text-anchor:top" o:gfxdata="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" stroked="f">
+                <v:path arrowok="t"/>
+                <v:textbox inset="0,0,0,0">
+                  <w:txbxContent>
+                    <w:p>
+                      <w:pPr>
+                        <w:spacing w:after="0" w:line="240" w:lineRule="auto"/>
+                        <w:rPr>
+                          <w:b/>
+                          <w:bCs/>
+                        </w:rPr>
+                      </w:pPr>
+                      <w:r>
+                        <w:rPr>
+                          <w:b/>
+                          <w:bCs/>
+                          <w:sz w:val="20"/>
+                          <w:szCs w:val="20"/>
+                        </w:rPr>
+                        <w:t>backward</w:t>
+                      </w:r>
+                    </w:p>
+                  </w:txbxContent>
+                </v:textbox>
+              </v:shape>
+            </w:pict>
+          </mc:Fallback>
+        </mc:AlternateContent>
+      </w:r>
+      <w:r>
+        <w:rPr>
+          <w:noProof/>
+        </w:rPr>
+        <mc:AlternateContent>
+          <mc:Choice Requires="wps">
+            <w:drawing>
+              <wp:anchor distT="0" distB="0" distL="114300" distR="114300" simplePos="0" relativeHeight="251728384" behindDoc="0" locked="0" layoutInCell="1" allowOverlap="1" wp14:anchorId="6A6CF332" wp14:editId="1737FA46">
+                <wp:simplePos x="0" y="0"/>
+                <wp:positionH relativeFrom="column">
+                  <wp:posOffset>571792</wp:posOffset>
+                </wp:positionH>
+                <wp:positionV relativeFrom="paragraph">
+                  <wp:posOffset>33069</wp:posOffset>
+                </wp:positionV>
+                <wp:extent cx="314325" cy="171938"/>
+                <wp:effectExtent l="0" t="0" r="3175" b="6350"/>
+                <wp:wrapNone/>
+                <wp:docPr id="107" name="Text Box 107"/>
+                <wp:cNvGraphicFramePr>
+                  <a:graphicFrameLocks xmlns:a="http://schemas.openxmlformats.org/drawingml/2006/main"/>
+                </wp:cNvGraphicFramePr>
+                <a:graphic xmlns:a="http://schemas.openxmlformats.org/drawingml/2006/main">
+                  <a:graphicData uri="http://schemas.microsoft.com/office/word/2010/wordprocessingShape">
+                    <wps:wsp>
+                      <wps:cNvSpPr txBox="1">
+                        <a:spLocks/>
+                      </wps:cNvSpPr>
+                      <wps:spPr bwMode="auto">
+                        <a:xfrm flipV="1">
+                          <a:off x="0" y="0"/>
+                          <a:ext cx="314325" cy="171938"/>
+                        </a:xfrm>
+                        <a:prstGeom prst="rect">
+                          <a:avLst/>
+                        </a:prstGeom>
+                        <a:solidFill>
+                          <a:srgbClr val="FFFFFF"/>
+                        </a:solidFill>
+                        <a:ln>
+                          <a:noFill/>
+                        </a:ln>
+                        <a:extLst>
+                          <a:ext uri="{91240B29-F687-4F45-9708-019B960494DF}">
+                            <a14:hiddenLine xmlns:a14="http://schemas.microsoft.com/office/drawing/2010/main" w="9525">
+                              <a:solidFill>
+                                <a:srgbClr val="000000"/>
+                              </a:solidFill>
+                              <a:miter lim="800000"/>
+                              <a:headEnd/>
+                              <a:tailEnd/>
+                            </a14:hiddenLine>
+                          </a:ext>
+                        </a:extLst>
+                      </wps:spPr>
+                      <wps:txbx>
+                        <w:txbxContent>
+                          <w:p>
+                            <w:pPr>
+                              <w:spacing w:after="0" w:line="240" w:lineRule="auto"/>
+                              <w:rPr>
+                                <w:b/>
+                                <w:bCs/>
+                              </w:rPr>
+                            </w:pPr>
+                            <w:r>
+                              <w:rPr>
+                                <w:b/>
+                                <w:bCs/>
+                                <w:sz w:val="20"/>
+                                <w:szCs w:val="20"/>
+                              </w:rPr>
+                              <w:t>tree</w:t>
+                            </w:r>
+                          </w:p>
+                        </w:txbxContent>
+                      </wps:txbx>
+                      <wps:bodyPr rot="0" vert="horz" wrap="square" lIns="0" tIns="0" rIns="0" bIns="0" anchor="t" anchorCtr="0" upright="1">
+                        <a:noAutofit/>
+                      </wps:bodyPr>
+                    </wps:wsp>
+                  </a:graphicData>
+                </a:graphic>
+                <wp14:sizeRelH relativeFrom="page">
+                  <wp14:pctWidth>0</wp14:pctWidth>
+                </wp14:sizeRelH>
+                <wp14:sizeRelV relativeFrom="page">
+                  <wp14:pctHeight>0</wp14:pctHeight>
+                </wp14:sizeRelV>
+              </wp:anchor>
+            </w:drawing>
+          </mc:Choice>
+          <mc:Fallback>
+            <w:pict>
+              <v:shape w14:anchorId="6A6CF332" id="_x0000_s1061" type="#_x0000_t202" style="position:absolute;margin-left:45pt;margin-top:2.6pt;width:24.75pt;height:13.55pt;flip:y;z-index:251728384;visibility:visible;mso-wrap-style:square;mso-width-percent:0;mso-height-percent:0;mso-wrap-distance-left:9pt;mso-wrap-distance-top:0;mso-wrap-distance-right:9pt;mso-wrap-distance-bottom:0;mso-position-horizontal:absolute;mso-position-horizontal-relative:text;mso-position-vertical:absolute;mso-position-vertical-relative:text;mso-width-percent:0;mso-height-percent:0;mso-width-relative:page;mso-height-relative:page;v-text-anchor:top" o:gfxdata="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" stroked="f">
+                <v:path arrowok="t"/>
+                <v:textbox inset="0,0,0,0">
+                  <w:txbxContent>
+                    <w:p>
+                      <w:pPr>
+                        <w:spacing w:after="0" w:line="240" w:lineRule="auto"/>
+                        <w:rPr>
+                          <w:b/>
+                          <w:bCs/>
+                        </w:rPr>
+                      </w:pPr>
+                      <w:r>
+                        <w:rPr>
+                          <w:b/>
+                          <w:bCs/>
+                          <w:sz w:val="20"/>
+                          <w:szCs w:val="20"/>
+                        </w:rPr>
+                        <w:t>tree</w:t>
+                      </w:r>
+                    </w:p>
+                  </w:txbxContent>
+                </v:textbox>
+              </v:shape>
+            </w:pict>
+          </mc:Fallback>
+        </mc:AlternateContent>
+      </w:r>
+      <w:r>
+        <w:rPr>
+          <w:noProof/>
+        </w:rPr>
+        <mc:AlternateContent>
+          <mc:Choice Requires="wps">
+            <w:drawing>
+              <wp:anchor distT="0" distB="0" distL="114300" distR="114300" simplePos="0" relativeHeight="251712000" behindDoc="0" locked="0" layoutInCell="1" allowOverlap="1" wp14:anchorId="52C5AB68" wp14:editId="0DAAE140">
                 <wp:simplePos x="0" y="0"/>
                 <wp:positionH relativeFrom="column">
                   <wp:posOffset>3196557</wp:posOffset>
@@ -5172,7 +6389,7 @@
           </mc:Choice>
           <mc:Fallback>
             <w:pict>
-              <v:shape w14:anchorId="52C5AB68" id="_x0000_s1052" type="#_x0000_t202" style="position:absolute;margin-left:251.7pt;margin-top:9.45pt;width:24.8pt;height:28.4pt;z-index:251712000;visibility:visible;mso-wrap-style:square;mso-width-percent:0;mso-height-percent:0;mso-wrap-distance-left:9pt;mso-wrap-distance-top:0;mso-wrap-distance-right:9pt;mso-wrap-distance-bottom:0;mso-position-horizontal:absolute;mso-position-horizontal-relative:text;mso-position-vertical:absolute;mso-position-vertical-relative:text;mso-width-percent:0;mso-height-percent:0;mso-width-relative:page;mso-height-relative:page;v-text-anchor:top" o:gfxdata="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" stroked="f">
+              <v:shape w14:anchorId="52C5AB68" id="_x0000_s1062" type="#_x0000_t202" style="position:absolute;margin-left:251.7pt;margin-top:9.45pt;width:24.8pt;height:28.4pt;z-index:251712000;visibility:visible;mso-wrap-style:square;mso-width-percent:0;mso-height-percent:0;mso-wrap-distance-left:9pt;mso-wrap-distance-top:0;mso-wrap-distance-right:9pt;mso-wrap-distance-bottom:0;mso-position-horizontal:absolute;mso-position-horizontal-relative:text;mso-position-vertical:absolute;mso-position-vertical-relative:text;mso-width-percent:0;mso-height-percent:0;mso-width-relative:page;mso-height-relative:page;v-text-anchor:top" o:gfxdata="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" stroked="f">
                 <v:path arrowok="t"/>
                 <v:textbox inset="0,0,0,0">
                   <w:txbxContent>
@@ -5332,7 +6549,130 @@
         <mc:AlternateContent>
           <mc:Choice Requires="wps">
             <w:drawing>
-              <wp:anchor distT="0" distB="0" distL="114300" distR="114300" simplePos="0" relativeHeight="251662848" behindDoc="0" locked="0" layoutInCell="1" allowOverlap="1" wp14:anchorId="4681C30D" wp14:editId="18C02B77">
+              <wp:anchor distT="0" distB="0" distL="114300" distR="114300" simplePos="0" relativeHeight="251738624" behindDoc="0" locked="0" layoutInCell="1" allowOverlap="1" wp14:anchorId="7AFEFE57" wp14:editId="6A25000B">
+                <wp:simplePos x="0" y="0"/>
+                <wp:positionH relativeFrom="column">
+                  <wp:posOffset>3798179</wp:posOffset>
+                </wp:positionH>
+                <wp:positionV relativeFrom="paragraph">
+                  <wp:posOffset>200123</wp:posOffset>
+                </wp:positionV>
+                <wp:extent cx="265430" cy="171157"/>
+                <wp:effectExtent l="0" t="0" r="1270" b="0"/>
+                <wp:wrapNone/>
+                <wp:docPr id="112" name="Text Box 107"/>
+                <wp:cNvGraphicFramePr>
+                  <a:graphicFrameLocks xmlns:a="http://schemas.openxmlformats.org/drawingml/2006/main"/>
+                </wp:cNvGraphicFramePr>
+                <a:graphic xmlns:a="http://schemas.openxmlformats.org/drawingml/2006/main">
+                  <a:graphicData uri="http://schemas.microsoft.com/office/word/2010/wordprocessingShape">
+                    <wps:wsp>
+                      <wps:cNvSpPr txBox="1">
+                        <a:spLocks/>
+                      </wps:cNvSpPr>
+                      <wps:spPr bwMode="auto">
+                        <a:xfrm flipV="1">
+                          <a:off x="0" y="0"/>
+                          <a:ext cx="265430" cy="171157"/>
+                        </a:xfrm>
+                        <a:prstGeom prst="rect">
+                          <a:avLst/>
+                        </a:prstGeom>
+                        <a:solidFill>
+                          <a:srgbClr val="FFFFFF"/>
+                        </a:solidFill>
+                        <a:ln>
+                          <a:noFill/>
+                        </a:ln>
+                        <a:extLst>
+                          <a:ext uri="{91240B29-F687-4F45-9708-019B960494DF}">
+                            <a14:hiddenLine xmlns:a14="http://schemas.microsoft.com/office/drawing/2010/main" w="9525">
+                              <a:solidFill>
+                                <a:srgbClr val="000000"/>
+                              </a:solidFill>
+                              <a:miter lim="800000"/>
+                              <a:headEnd/>
+                              <a:tailEnd/>
+                            </a14:hiddenLine>
+                          </a:ext>
+                        </a:extLst>
+                      </wps:spPr>
+                      <wps:txbx>
+                        <w:txbxContent>
+                          <w:p>
+                            <w:pPr>
+                              <w:spacing w:after="0" w:line="240" w:lineRule="auto"/>
+                              <w:rPr>
+                                <w:b/>
+                                <w:bCs/>
+                              </w:rPr>
+                            </w:pPr>
+                            <w:r>
+                              <w:rPr>
+                                <w:b/>
+                                <w:bCs/>
+                                <w:sz w:val="20"/>
+                                <w:szCs w:val="20"/>
+                              </w:rPr>
+                              <w:t>tree</w:t>
+                            </w:r>
+                          </w:p>
+                        </w:txbxContent>
+                      </wps:txbx>
+                      <wps:bodyPr rot="0" vert="horz" wrap="square" lIns="0" tIns="0" rIns="0" bIns="0" anchor="t" anchorCtr="0" upright="1">
+                        <a:noAutofit/>
+                      </wps:bodyPr>
+                    </wps:wsp>
+                  </a:graphicData>
+                </a:graphic>
+                <wp14:sizeRelH relativeFrom="page">
+                  <wp14:pctWidth>0</wp14:pctWidth>
+                </wp14:sizeRelH>
+                <wp14:sizeRelV relativeFrom="page">
+                  <wp14:pctHeight>0</wp14:pctHeight>
+                </wp14:sizeRelV>
+              </wp:anchor>
+            </w:drawing>
+          </mc:Choice>
+          <mc:Fallback>
+            <w:pict>
+              <v:shape w14:anchorId="7AFEFE57" id="_x0000_s1064" type="#_x0000_t202" style="position:absolute;margin-left:299.05pt;margin-top:15.75pt;width:20.9pt;height:13.5pt;flip:y;z-index:251738624;visibility:visible;mso-wrap-style:square;mso-width-percent:0;mso-height-percent:0;mso-wrap-distance-left:9pt;mso-wrap-distance-top:0;mso-wrap-distance-right:9pt;mso-wrap-distance-bottom:0;mso-position-horizontal:absolute;mso-position-horizontal-relative:text;mso-position-vertical:absolute;mso-position-vertical-relative:text;mso-width-percent:0;mso-height-percent:0;mso-width-relative:page;mso-height-relative:page;v-text-anchor:top" o:gfxdata="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" stroked="f">
+                <v:path arrowok="t"/>
+                <v:textbox inset="0,0,0,0">
+                  <w:txbxContent>
+                    <w:p>
+                      <w:pPr>
+                        <w:spacing w:after="0" w:line="240" w:lineRule="auto"/>
+                        <w:rPr>
+                          <w:b/>
+                          <w:bCs/>
+                        </w:rPr>
+                      </w:pPr>
+                      <w:r>
+                        <w:rPr>
+                          <w:b/>
+                          <w:bCs/>
+                          <w:sz w:val="20"/>
+                          <w:szCs w:val="20"/>
+                        </w:rPr>
+                        <w:t>tree</w:t>
+                      </w:r>
+                    </w:p>
+                  </w:txbxContent>
+                </v:textbox>
+              </v:shape>
+            </w:pict>
+          </mc:Fallback>
+        </mc:AlternateContent>
+      </w:r>
+      <w:r>
+        <w:rPr>
+          <w:noProof/>
+        </w:rPr>
+        <mc:AlternateContent>
+          <mc:Choice Requires="wps">
+            <w:drawing>
+              <wp:anchor distT="0" distB="0" distL="114300" distR="114300" simplePos="0" relativeHeight="251662848" behindDoc="0" locked="0" layoutInCell="1" allowOverlap="1" wp14:anchorId="4681C30D" wp14:editId="706067A5">
                 <wp:simplePos x="0" y="0"/>
                 <wp:positionH relativeFrom="column">
                   <wp:posOffset>4873625</wp:posOffset>
@@ -5393,7 +6733,7 @@
           </mc:Choice>
           <mc:Fallback>
             <w:pict>
-              <v:shape w14:anchorId="120983C1" id="AutoShape 135" o:spid="_x0000_s1026" type="#_x0000_t32" style="position:absolute;margin-left:383.75pt;margin-top:8pt;width:52.25pt;height:9.75pt;flip:x y;z-index:251662848;visibility:visible;mso-wrap-style:square;mso-width-percent:0;mso-height-percent:0;mso-wrap-distance-left:9pt;mso-wrap-distance-top:0;mso-wrap-distance-right:9pt;mso-wrap-distance-bottom:0;mso-position-horizontal:absolute;mso-position-horizontal-relative:text;mso-position-vertical:absolute;mso-position-vertical-relative:text;mso-width-percent:0;mso-height-percent:0;mso-width-relative:page;mso-height-relative:page" o:gfxdata="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">
+              <v:shape w14:anchorId="27565E1F" id="AutoShape 135" o:spid="_x0000_s1026" type="#_x0000_t32" style="position:absolute;margin-left:383.75pt;margin-top:8pt;width:52.25pt;height:9.75pt;flip:x y;z-index:251662848;visibility:visible;mso-wrap-style:square;mso-width-percent:0;mso-height-percent:0;mso-wrap-distance-left:9pt;mso-wrap-distance-top:0;mso-wrap-distance-right:9pt;mso-wrap-distance-bottom:0;mso-position-horizontal:absolute;mso-position-horizontal-relative:text;mso-position-vertical:absolute;mso-position-vertical-relative:text;mso-width-percent:0;mso-height-percent:0;mso-width-relative:page;mso-height-relative:page" o:gfxdata="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">
                 <v:stroke endarrow="block"/>
                 <o:lock v:ext="edit" shapetype="f"/>
               </v:shape>
@@ -5828,6 +7168,129 @@
       <w:pPr>
         <w:spacing w:after="0"/>
       </w:pPr>
+      <w:r>
+        <w:rPr>
+          <w:noProof/>
+        </w:rPr>
+        <mc:AlternateContent>
+          <mc:Choice Requires="wps">
+            <w:drawing>
+              <wp:anchor distT="0" distB="0" distL="114300" distR="114300" simplePos="0" relativeHeight="251730432" behindDoc="0" locked="0" layoutInCell="1" allowOverlap="1" wp14:anchorId="3F744C17" wp14:editId="28E8C68B">
+                <wp:simplePos x="0" y="0"/>
+                <wp:positionH relativeFrom="column">
+                  <wp:posOffset>1136113</wp:posOffset>
+                </wp:positionH>
+                <wp:positionV relativeFrom="paragraph">
+                  <wp:posOffset>144535</wp:posOffset>
+                </wp:positionV>
+                <wp:extent cx="314325" cy="171938"/>
+                <wp:effectExtent l="0" t="0" r="3175" b="6350"/>
+                <wp:wrapNone/>
+                <wp:docPr id="108" name="Text Box 108"/>
+                <wp:cNvGraphicFramePr>
+                  <a:graphicFrameLocks xmlns:a="http://schemas.openxmlformats.org/drawingml/2006/main"/>
+                </wp:cNvGraphicFramePr>
+                <a:graphic xmlns:a="http://schemas.openxmlformats.org/drawingml/2006/main">
+                  <a:graphicData uri="http://schemas.microsoft.com/office/word/2010/wordprocessingShape">
+                    <wps:wsp>
+                      <wps:cNvSpPr txBox="1">
+                        <a:spLocks/>
+                      </wps:cNvSpPr>
+                      <wps:spPr bwMode="auto">
+                        <a:xfrm flipV="1">
+                          <a:off x="0" y="0"/>
+                          <a:ext cx="314325" cy="171938"/>
+                        </a:xfrm>
+                        <a:prstGeom prst="rect">
+                          <a:avLst/>
+                        </a:prstGeom>
+                        <a:solidFill>
+                          <a:srgbClr val="FFFFFF"/>
+                        </a:solidFill>
+                        <a:ln>
+                          <a:noFill/>
+                        </a:ln>
+                        <a:extLst>
+                          <a:ext uri="{91240B29-F687-4F45-9708-019B960494DF}">
+                            <a14:hiddenLine xmlns:a14="http://schemas.microsoft.com/office/drawing/2010/main" w="9525">
+                              <a:solidFill>
+                                <a:srgbClr val="000000"/>
+                              </a:solidFill>
+                              <a:miter lim="800000"/>
+                              <a:headEnd/>
+                              <a:tailEnd/>
+                            </a14:hiddenLine>
+                          </a:ext>
+                        </a:extLst>
+                      </wps:spPr>
+                      <wps:txbx>
+                        <w:txbxContent>
+                          <w:p>
+                            <w:pPr>
+                              <w:spacing w:after="0" w:line="240" w:lineRule="auto"/>
+                              <w:rPr>
+                                <w:b/>
+                                <w:bCs/>
+                              </w:rPr>
+                            </w:pPr>
+                            <w:r>
+                              <w:rPr>
+                                <w:b/>
+                                <w:bCs/>
+                                <w:sz w:val="20"/>
+                                <w:szCs w:val="20"/>
+                              </w:rPr>
+                              <w:t>tree</w:t>
+                            </w:r>
+                          </w:p>
+                        </w:txbxContent>
+                      </wps:txbx>
+                      <wps:bodyPr rot="0" vert="horz" wrap="square" lIns="0" tIns="0" rIns="0" bIns="0" anchor="t" anchorCtr="0" upright="1">
+                        <a:noAutofit/>
+                      </wps:bodyPr>
+                    </wps:wsp>
+                  </a:graphicData>
+                </a:graphic>
+                <wp14:sizeRelH relativeFrom="page">
+                  <wp14:pctWidth>0</wp14:pctWidth>
+                </wp14:sizeRelH>
+                <wp14:sizeRelV relativeFrom="page">
+                  <wp14:pctHeight>0</wp14:pctHeight>
+                </wp14:sizeRelV>
+              </wp:anchor>
+            </w:drawing>
+          </mc:Choice>
+          <mc:Fallback>
+            <w:pict>
+              <v:shape w14:anchorId="3F744C17" id="_x0000_s1068" type="#_x0000_t202" style="position:absolute;margin-left:89.45pt;margin-top:11.4pt;width:24.75pt;height:13.55pt;flip:y;z-index:251730432;visibility:visible;mso-wrap-style:square;mso-width-percent:0;mso-height-percent:0;mso-wrap-distance-left:9pt;mso-wrap-distance-top:0;mso-wrap-distance-right:9pt;mso-wrap-distance-bottom:0;mso-position-horizontal:absolute;mso-position-horizontal-relative:text;mso-position-vertical:absolute;mso-position-vertical-relative:text;mso-width-percent:0;mso-height-percent:0;mso-width-relative:page;mso-height-relative:page;v-text-anchor:top" o:gfxdata="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" stroked="f">
+                <v:path arrowok="t"/>
+                <v:textbox inset="0,0,0,0">
+                  <w:txbxContent>
+                    <w:p>
+                      <w:pPr>
+                        <w:spacing w:after="0" w:line="240" w:lineRule="auto"/>
+                        <w:rPr>
+                          <w:b/>
+                          <w:bCs/>
+                        </w:rPr>
+                      </w:pPr>
+                      <w:r>
+                        <w:rPr>
+                          <w:b/>
+                          <w:bCs/>
+                          <w:sz w:val="20"/>
+                          <w:szCs w:val="20"/>
+                        </w:rPr>
+                        <w:t>tree</w:t>
+                      </w:r>
+                    </w:p>
+                  </w:txbxContent>
+                </v:textbox>
+              </v:shape>
+            </w:pict>
+          </mc:Fallback>
+        </mc:AlternateContent>
+      </w:r>
       <w:r>
         <w:rPr>
           <w:noProof/>
@@ -5922,14 +7385,7 @@
                                 <w:bCs/>
                               </w:rPr>
                               <w:br/>
-                              <w:t>f=</w:t>
-                            </w:r>
-                            <w:r>
-                              <w:rPr>
-                                <w:b/>
-                                <w:bCs/>
-                              </w:rPr>
-                              <w:t>14</w:t>
+                              <w:t>f=14</w:t>
                             </w:r>
                           </w:p>
                         </w:txbxContent>
@@ -6077,7 +7533,7 @@
           </mc:Choice>
           <mc:Fallback>
             <w:pict>
-              <v:shape w14:anchorId="022A287F" id="AutoShape 125" o:spid="_x0000_s1026" type="#_x0000_t32" style="position:absolute;margin-left:75.4pt;margin-top:6.35pt;width:46.85pt;height:.7pt;flip:y;z-index:251652608;visibility:visible;mso-wrap-style:square;mso-width-percent:0;mso-height-percent:0;mso-wrap-distance-left:9pt;mso-wrap-distance-top:0;mso-wrap-distance-right:9pt;mso-wrap-distance-bottom:0;mso-position-horizontal:absolute;mso-position-horizontal-relative:text;mso-position-vertical:absolute;mso-position-vertical-relative:text;mso-width-percent:0;mso-height-percent:0;mso-width-relative:page;mso-height-relative:page" o:gfxdata="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">
+              <v:shape w14:anchorId="248C6299" id="AutoShape 125" o:spid="_x0000_s1026" type="#_x0000_t32" style="position:absolute;margin-left:75.4pt;margin-top:6.35pt;width:46.85pt;height:.7pt;flip:y;z-index:251652608;visibility:visible;mso-wrap-style:square;mso-width-percent:0;mso-height-percent:0;mso-wrap-distance-left:9pt;mso-wrap-distance-top:0;mso-wrap-distance-right:9pt;mso-wrap-distance-bottom:0;mso-position-horizontal:absolute;mso-position-horizontal-relative:text;mso-position-vertical:absolute;mso-position-vertical-relative:text;mso-width-percent:0;mso-height-percent:0;mso-width-relative:page;mso-height-relative:page" o:gfxdata="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">
                 <v:stroke endarrow="block"/>
                 <o:lock v:ext="edit" shapetype="f"/>
               </v:shape>
@@ -6097,7 +7553,7 @@
         <mc:AlternateContent>
           <mc:Choice Requires="wps">
             <w:drawing>
-              <wp:anchor distT="0" distB="0" distL="114300" distR="114300" simplePos="0" relativeHeight="251714048" behindDoc="0" locked="0" layoutInCell="1" allowOverlap="1" wp14:anchorId="22B3EC3B" wp14:editId="29ADFF13">
+              <wp:anchor distT="0" distB="0" distL="114300" distR="114300" simplePos="0" relativeHeight="251714048" behindDoc="0" locked="0" layoutInCell="1" allowOverlap="1" wp14:anchorId="22B3EC3B" wp14:editId="538C940C">
                 <wp:simplePos x="0" y="0"/>
                 <wp:positionH relativeFrom="column">
                   <wp:posOffset>3244215</wp:posOffset>
@@ -6184,14 +7640,7 @@
                                 <w:bCs/>
                               </w:rPr>
                               <w:br/>
-                              <w:t>f=</w:t>
-                            </w:r>
-                            <w:r>
-                              <w:rPr>
-                                <w:b/>
-                                <w:bCs/>
-                              </w:rPr>
-                              <w:t>12</w:t>
+                              <w:t>f=12</w:t>
                             </w:r>
                           </w:p>
                         </w:txbxContent>
@@ -6213,7 +7662,7 @@
           </mc:Choice>
           <mc:Fallback>
             <w:pict>
-              <v:shape w14:anchorId="22B3EC3B" id="_x0000_s1058" type="#_x0000_t202" style="position:absolute;margin-left:255.45pt;margin-top:9.05pt;width:21.2pt;height:28.4pt;z-index:251714048;visibility:visible;mso-wrap-style:square;mso-width-percent:0;mso-height-percent:0;mso-wrap-distance-left:9pt;mso-wrap-distance-top:0;mso-wrap-distance-right:9pt;mso-wrap-distance-bottom:0;mso-position-horizontal:absolute;mso-position-horizontal-relative:text;mso-position-vertical:absolute;mso-position-vertical-relative:text;mso-width-percent:0;mso-height-percent:0;mso-width-relative:page;mso-height-relative:page;v-text-anchor:top" o:gfxdata="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" stroked="f">
+              <v:shape w14:anchorId="22B3EC3B" id="_x0000_s1070" type="#_x0000_t202" style="position:absolute;margin-left:255.45pt;margin-top:9.05pt;width:21.2pt;height:28.4pt;z-index:251714048;visibility:visible;mso-wrap-style:square;mso-width-percent:0;mso-height-percent:0;mso-wrap-distance-left:9pt;mso-wrap-distance-top:0;mso-wrap-distance-right:9pt;mso-wrap-distance-bottom:0;mso-position-horizontal:absolute;mso-position-horizontal-relative:text;mso-position-vertical:absolute;mso-position-vertical-relative:text;mso-width-percent:0;mso-height-percent:0;mso-width-relative:page;mso-height-relative:page;v-text-anchor:top" o:gfxdata="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" stroked="f">
                 <v:path arrowok="t"/>
                 <v:textbox inset="0,0,0,0">
                   <w:txbxContent>
@@ -6254,14 +7703,7 @@
                           <w:bCs/>
                         </w:rPr>
                         <w:br/>
-                        <w:t>f=</w:t>
-                      </w:r>
-                      <w:r>
-                        <w:rPr>
-                          <w:b/>
-                          <w:bCs/>
-                        </w:rPr>
-                        <w:t>12</w:t>
+                        <w:t>f=12</w:t>
                       </w:r>
                     </w:p>
                   </w:txbxContent>
@@ -6365,14 +7807,7 @@
                                 <w:bCs/>
                               </w:rPr>
                               <w:br/>
-                              <w:t>f=</w:t>
-                            </w:r>
-                            <w:r>
-                              <w:rPr>
-                                <w:b/>
-                                <w:bCs/>
-                              </w:rPr>
-                              <w:t>6</w:t>
+                              <w:t>f=6</w:t>
                             </w:r>
                           </w:p>
                         </w:txbxContent>
@@ -6546,14 +7981,7 @@
                                 <w:bCs/>
                               </w:rPr>
                               <w:br/>
-                              <w:t>f=</w:t>
-                            </w:r>
-                            <w:r>
-                              <w:rPr>
-                                <w:b/>
-                                <w:bCs/>
-                              </w:rPr>
-                              <w:t>5</w:t>
+                              <w:t>f=5</w:t>
                             </w:r>
                           </w:p>
                         </w:txbxContent>
@@ -6740,6 +8168,129 @@
         <mc:AlternateContent>
           <mc:Choice Requires="wps">
             <w:drawing>
+              <wp:anchor distT="0" distB="0" distL="114300" distR="114300" simplePos="0" relativeHeight="251740672" behindDoc="0" locked="0" layoutInCell="1" allowOverlap="1" wp14:anchorId="47663A30" wp14:editId="21702704">
+                <wp:simplePos x="0" y="0"/>
+                <wp:positionH relativeFrom="column">
+                  <wp:posOffset>3798277</wp:posOffset>
+                </wp:positionH>
+                <wp:positionV relativeFrom="paragraph">
+                  <wp:posOffset>146099</wp:posOffset>
+                </wp:positionV>
+                <wp:extent cx="265430" cy="218831"/>
+                <wp:effectExtent l="0" t="0" r="1270" b="0"/>
+                <wp:wrapNone/>
+                <wp:docPr id="113" name="Text Box 107"/>
+                <wp:cNvGraphicFramePr>
+                  <a:graphicFrameLocks xmlns:a="http://schemas.openxmlformats.org/drawingml/2006/main"/>
+                </wp:cNvGraphicFramePr>
+                <a:graphic xmlns:a="http://schemas.openxmlformats.org/drawingml/2006/main">
+                  <a:graphicData uri="http://schemas.microsoft.com/office/word/2010/wordprocessingShape">
+                    <wps:wsp>
+                      <wps:cNvSpPr txBox="1">
+                        <a:spLocks/>
+                      </wps:cNvSpPr>
+                      <wps:spPr bwMode="auto">
+                        <a:xfrm>
+                          <a:off x="0" y="0"/>
+                          <a:ext cx="265430" cy="218831"/>
+                        </a:xfrm>
+                        <a:prstGeom prst="rect">
+                          <a:avLst/>
+                        </a:prstGeom>
+                        <a:solidFill>
+                          <a:srgbClr val="FFFFFF"/>
+                        </a:solidFill>
+                        <a:ln>
+                          <a:noFill/>
+                        </a:ln>
+                        <a:extLst>
+                          <a:ext uri="{91240B29-F687-4F45-9708-019B960494DF}">
+                            <a14:hiddenLine xmlns:a14="http://schemas.microsoft.com/office/drawing/2010/main" w="9525">
+                              <a:solidFill>
+                                <a:srgbClr val="000000"/>
+                              </a:solidFill>
+                              <a:miter lim="800000"/>
+                              <a:headEnd/>
+                              <a:tailEnd/>
+                            </a14:hiddenLine>
+                          </a:ext>
+                        </a:extLst>
+                      </wps:spPr>
+                      <wps:txbx>
+                        <w:txbxContent>
+                          <w:p>
+                            <w:pPr>
+                              <w:spacing w:after="0" w:line="240" w:lineRule="auto"/>
+                              <w:rPr>
+                                <w:b/>
+                                <w:bCs/>
+                              </w:rPr>
+                            </w:pPr>
+                            <w:r>
+                              <w:rPr>
+                                <w:b/>
+                                <w:bCs/>
+                                <w:sz w:val="20"/>
+                                <w:szCs w:val="20"/>
+                              </w:rPr>
+                              <w:t>tree</w:t>
+                            </w:r>
+                          </w:p>
+                        </w:txbxContent>
+                      </wps:txbx>
+                      <wps:bodyPr rot="0" vert="horz" wrap="square" lIns="0" tIns="0" rIns="0" bIns="0" anchor="t" anchorCtr="0" upright="1">
+                        <a:noAutofit/>
+                      </wps:bodyPr>
+                    </wps:wsp>
+                  </a:graphicData>
+                </a:graphic>
+                <wp14:sizeRelH relativeFrom="page">
+                  <wp14:pctWidth>0</wp14:pctWidth>
+                </wp14:sizeRelH>
+                <wp14:sizeRelV relativeFrom="page">
+                  <wp14:pctHeight>0</wp14:pctHeight>
+                </wp14:sizeRelV>
+              </wp:anchor>
+            </w:drawing>
+          </mc:Choice>
+          <mc:Fallback>
+            <w:pict>
+              <v:shape w14:anchorId="47663A30" id="_x0000_s1074" type="#_x0000_t202" style="position:absolute;margin-left:299.1pt;margin-top:11.5pt;width:20.9pt;height:17.25pt;z-index:251740672;visibility:visible;mso-wrap-style:square;mso-width-percent:0;mso-height-percent:0;mso-wrap-distance-left:9pt;mso-wrap-distance-top:0;mso-wrap-distance-right:9pt;mso-wrap-distance-bottom:0;mso-position-horizontal:absolute;mso-position-horizontal-relative:text;mso-position-vertical:absolute;mso-position-vertical-relative:text;mso-width-percent:0;mso-height-percent:0;mso-width-relative:page;mso-height-relative:page;v-text-anchor:top" o:gfxdata="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" stroked="f">
+                <v:path arrowok="t"/>
+                <v:textbox inset="0,0,0,0">
+                  <w:txbxContent>
+                    <w:p>
+                      <w:pPr>
+                        <w:spacing w:after="0" w:line="240" w:lineRule="auto"/>
+                        <w:rPr>
+                          <w:b/>
+                          <w:bCs/>
+                        </w:rPr>
+                      </w:pPr>
+                      <w:r>
+                        <w:rPr>
+                          <w:b/>
+                          <w:bCs/>
+                          <w:sz w:val="20"/>
+                          <w:szCs w:val="20"/>
+                        </w:rPr>
+                        <w:t>tree</w:t>
+                      </w:r>
+                    </w:p>
+                  </w:txbxContent>
+                </v:textbox>
+              </v:shape>
+            </w:pict>
+          </mc:Fallback>
+        </mc:AlternateContent>
+      </w:r>
+      <w:r>
+        <w:rPr>
+          <w:noProof/>
+        </w:rPr>
+        <mc:AlternateContent>
+          <mc:Choice Requires="wps">
+            <w:drawing>
               <wp:anchor distT="0" distB="0" distL="114300" distR="114300" simplePos="0" relativeHeight="251657728" behindDoc="0" locked="0" layoutInCell="1" allowOverlap="1" wp14:anchorId="0AF45D01" wp14:editId="4B7F7019">
                 <wp:simplePos x="0" y="0"/>
                 <wp:positionH relativeFrom="column">
@@ -6801,7 +8352,7 @@
           </mc:Choice>
           <mc:Fallback>
             <w:pict>
-              <v:shape w14:anchorId="3179F333" id="AutoShape 130" o:spid="_x0000_s1026" type="#_x0000_t32" style="position:absolute;margin-left:293.45pt;margin-top:3.35pt;width:0;height:30.05pt;z-index:251657728;visibility:visible;mso-wrap-style:square;mso-width-percent:0;mso-height-percent:0;mso-wrap-distance-left:9pt;mso-wrap-distance-top:0;mso-wrap-distance-right:9pt;mso-wrap-distance-bottom:0;mso-position-horizontal:absolute;mso-position-horizontal-relative:text;mso-position-vertical:absolute;mso-position-vertical-relative:text;mso-width-percent:0;mso-height-percent:0;mso-width-relative:page;mso-height-relative:page" o:gfxdata="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">
+              <v:shape w14:anchorId="3441BA9E" id="AutoShape 130" o:spid="_x0000_s1026" type="#_x0000_t32" style="position:absolute;margin-left:293.45pt;margin-top:3.35pt;width:0;height:30.05pt;z-index:251657728;visibility:visible;mso-wrap-style:square;mso-width-percent:0;mso-height-percent:0;mso-wrap-distance-left:9pt;mso-wrap-distance-top:0;mso-wrap-distance-right:9pt;mso-wrap-distance-bottom:0;mso-position-horizontal:absolute;mso-position-horizontal-relative:text;mso-position-vertical:absolute;mso-position-vertical-relative:text;mso-width-percent:0;mso-height-percent:0;mso-width-relative:page;mso-height-relative:page" o:gfxdata="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">
                 <v:stroke endarrow="block"/>
                 <o:lock v:ext="edit" shapetype="f"/>
               </v:shape>
@@ -7036,14 +8587,7 @@
                                 <w:bCs/>
                               </w:rPr>
                               <w:br/>
-                              <w:t>f=</w:t>
-                            </w:r>
-                            <w:r>
-                              <w:rPr>
-                                <w:b/>
-                                <w:bCs/>
-                              </w:rPr>
-                              <w:t>11</w:t>
+                              <w:t>f=11</w:t>
                             </w:r>
                           </w:p>
                         </w:txbxContent>
@@ -7218,177 +8762,6 @@
       <w:pPr>
         <w:spacing w:after="0"/>
       </w:pPr>
-      <w:r>
-        <w:rPr>
-          <w:noProof/>
-        </w:rPr>
-        <mc:AlternateContent>
-          <mc:Choice Requires="wps">
-            <w:drawing>
-              <wp:anchor distT="0" distB="0" distL="114300" distR="114300" simplePos="0" relativeHeight="251722240" behindDoc="0" locked="0" layoutInCell="1" allowOverlap="1" wp14:anchorId="532BDE72" wp14:editId="591B3754">
-                <wp:simplePos x="0" y="0"/>
-                <wp:positionH relativeFrom="column">
-                  <wp:posOffset>2538373</wp:posOffset>
-                </wp:positionH>
-                <wp:positionV relativeFrom="paragraph">
-                  <wp:posOffset>410280</wp:posOffset>
-                </wp:positionV>
-                <wp:extent cx="2020367" cy="360680"/>
-                <wp:effectExtent l="0" t="0" r="0" b="0"/>
-                <wp:wrapNone/>
-                <wp:docPr id="94" name="Text Box 107"/>
-                <wp:cNvGraphicFramePr>
-                  <a:graphicFrameLocks xmlns:a="http://schemas.openxmlformats.org/drawingml/2006/main"/>
-                </wp:cNvGraphicFramePr>
-                <a:graphic xmlns:a="http://schemas.openxmlformats.org/drawingml/2006/main">
-                  <a:graphicData uri="http://schemas.microsoft.com/office/word/2010/wordprocessingShape">
-                    <wps:wsp>
-                      <wps:cNvSpPr txBox="1">
-                        <a:spLocks/>
-                      </wps:cNvSpPr>
-                      <wps:spPr bwMode="auto">
-                        <a:xfrm>
-                          <a:off x="0" y="0"/>
-                          <a:ext cx="2020367" cy="360680"/>
-                        </a:xfrm>
-                        <a:prstGeom prst="rect">
-                          <a:avLst/>
-                        </a:prstGeom>
-                        <a:solidFill>
-                          <a:srgbClr val="FFFFFF"/>
-                        </a:solidFill>
-                        <a:ln>
-                          <a:noFill/>
-                        </a:ln>
-                        <a:extLst>
-                          <a:ext uri="{91240B29-F687-4F45-9708-019B960494DF}">
-                            <a14:hiddenLine xmlns:a14="http://schemas.microsoft.com/office/drawing/2010/main" w="9525">
-                              <a:solidFill>
-                                <a:srgbClr val="000000"/>
-                              </a:solidFill>
-                              <a:miter lim="800000"/>
-                              <a:headEnd/>
-                              <a:tailEnd/>
-                            </a14:hiddenLine>
-                          </a:ext>
-                        </a:extLst>
-                      </wps:spPr>
-                      <wps:txbx>
-                        <w:txbxContent>
-                          <w:p>
-                            <w:pPr>
-                              <w:spacing w:after="0" w:line="240" w:lineRule="auto"/>
-                              <w:rPr>
-                                <w:b/>
-                                <w:bCs/>
-                                <w:color w:val="FF0000"/>
-                                <w:sz w:val="20"/>
-                                <w:szCs w:val="20"/>
-                              </w:rPr>
-                            </w:pPr>
-                            <w:r>
-                              <w:rPr>
-                                <w:b/>
-                                <w:bCs/>
-                                <w:color w:val="FF0000"/>
-                                <w:sz w:val="20"/>
-                                <w:szCs w:val="20"/>
-                              </w:rPr>
-                              <w:t>Note to self, need to add</w:t>
-                            </w:r>
-                          </w:p>
-                          <w:p>
-                            <w:pPr>
-                              <w:spacing w:after="0" w:line="240" w:lineRule="auto"/>
-                              <w:rPr>
-                                <w:b/>
-                                <w:bCs/>
-                                <w:color w:val="FF0000"/>
-                              </w:rPr>
-                            </w:pPr>
-                            <w:r>
-                              <w:rPr>
-                                <w:b/>
-                                <w:bCs/>
-                                <w:color w:val="FF0000"/>
-                                <w:sz w:val="20"/>
-                                <w:szCs w:val="20"/>
-                              </w:rPr>
-                              <w:t>Edge classifications</w:t>
-                            </w:r>
-                          </w:p>
-                        </w:txbxContent>
-                      </wps:txbx>
-                      <wps:bodyPr rot="0" vert="horz" wrap="square" lIns="0" tIns="0" rIns="0" bIns="0" anchor="t" anchorCtr="0" upright="1">
-                        <a:noAutofit/>
-                      </wps:bodyPr>
-                    </wps:wsp>
-                  </a:graphicData>
-                </a:graphic>
-                <wp14:sizeRelH relativeFrom="page">
-                  <wp14:pctWidth>0</wp14:pctWidth>
-                </wp14:sizeRelH>
-                <wp14:sizeRelV relativeFrom="page">
-                  <wp14:pctHeight>0</wp14:pctHeight>
-                </wp14:sizeRelV>
-              </wp:anchor>
-            </w:drawing>
-          </mc:Choice>
-          <mc:Fallback>
-            <w:pict>
-              <v:shape w14:anchorId="532BDE72" id="_x0000_s1065" type="#_x0000_t202" style="position:absolute;margin-left:199.85pt;margin-top:32.3pt;width:159.1pt;height:28.4pt;z-index:251722240;visibility:visible;mso-wrap-style:square;mso-width-percent:0;mso-height-percent:0;mso-wrap-distance-left:9pt;mso-wrap-distance-top:0;mso-wrap-distance-right:9pt;mso-wrap-distance-bottom:0;mso-position-horizontal:absolute;mso-position-horizontal-relative:text;mso-position-vertical:absolute;mso-position-vertical-relative:text;mso-width-percent:0;mso-height-percent:0;mso-width-relative:page;mso-height-relative:page;v-text-anchor:top" o:gfxdata="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" stroked="f">
-                <v:path arrowok="t"/>
-                <v:textbox inset="0,0,0,0">
-                  <w:txbxContent>
-                    <w:p>
-                      <w:pPr>
-                        <w:spacing w:after="0" w:line="240" w:lineRule="auto"/>
-                        <w:rPr>
-                          <w:b/>
-                          <w:bCs/>
-                          <w:color w:val="FF0000"/>
-                          <w:sz w:val="20"/>
-                          <w:szCs w:val="20"/>
-                        </w:rPr>
-                      </w:pPr>
-                      <w:r>
-                        <w:rPr>
-                          <w:b/>
-                          <w:bCs/>
-                          <w:color w:val="FF0000"/>
-                          <w:sz w:val="20"/>
-                          <w:szCs w:val="20"/>
-                        </w:rPr>
-                        <w:t>Note to self, need to add</w:t>
-                      </w:r>
-                    </w:p>
-                    <w:p>
-                      <w:pPr>
-                        <w:spacing w:after="0" w:line="240" w:lineRule="auto"/>
-                        <w:rPr>
-                          <w:b/>
-                          <w:bCs/>
-                          <w:color w:val="FF0000"/>
-                        </w:rPr>
-                      </w:pPr>
-                      <w:r>
-                        <w:rPr>
-                          <w:b/>
-                          <w:bCs/>
-                          <w:color w:val="FF0000"/>
-                          <w:sz w:val="20"/>
-                          <w:szCs w:val="20"/>
-                        </w:rPr>
-                        <w:t>Edge classifications</w:t>
-                      </w:r>
-                    </w:p>
-                  </w:txbxContent>
-                </v:textbox>
-              </v:shape>
-            </w:pict>
-          </mc:Fallback>
-        </mc:AlternateContent>
-      </w:r>
     </w:p>
     <w:p>
       <w:pPr>
@@ -10364,6 +11737,15 @@
       <w:r>
         <w:t xml:space="preserve">Topological Order: </w:t>
       </w:r>
+      <w:r>
+        <w:t xml:space="preserve">p, n, o, s, m, r, y, v, x, w, z, </w:t>
+      </w:r>
+      <w:r>
+        <w:t>u</w:t>
+      </w:r>
+      <w:r>
+        <w:t>, q, t</w:t>
+      </w:r>
     </w:p>
     <w:p>
       <w:pPr>
@@ -10433,6 +11815,429 @@
     <w:p>
       <w:pPr>
         <w:spacing w:after="0"/>
+        <w:rPr>
+          <w:b/>
+          <w:bCs/>
+        </w:rPr>
+      </w:pPr>
+    </w:p>
+    <w:p>
+      <w:pPr>
+        <w:spacing w:after="0"/>
+        <w:rPr>
+          <w:b/>
+          <w:bCs/>
+          <w:u w:val="single"/>
+        </w:rPr>
+      </w:pPr>
+      <w:r>
+        <w:rPr>
+          <w:b/>
+          <w:bCs/>
+          <w:u w:val="single"/>
+        </w:rPr>
+        <w:t>From the textbook:</w:t>
+      </w:r>
+    </w:p>
+    <w:p>
+      <w:pPr>
+        <w:spacing w:after="0"/>
+      </w:pPr>
+      <w:r>
+        <w:rPr>
+          <w:noProof/>
+        </w:rPr>
+        <w:drawing>
+          <wp:inline distT="0" distB="0" distL="0" distR="0" wp14:anchorId="5962F00B" wp14:editId="104E0626">
+            <wp:extent cx="4141374" cy="808807"/>
+            <wp:effectExtent l="0" t="0" r="0" b="4445"/>
+            <wp:docPr id="96" name="Picture 96" descr="Text, letter&#10;&#10;Description automatically generated"/>
+            <wp:cNvGraphicFramePr>
+              <a:graphicFrameLocks xmlns:a="http://schemas.openxmlformats.org/drawingml/2006/main" noChangeAspect="1"/>
+            </wp:cNvGraphicFramePr>
+            <a:graphic xmlns:a="http://schemas.openxmlformats.org/drawingml/2006/main">
+              <a:graphicData uri="http://schemas.openxmlformats.org/drawingml/2006/picture">
+                <pic:pic xmlns:pic="http://schemas.openxmlformats.org/drawingml/2006/picture">
+                  <pic:nvPicPr>
+                    <pic:cNvPr id="96" name="Picture 96" descr="Text, letter&#10;&#10;Description automatically generated"/>
+                    <pic:cNvPicPr/>
+                  </pic:nvPicPr>
+                  <pic:blipFill>
+                    <a:blip r:embed="rId5">
+                      <a:extLst>
+                        <a:ext uri="{28A0092B-C50C-407E-A947-70E740481C1C}">
+                          <a14:useLocalDpi xmlns:a14="http://schemas.microsoft.com/office/drawing/2010/main" val="0"/>
+                        </a:ext>
+                      </a:extLst>
+                    </a:blip>
+                    <a:stretch>
+                      <a:fillRect/>
+                    </a:stretch>
+                  </pic:blipFill>
+                  <pic:spPr>
+                    <a:xfrm>
+                      <a:off x="0" y="0"/>
+                      <a:ext cx="4245580" cy="829158"/>
+                    </a:xfrm>
+                    <a:prstGeom prst="rect">
+                      <a:avLst/>
+                    </a:prstGeom>
+                  </pic:spPr>
+                </pic:pic>
+              </a:graphicData>
+            </a:graphic>
+          </wp:inline>
+        </w:drawing>
+      </w:r>
+    </w:p>
+    <w:p>
+      <w:pPr>
+        <w:spacing w:after="0"/>
+      </w:pPr>
+      <w:r>
+        <w:rPr>
+          <w:noProof/>
+        </w:rPr>
+        <w:drawing>
+          <wp:inline distT="0" distB="0" distL="0" distR="0" wp14:anchorId="10D7BF7E" wp14:editId="4B8B4022">
+            <wp:extent cx="3696020" cy="2064796"/>
+            <wp:effectExtent l="0" t="0" r="0" b="5715"/>
+            <wp:docPr id="97" name="Picture 97" descr="Diagram&#10;&#10;Description automatically generated"/>
+            <wp:cNvGraphicFramePr>
+              <a:graphicFrameLocks xmlns:a="http://schemas.openxmlformats.org/drawingml/2006/main" noChangeAspect="1"/>
+            </wp:cNvGraphicFramePr>
+            <a:graphic xmlns:a="http://schemas.openxmlformats.org/drawingml/2006/main">
+              <a:graphicData uri="http://schemas.openxmlformats.org/drawingml/2006/picture">
+                <pic:pic xmlns:pic="http://schemas.openxmlformats.org/drawingml/2006/picture">
+                  <pic:nvPicPr>
+                    <pic:cNvPr id="97" name="Picture 97" descr="Diagram&#10;&#10;Description automatically generated"/>
+                    <pic:cNvPicPr/>
+                  </pic:nvPicPr>
+                  <pic:blipFill>
+                    <a:blip r:embed="rId6">
+                      <a:extLst>
+                        <a:ext uri="{28A0092B-C50C-407E-A947-70E740481C1C}">
+                          <a14:useLocalDpi xmlns:a14="http://schemas.microsoft.com/office/drawing/2010/main" val="0"/>
+                        </a:ext>
+                      </a:extLst>
+                    </a:blip>
+                    <a:stretch>
+                      <a:fillRect/>
+                    </a:stretch>
+                  </pic:blipFill>
+                  <pic:spPr>
+                    <a:xfrm>
+                      <a:off x="0" y="0"/>
+                      <a:ext cx="3707717" cy="2071330"/>
+                    </a:xfrm>
+                    <a:prstGeom prst="rect">
+                      <a:avLst/>
+                    </a:prstGeom>
+                  </pic:spPr>
+                </pic:pic>
+              </a:graphicData>
+            </a:graphic>
+          </wp:inline>
+        </w:drawing>
+      </w:r>
+    </w:p>
+    <w:p>
+      <w:pPr>
+        <w:spacing w:after="0"/>
+      </w:pPr>
+    </w:p>
+    <w:p>
+      <w:pPr>
+        <w:spacing w:after="0"/>
+      </w:pPr>
+      <w:r>
+        <w:rPr>
+          <w:noProof/>
+        </w:rPr>
+        <w:lastRenderedPageBreak/>
+        <w:drawing>
+          <wp:inline distT="0" distB="0" distL="0" distR="0" wp14:anchorId="6D563620" wp14:editId="723DEC42">
+            <wp:extent cx="5943600" cy="3101975"/>
+            <wp:effectExtent l="0" t="0" r="0" b="0"/>
+            <wp:docPr id="103" name="Picture 103" descr="Diagram&#10;&#10;Description automatically generated"/>
+            <wp:cNvGraphicFramePr>
+              <a:graphicFrameLocks xmlns:a="http://schemas.openxmlformats.org/drawingml/2006/main" noChangeAspect="1"/>
+            </wp:cNvGraphicFramePr>
+            <a:graphic xmlns:a="http://schemas.openxmlformats.org/drawingml/2006/main">
+              <a:graphicData uri="http://schemas.openxmlformats.org/drawingml/2006/picture">
+                <pic:pic xmlns:pic="http://schemas.openxmlformats.org/drawingml/2006/picture">
+                  <pic:nvPicPr>
+                    <pic:cNvPr id="103" name="Picture 103" descr="Diagram&#10;&#10;Description automatically generated"/>
+                    <pic:cNvPicPr/>
+                  </pic:nvPicPr>
+                  <pic:blipFill>
+                    <a:blip r:embed="rId7">
+                      <a:extLst>
+                        <a:ext uri="{28A0092B-C50C-407E-A947-70E740481C1C}">
+                          <a14:useLocalDpi xmlns:a14="http://schemas.microsoft.com/office/drawing/2010/main" val="0"/>
+                        </a:ext>
+                      </a:extLst>
+                    </a:blip>
+                    <a:stretch>
+                      <a:fillRect/>
+                    </a:stretch>
+                  </pic:blipFill>
+                  <pic:spPr>
+                    <a:xfrm>
+                      <a:off x="0" y="0"/>
+                      <a:ext cx="5943600" cy="3101975"/>
+                    </a:xfrm>
+                    <a:prstGeom prst="rect">
+                      <a:avLst/>
+                    </a:prstGeom>
+                  </pic:spPr>
+                </pic:pic>
+              </a:graphicData>
+            </a:graphic>
+          </wp:inline>
+        </w:drawing>
+      </w:r>
+    </w:p>
+    <w:p>
+      <w:pPr>
+        <w:spacing w:after="0" w:line="240" w:lineRule="auto"/>
+      </w:pPr>
+    </w:p>
+    <w:p>
+      <w:pPr>
+        <w:spacing w:after="0"/>
+      </w:pPr>
+      <w:r>
+        <w:rPr>
+          <w:b/>
+        </w:rPr>
+        <w:t>5</w:t>
+      </w:r>
+      <w:r>
+        <w:rPr>
+          <w:b/>
+        </w:rPr>
+        <w:t xml:space="preserve">. </w:t>
+      </w:r>
+      <w:r>
+        <w:rPr>
+          <w:b/>
+        </w:rPr>
+        <w:t>(</w:t>
+      </w:r>
+      <w:r>
+        <w:rPr>
+          <w:b/>
+        </w:rPr>
+        <w:t>1</w:t>
+      </w:r>
+      <w:r>
+        <w:rPr>
+          <w:b/>
+        </w:rPr>
+        <w:t>5</w:t>
+      </w:r>
+      <w:r>
+        <w:rPr>
+          <w:b/>
+        </w:rPr>
+        <w:t xml:space="preserve"> points)</w:t>
+      </w:r>
+      <w:r>
+        <w:t xml:space="preserve"> </w:t>
+      </w:r>
+      <w:r>
+        <w:t xml:space="preserve">Do Problem 24.2-1 (p. 657). Show the results </w:t>
+      </w:r>
+      <w:proofErr w:type="gramStart"/>
+      <w:r>
+        <w:t>similar to</w:t>
+      </w:r>
+      <w:proofErr w:type="gramEnd"/>
+      <w:r>
+        <w:t xml:space="preserve"> Fig. 24.5.</w:t>
+      </w:r>
+    </w:p>
+    <w:p>
+      <w:pPr>
+        <w:spacing w:after="0"/>
+        <w:rPr>
+          <w:b/>
+        </w:rPr>
+      </w:pPr>
+      <w:r>
+        <w:rPr>
+          <w:b/>
+          <w:noProof/>
+        </w:rPr>
+        <w:drawing>
+          <wp:inline distT="0" distB="0" distL="0" distR="0" wp14:anchorId="0FD1E9C3" wp14:editId="198C556D">
+            <wp:extent cx="4310743" cy="568318"/>
+            <wp:effectExtent l="0" t="0" r="0" b="3810"/>
+            <wp:docPr id="98" name="Picture 98" descr="Text&#10;&#10;Description automatically generated with low confidence"/>
+            <wp:cNvGraphicFramePr>
+              <a:graphicFrameLocks xmlns:a="http://schemas.openxmlformats.org/drawingml/2006/main" noChangeAspect="1"/>
+            </wp:cNvGraphicFramePr>
+            <a:graphic xmlns:a="http://schemas.openxmlformats.org/drawingml/2006/main">
+              <a:graphicData uri="http://schemas.openxmlformats.org/drawingml/2006/picture">
+                <pic:pic xmlns:pic="http://schemas.openxmlformats.org/drawingml/2006/picture">
+                  <pic:nvPicPr>
+                    <pic:cNvPr id="98" name="Picture 98" descr="Text&#10;&#10;Description automatically generated with low confidence"/>
+                    <pic:cNvPicPr/>
+                  </pic:nvPicPr>
+                  <pic:blipFill>
+                    <a:blip r:embed="rId8">
+                      <a:extLst>
+                        <a:ext uri="{28A0092B-C50C-407E-A947-70E740481C1C}">
+                          <a14:useLocalDpi xmlns:a14="http://schemas.microsoft.com/office/drawing/2010/main" val="0"/>
+                        </a:ext>
+                      </a:extLst>
+                    </a:blip>
+                    <a:stretch>
+                      <a:fillRect/>
+                    </a:stretch>
+                  </pic:blipFill>
+                  <pic:spPr>
+                    <a:xfrm>
+                      <a:off x="0" y="0"/>
+                      <a:ext cx="4355575" cy="574229"/>
+                    </a:xfrm>
+                    <a:prstGeom prst="rect">
+                      <a:avLst/>
+                    </a:prstGeom>
+                  </pic:spPr>
+                </pic:pic>
+              </a:graphicData>
+            </a:graphic>
+          </wp:inline>
+        </w:drawing>
+      </w:r>
+    </w:p>
+    <w:p>
+      <w:pPr>
+        <w:spacing w:after="0"/>
+        <w:rPr>
+          <w:b/>
+        </w:rPr>
+      </w:pPr>
+      <w:r>
+        <w:rPr>
+          <w:b/>
+          <w:noProof/>
+        </w:rPr>
+        <w:drawing>
+          <wp:inline distT="0" distB="0" distL="0" distR="0" wp14:anchorId="07BDD743" wp14:editId="528B3A4B">
+            <wp:extent cx="3657600" cy="2790483"/>
+            <wp:effectExtent l="0" t="0" r="0" b="3810"/>
+            <wp:docPr id="99" name="Picture 99" descr="A picture containing linedrawing&#10;&#10;Description automatically generated"/>
+            <wp:cNvGraphicFramePr>
+              <a:graphicFrameLocks xmlns:a="http://schemas.openxmlformats.org/drawingml/2006/main" noChangeAspect="1"/>
+            </wp:cNvGraphicFramePr>
+            <a:graphic xmlns:a="http://schemas.openxmlformats.org/drawingml/2006/main">
+              <a:graphicData uri="http://schemas.openxmlformats.org/drawingml/2006/picture">
+                <pic:pic xmlns:pic="http://schemas.openxmlformats.org/drawingml/2006/picture">
+                  <pic:nvPicPr>
+                    <pic:cNvPr id="99" name="Picture 99" descr="A picture containing linedrawing&#10;&#10;Description automatically generated"/>
+                    <pic:cNvPicPr/>
+                  </pic:nvPicPr>
+                  <pic:blipFill>
+                    <a:blip r:embed="rId9">
+                      <a:extLst>
+                        <a:ext uri="{28A0092B-C50C-407E-A947-70E740481C1C}">
+                          <a14:useLocalDpi xmlns:a14="http://schemas.microsoft.com/office/drawing/2010/main" val="0"/>
+                        </a:ext>
+                      </a:extLst>
+                    </a:blip>
+                    <a:stretch>
+                      <a:fillRect/>
+                    </a:stretch>
+                  </pic:blipFill>
+                  <pic:spPr>
+                    <a:xfrm>
+                      <a:off x="0" y="0"/>
+                      <a:ext cx="3693004" cy="2817494"/>
+                    </a:xfrm>
+                    <a:prstGeom prst="rect">
+                      <a:avLst/>
+                    </a:prstGeom>
+                  </pic:spPr>
+                </pic:pic>
+              </a:graphicData>
+            </a:graphic>
+          </wp:inline>
+        </w:drawing>
+      </w:r>
+    </w:p>
+    <w:p>
+      <w:pPr>
+        <w:spacing w:after="0"/>
+        <w:rPr>
+          <w:b/>
+        </w:rPr>
+      </w:pPr>
+    </w:p>
+    <w:p>
+      <w:pPr>
+        <w:spacing w:after="0"/>
+        <w:rPr>
+          <w:b/>
+        </w:rPr>
+      </w:pPr>
+      <w:r>
+        <w:rPr>
+          <w:b/>
+          <w:noProof/>
+        </w:rPr>
+        <w:lastRenderedPageBreak/>
+        <w:drawing>
+          <wp:inline distT="0" distB="0" distL="0" distR="0" wp14:anchorId="5548AA9E" wp14:editId="4CAC69BB">
+            <wp:extent cx="4078605" cy="8229600"/>
+            <wp:effectExtent l="0" t="0" r="0" b="1270"/>
+            <wp:docPr id="104" name="Picture 104" descr="A picture containing text, clipart&#10;&#10;Description automatically generated"/>
+            <wp:cNvGraphicFramePr>
+              <a:graphicFrameLocks xmlns:a="http://schemas.openxmlformats.org/drawingml/2006/main" noChangeAspect="1"/>
+            </wp:cNvGraphicFramePr>
+            <a:graphic xmlns:a="http://schemas.openxmlformats.org/drawingml/2006/main">
+              <a:graphicData uri="http://schemas.openxmlformats.org/drawingml/2006/picture">
+                <pic:pic xmlns:pic="http://schemas.openxmlformats.org/drawingml/2006/picture">
+                  <pic:nvPicPr>
+                    <pic:cNvPr id="104" name="Picture 104" descr="A picture containing text, clipart&#10;&#10;Description automatically generated"/>
+                    <pic:cNvPicPr/>
+                  </pic:nvPicPr>
+                  <pic:blipFill>
+                    <a:blip r:embed="rId10">
+                      <a:extLst>
+                        <a:ext uri="{28A0092B-C50C-407E-A947-70E740481C1C}">
+                          <a14:useLocalDpi xmlns:a14="http://schemas.microsoft.com/office/drawing/2010/main" val="0"/>
+                        </a:ext>
+                      </a:extLst>
+                    </a:blip>
+                    <a:stretch>
+                      <a:fillRect/>
+                    </a:stretch>
+                  </pic:blipFill>
+                  <pic:spPr>
+                    <a:xfrm>
+                      <a:off x="0" y="0"/>
+                      <a:ext cx="4078605" cy="8229600"/>
+                    </a:xfrm>
+                    <a:prstGeom prst="rect">
+                      <a:avLst/>
+                    </a:prstGeom>
+                  </pic:spPr>
+                </pic:pic>
+              </a:graphicData>
+            </a:graphic>
+          </wp:inline>
+        </w:drawing>
+      </w:r>
+    </w:p>
+    <w:p>
+      <w:pPr>
+        <w:spacing w:after="0"/>
+        <w:rPr>
+          <w:b/>
+        </w:rPr>
       </w:pPr>
     </w:p>
     <w:p>
@@ -10444,159 +12249,329 @@
       <w:pPr>
         <w:spacing w:after="0"/>
       </w:pPr>
+      <w:r>
+        <w:rPr>
+          <w:b/>
+        </w:rPr>
+        <w:t>6</w:t>
+      </w:r>
+      <w:r>
+        <w:rPr>
+          <w:b/>
+        </w:rPr>
+        <w:t xml:space="preserve">. </w:t>
+      </w:r>
+      <w:r>
+        <w:rPr>
+          <w:b/>
+        </w:rPr>
+        <w:t>(</w:t>
+      </w:r>
+      <w:r>
+        <w:rPr>
+          <w:b/>
+        </w:rPr>
+        <w:t>20</w:t>
+      </w:r>
+      <w:r>
+        <w:rPr>
+          <w:b/>
+        </w:rPr>
+        <w:t xml:space="preserve"> points)</w:t>
+      </w:r>
+      <w:r>
+        <w:t xml:space="preserve"> Do Problem 24.3-1 (p. 662). </w:t>
+      </w:r>
     </w:p>
     <w:p>
       <w:pPr>
         <w:spacing w:after="0"/>
+      </w:pPr>
+      <w:r>
+        <w:rPr>
+          <w:noProof/>
+        </w:rPr>
+        <w:drawing>
+          <wp:inline distT="0" distB="0" distL="0" distR="0" wp14:anchorId="799D6646" wp14:editId="0F9A6D6C">
+            <wp:extent cx="5074532" cy="975872"/>
+            <wp:effectExtent l="0" t="0" r="0" b="2540"/>
+            <wp:docPr id="100" name="Picture 100" descr="Text&#10;&#10;Description automatically generated"/>
+            <wp:cNvGraphicFramePr>
+              <a:graphicFrameLocks xmlns:a="http://schemas.openxmlformats.org/drawingml/2006/main" noChangeAspect="1"/>
+            </wp:cNvGraphicFramePr>
+            <a:graphic xmlns:a="http://schemas.openxmlformats.org/drawingml/2006/main">
+              <a:graphicData uri="http://schemas.openxmlformats.org/drawingml/2006/picture">
+                <pic:pic xmlns:pic="http://schemas.openxmlformats.org/drawingml/2006/picture">
+                  <pic:nvPicPr>
+                    <pic:cNvPr id="100" name="Picture 100" descr="Text&#10;&#10;Description automatically generated"/>
+                    <pic:cNvPicPr/>
+                  </pic:nvPicPr>
+                  <pic:blipFill>
+                    <a:blip r:embed="rId11">
+                      <a:extLst>
+                        <a:ext uri="{28A0092B-C50C-407E-A947-70E740481C1C}">
+                          <a14:useLocalDpi xmlns:a14="http://schemas.microsoft.com/office/drawing/2010/main" val="0"/>
+                        </a:ext>
+                      </a:extLst>
+                    </a:blip>
+                    <a:stretch>
+                      <a:fillRect/>
+                    </a:stretch>
+                  </pic:blipFill>
+                  <pic:spPr>
+                    <a:xfrm>
+                      <a:off x="0" y="0"/>
+                      <a:ext cx="5246794" cy="1008999"/>
+                    </a:xfrm>
+                    <a:prstGeom prst="rect">
+                      <a:avLst/>
+                    </a:prstGeom>
+                  </pic:spPr>
+                </pic:pic>
+              </a:graphicData>
+            </a:graphic>
+          </wp:inline>
+        </w:drawing>
+      </w:r>
+      <w:r>
+        <w:rPr>
+          <w:noProof/>
+        </w:rPr>
+        <w:drawing>
+          <wp:inline distT="0" distB="0" distL="0" distR="0" wp14:anchorId="700D8630" wp14:editId="4A1D5C8A">
+            <wp:extent cx="4725370" cy="1498386"/>
+            <wp:effectExtent l="0" t="0" r="0" b="635"/>
+            <wp:docPr id="102" name="Picture 102" descr="Diagram&#10;&#10;Description automatically generated"/>
+            <wp:cNvGraphicFramePr>
+              <a:graphicFrameLocks xmlns:a="http://schemas.openxmlformats.org/drawingml/2006/main" noChangeAspect="1"/>
+            </wp:cNvGraphicFramePr>
+            <a:graphic xmlns:a="http://schemas.openxmlformats.org/drawingml/2006/main">
+              <a:graphicData uri="http://schemas.openxmlformats.org/drawingml/2006/picture">
+                <pic:pic xmlns:pic="http://schemas.openxmlformats.org/drawingml/2006/picture">
+                  <pic:nvPicPr>
+                    <pic:cNvPr id="102" name="Picture 102" descr="Diagram&#10;&#10;Description automatically generated"/>
+                    <pic:cNvPicPr/>
+                  </pic:nvPicPr>
+                  <pic:blipFill>
+                    <a:blip r:embed="rId12">
+                      <a:extLst>
+                        <a:ext uri="{28A0092B-C50C-407E-A947-70E740481C1C}">
+                          <a14:useLocalDpi xmlns:a14="http://schemas.microsoft.com/office/drawing/2010/main" val="0"/>
+                        </a:ext>
+                      </a:extLst>
+                    </a:blip>
+                    <a:stretch>
+                      <a:fillRect/>
+                    </a:stretch>
+                  </pic:blipFill>
+                  <pic:spPr>
+                    <a:xfrm>
+                      <a:off x="0" y="0"/>
+                      <a:ext cx="4790208" cy="1518946"/>
+                    </a:xfrm>
+                    <a:prstGeom prst="rect">
+                      <a:avLst/>
+                    </a:prstGeom>
+                  </pic:spPr>
+                </pic:pic>
+              </a:graphicData>
+            </a:graphic>
+          </wp:inline>
+        </w:drawing>
+      </w:r>
+    </w:p>
+    <w:p>
+      <w:pPr>
+        <w:spacing w:after="0" w:line="240" w:lineRule="auto"/>
+      </w:pPr>
+      <w:r>
+        <w:rPr>
+          <w:noProof/>
+        </w:rPr>
+        <w:drawing>
+          <wp:inline distT="0" distB="0" distL="0" distR="0" wp14:anchorId="1B6BFE47" wp14:editId="6EB48510">
+            <wp:extent cx="4894729" cy="2831726"/>
+            <wp:effectExtent l="0" t="0" r="0" b="635"/>
+            <wp:docPr id="101" name="Picture 101" descr="Diagram&#10;&#10;Description automatically generated"/>
+            <wp:cNvGraphicFramePr>
+              <a:graphicFrameLocks xmlns:a="http://schemas.openxmlformats.org/drawingml/2006/main" noChangeAspect="1"/>
+            </wp:cNvGraphicFramePr>
+            <a:graphic xmlns:a="http://schemas.openxmlformats.org/drawingml/2006/main">
+              <a:graphicData uri="http://schemas.openxmlformats.org/drawingml/2006/picture">
+                <pic:pic xmlns:pic="http://schemas.openxmlformats.org/drawingml/2006/picture">
+                  <pic:nvPicPr>
+                    <pic:cNvPr id="101" name="Picture 101" descr="Diagram&#10;&#10;Description automatically generated"/>
+                    <pic:cNvPicPr/>
+                  </pic:nvPicPr>
+                  <pic:blipFill>
+                    <a:blip r:embed="rId13">
+                      <a:extLst>
+                        <a:ext uri="{28A0092B-C50C-407E-A947-70E740481C1C}">
+                          <a14:useLocalDpi xmlns:a14="http://schemas.microsoft.com/office/drawing/2010/main" val="0"/>
+                        </a:ext>
+                      </a:extLst>
+                    </a:blip>
+                    <a:stretch>
+                      <a:fillRect/>
+                    </a:stretch>
+                  </pic:blipFill>
+                  <pic:spPr>
+                    <a:xfrm>
+                      <a:off x="0" y="0"/>
+                      <a:ext cx="4943342" cy="2859850"/>
+                    </a:xfrm>
+                    <a:prstGeom prst="rect">
+                      <a:avLst/>
+                    </a:prstGeom>
+                  </pic:spPr>
+                </pic:pic>
+              </a:graphicData>
+            </a:graphic>
+          </wp:inline>
+        </w:drawing>
+      </w:r>
+    </w:p>
+    <w:p>
+      <w:pPr>
+        <w:spacing w:after="0" w:line="240" w:lineRule="auto"/>
+        <w:rPr>
+          <w:b/>
+        </w:rPr>
+      </w:pPr>
+      <w:r>
+        <w:rPr>
+          <w:b/>
+        </w:rPr>
+        <w:lastRenderedPageBreak/>
+        <w:t xml:space="preserve"> </w:t>
+      </w:r>
+      <w:r>
+        <w:rPr>
+          <w:b/>
+          <w:noProof/>
+        </w:rPr>
+        <w:drawing>
+          <wp:inline distT="0" distB="0" distL="0" distR="0" wp14:anchorId="34518229" wp14:editId="7816F3F4">
+            <wp:extent cx="6287851" cy="3415324"/>
+            <wp:effectExtent l="0" t="0" r="0" b="1270"/>
+            <wp:docPr id="105" name="Picture 105" descr="A picture containing diagram&#10;&#10;Description automatically generated"/>
+            <wp:cNvGraphicFramePr>
+              <a:graphicFrameLocks xmlns:a="http://schemas.openxmlformats.org/drawingml/2006/main" noChangeAspect="1"/>
+            </wp:cNvGraphicFramePr>
+            <a:graphic xmlns:a="http://schemas.openxmlformats.org/drawingml/2006/main">
+              <a:graphicData uri="http://schemas.openxmlformats.org/drawingml/2006/picture">
+                <pic:pic xmlns:pic="http://schemas.openxmlformats.org/drawingml/2006/picture">
+                  <pic:nvPicPr>
+                    <pic:cNvPr id="105" name="Picture 105" descr="A picture containing diagram&#10;&#10;Description automatically generated"/>
+                    <pic:cNvPicPr/>
+                  </pic:nvPicPr>
+                  <pic:blipFill>
+                    <a:blip r:embed="rId14">
+                      <a:extLst>
+                        <a:ext uri="{28A0092B-C50C-407E-A947-70E740481C1C}">
+                          <a14:useLocalDpi xmlns:a14="http://schemas.microsoft.com/office/drawing/2010/main" val="0"/>
+                        </a:ext>
+                      </a:extLst>
+                    </a:blip>
+                    <a:stretch>
+                      <a:fillRect/>
+                    </a:stretch>
+                  </pic:blipFill>
+                  <pic:spPr>
+                    <a:xfrm>
+                      <a:off x="0" y="0"/>
+                      <a:ext cx="6312198" cy="3428548"/>
+                    </a:xfrm>
+                    <a:prstGeom prst="rect">
+                      <a:avLst/>
+                    </a:prstGeom>
+                  </pic:spPr>
+                </pic:pic>
+              </a:graphicData>
+            </a:graphic>
+          </wp:inline>
+        </w:drawing>
+      </w:r>
+    </w:p>
+    <w:p>
+      <w:pPr>
+        <w:spacing w:after="0" w:line="240" w:lineRule="auto"/>
+        <w:rPr>
+          <w:b/>
+        </w:rPr>
       </w:pPr>
     </w:p>
     <w:p>
       <w:pPr>
         <w:spacing w:after="0" w:line="240" w:lineRule="auto"/>
       </w:pPr>
-    </w:p>
-    <w:p>
-      <w:pPr>
-        <w:spacing w:after="0"/>
-      </w:pPr>
       <w:r>
         <w:rPr>
           <w:b/>
         </w:rPr>
-        <w:t>5</w:t>
+        <w:t xml:space="preserve">(7) </w:t>
       </w:r>
       <w:r>
         <w:rPr>
           <w:b/>
         </w:rPr>
-        <w:t xml:space="preserve">. </w:t>
+        <w:t>(</w:t>
       </w:r>
       <w:r>
         <w:rPr>
           <w:b/>
         </w:rPr>
-        <w:t>(</w:t>
+        <w:t>10</w:t>
       </w:r>
       <w:r>
         <w:rPr>
           <w:b/>
         </w:rPr>
-        <w:t>1</w:t>
+        <w:t xml:space="preserve"> points)</w:t>
       </w:r>
       <w:r>
         <w:rPr>
           <w:b/>
         </w:rPr>
-        <w:t>5</w:t>
+        <w:t xml:space="preserve"> </w:t>
+      </w:r>
+      <w:r>
+        <w:t>Suppose</w:t>
       </w:r>
       <w:r>
         <w:rPr>
           <w:b/>
         </w:rPr>
-        <w:t xml:space="preserve"> points)</w:t>
-      </w:r>
-      <w:r>
         <w:t xml:space="preserve"> </w:t>
       </w:r>
       <w:r>
-        <w:t xml:space="preserve">Do Problem 24.2-1 (p. 657). Show the results </w:t>
-      </w:r>
-      <w:proofErr w:type="gramStart"/>
-      <w:r>
-        <w:t>similar to</w:t>
-      </w:r>
-      <w:proofErr w:type="gramEnd"/>
-      <w:r>
-        <w:t xml:space="preserve"> Fig. 24.5.</w:t>
-      </w:r>
-    </w:p>
-    <w:p>
-      <w:pPr>
-        <w:spacing w:after="0"/>
-        <w:rPr>
-          <w:b/>
-        </w:rPr>
-      </w:pPr>
-    </w:p>
-    <w:p>
-      <w:pPr>
-        <w:spacing w:after="0"/>
-        <w:rPr>
-          <w:b/>
-        </w:rPr>
-      </w:pPr>
-    </w:p>
-    <w:p>
-      <w:pPr>
-        <w:spacing w:after="0"/>
-        <w:rPr>
-          <w:b/>
-        </w:rPr>
-      </w:pPr>
-    </w:p>
-    <w:p>
-      <w:pPr>
-        <w:spacing w:after="0"/>
-        <w:rPr>
-          <w:b/>
-        </w:rPr>
-      </w:pPr>
-    </w:p>
-    <w:p>
-      <w:pPr>
-        <w:spacing w:after="0"/>
-        <w:rPr>
-          <w:b/>
-        </w:rPr>
-      </w:pPr>
-    </w:p>
-    <w:p>
-      <w:pPr>
-        <w:spacing w:after="0"/>
-      </w:pPr>
-    </w:p>
-    <w:p>
-      <w:pPr>
-        <w:spacing w:after="0"/>
-      </w:pPr>
-      <w:r>
-        <w:rPr>
-          <w:b/>
-        </w:rPr>
-        <w:t>6</w:t>
-      </w:r>
-      <w:r>
-        <w:rPr>
-          <w:b/>
-        </w:rPr>
-        <w:t xml:space="preserve">. </w:t>
-      </w:r>
-      <w:r>
-        <w:rPr>
-          <w:b/>
-        </w:rPr>
-        <w:t>(</w:t>
-      </w:r>
-      <w:r>
-        <w:rPr>
-          <w:b/>
-        </w:rPr>
-        <w:t>20</w:t>
-      </w:r>
-      <w:r>
-        <w:rPr>
-          <w:b/>
-        </w:rPr>
-        <w:t xml:space="preserve"> points)</w:t>
-      </w:r>
-      <w:r>
-        <w:t xml:space="preserve"> Do Problem 24.3-1 (p. 662). </w:t>
-      </w:r>
-    </w:p>
-    <w:p>
-      <w:pPr>
-        <w:spacing w:after="0"/>
-      </w:pPr>
+        <w:t xml:space="preserve">that a graph </w:t>
+      </w:r>
+      <w:r>
+        <w:t xml:space="preserve">G </w:t>
+      </w:r>
+      <w:r>
+        <w:t xml:space="preserve">has </w:t>
+      </w:r>
+      <w:r>
+        <w:t>a Minimum Spanning Tree (MST) computed. How quickly can we update the MST if we add a new vertex and incident edges to G. Propose and outline a strategy and present an algorithm (you can reuse graph algorithms covered in class as building blocks as part of your solution) and evaluate its asymptotic complexity.</w:t>
+      </w:r>
+      <w:r>
+        <w:br/>
+      </w:r>
+      <w:r>
+        <w:br/>
+        <w:t xml:space="preserve">My strategy is to use Prim’s algorithm, but </w:t>
+      </w:r>
+      <w:r>
+        <w:t>to keep track of the previous vertices/edges and any new vertices/edges</w:t>
+      </w:r>
+      <w:r>
+        <w:t xml:space="preserve">. Look at the new edges and remove the max weight edge. </w:t>
+      </w:r>
+      <w:r>
+        <w:t xml:space="preserve">For the priority queue, the edges that are being added are from the new edges. </w:t>
+      </w:r>
     </w:p>
     <w:p>
       <w:pPr>
@@ -10606,79 +12581,9 @@
     <w:p>
       <w:pPr>
         <w:spacing w:after="0" w:line="240" w:lineRule="auto"/>
-        <w:rPr>
-          <w:b/>
-        </w:rPr>
       </w:pPr>
       <w:r>
-        <w:rPr>
-          <w:b/>
-        </w:rPr>
-        <w:t xml:space="preserve"> </w:t>
-      </w:r>
-    </w:p>
-    <w:p>
-      <w:pPr>
-        <w:spacing w:after="0" w:line="240" w:lineRule="auto"/>
-        <w:rPr>
-          <w:b/>
-        </w:rPr>
-      </w:pPr>
-    </w:p>
-    <w:p>
-      <w:pPr>
-        <w:spacing w:after="0" w:line="240" w:lineRule="auto"/>
-      </w:pPr>
-      <w:r>
-        <w:rPr>
-          <w:b/>
-        </w:rPr>
-        <w:t xml:space="preserve">(7) </w:t>
-      </w:r>
-      <w:r>
-        <w:rPr>
-          <w:b/>
-        </w:rPr>
-        <w:t>(</w:t>
-      </w:r>
-      <w:r>
-        <w:rPr>
-          <w:b/>
-        </w:rPr>
-        <w:t>10</w:t>
-      </w:r>
-      <w:r>
-        <w:rPr>
-          <w:b/>
-        </w:rPr>
-        <w:t xml:space="preserve"> points)</w:t>
-      </w:r>
-      <w:r>
-        <w:rPr>
-          <w:b/>
-        </w:rPr>
-        <w:t xml:space="preserve"> </w:t>
-      </w:r>
-      <w:r>
-        <w:t>Suppose</w:t>
-      </w:r>
-      <w:r>
-        <w:rPr>
-          <w:b/>
-        </w:rPr>
-        <w:t xml:space="preserve"> </w:t>
-      </w:r>
-      <w:r>
-        <w:t xml:space="preserve">that a graph </w:t>
-      </w:r>
-      <w:r>
-        <w:t xml:space="preserve">G </w:t>
-      </w:r>
-      <w:r>
-        <w:t xml:space="preserve">has </w:t>
-      </w:r>
-      <w:r>
-        <w:t>a Minimum Spanning Tree (MST) computed. How quickly can we update the MST if we add a new vertex and incident edges to G. Propose and outline a strategy and present an algorithm (you can reuse graph algorithms covered in class as building blocks as part of your solution) and evaluate its asymptotic complexity.</w:t>
+        <w:t>Asymptotic complexity = O(E)</w:t>
       </w:r>
     </w:p>
     <w:sectPr>
@@ -10923,6 +12828,119 @@
     </w:lvl>
   </w:abstractNum>
   <w:abstractNum w:abstractNumId="2" w15:restartNumberingAfterBreak="0">
+    <w:nsid w:val="2A5255A4"/>
+    <w:multiLevelType w:val="hybridMultilevel"/>
+    <w:tmpl w:val="6EA4FC44"/>
+    <w:lvl w:ilvl="0" w:tplc="3832675A">
+      <w:start w:val="7"/>
+      <w:numFmt w:val="bullet"/>
+      <w:lvlText w:val="-"/>
+      <w:lvlJc w:val="left"/>
+      <w:pPr>
+        <w:ind w:left="720" w:hanging="360"/>
+      </w:pPr>
+      <w:rPr>
+        <w:rFonts w:ascii="Calibri" w:eastAsia="Calibri" w:hAnsi="Calibri" w:cs="Calibri" w:hint="default"/>
+      </w:rPr>
+    </w:lvl>
+    <w:lvl w:ilvl="1" w:tplc="04090003">
+      <w:start w:val="1"/>
+      <w:numFmt w:val="bullet"/>
+      <w:lvlText w:val="o"/>
+      <w:lvlJc w:val="left"/>
+      <w:pPr>
+        <w:ind w:left="1440" w:hanging="360"/>
+      </w:pPr>
+      <w:rPr>
+        <w:rFonts w:ascii="Courier New" w:hAnsi="Courier New" w:cs="Courier New" w:hint="default"/>
+      </w:rPr>
+    </w:lvl>
+    <w:lvl w:ilvl="2" w:tplc="04090005">
+      <w:start w:val="1"/>
+      <w:numFmt w:val="bullet"/>
+      <w:lvlText w:val=""/>
+      <w:lvlJc w:val="left"/>
+      <w:pPr>
+        <w:ind w:left="2160" w:hanging="360"/>
+      </w:pPr>
+      <w:rPr>
+        <w:rFonts w:ascii="Wingdings" w:hAnsi="Wingdings" w:hint="default"/>
+      </w:rPr>
+    </w:lvl>
+    <w:lvl w:ilvl="3" w:tplc="04090001" w:tentative="1">
+      <w:start w:val="1"/>
+      <w:numFmt w:val="bullet"/>
+      <w:lvlText w:val=""/>
+      <w:lvlJc w:val="left"/>
+      <w:pPr>
+        <w:ind w:left="2880" w:hanging="360"/>
+      </w:pPr>
+      <w:rPr>
+        <w:rFonts w:ascii="Symbol" w:hAnsi="Symbol" w:hint="default"/>
+      </w:rPr>
+    </w:lvl>
+    <w:lvl w:ilvl="4" w:tplc="04090003" w:tentative="1">
+      <w:start w:val="1"/>
+      <w:numFmt w:val="bullet"/>
+      <w:lvlText w:val="o"/>
+      <w:lvlJc w:val="left"/>
+      <w:pPr>
+        <w:ind w:left="3600" w:hanging="360"/>
+      </w:pPr>
+      <w:rPr>
+        <w:rFonts w:ascii="Courier New" w:hAnsi="Courier New" w:cs="Courier New" w:hint="default"/>
+      </w:rPr>
+    </w:lvl>
+    <w:lvl w:ilvl="5" w:tplc="04090005" w:tentative="1">
+      <w:start w:val="1"/>
+      <w:numFmt w:val="bullet"/>
+      <w:lvlText w:val=""/>
+      <w:lvlJc w:val="left"/>
+      <w:pPr>
+        <w:ind w:left="4320" w:hanging="360"/>
+      </w:pPr>
+      <w:rPr>
+        <w:rFonts w:ascii="Wingdings" w:hAnsi="Wingdings" w:hint="default"/>
+      </w:rPr>
+    </w:lvl>
+    <w:lvl w:ilvl="6" w:tplc="04090001" w:tentative="1">
+      <w:start w:val="1"/>
+      <w:numFmt w:val="bullet"/>
+      <w:lvlText w:val=""/>
+      <w:lvlJc w:val="left"/>
+      <w:pPr>
+        <w:ind w:left="5040" w:hanging="360"/>
+      </w:pPr>
+      <w:rPr>
+        <w:rFonts w:ascii="Symbol" w:hAnsi="Symbol" w:hint="default"/>
+      </w:rPr>
+    </w:lvl>
+    <w:lvl w:ilvl="7" w:tplc="04090003" w:tentative="1">
+      <w:start w:val="1"/>
+      <w:numFmt w:val="bullet"/>
+      <w:lvlText w:val="o"/>
+      <w:lvlJc w:val="left"/>
+      <w:pPr>
+        <w:ind w:left="5760" w:hanging="360"/>
+      </w:pPr>
+      <w:rPr>
+        <w:rFonts w:ascii="Courier New" w:hAnsi="Courier New" w:cs="Courier New" w:hint="default"/>
+      </w:rPr>
+    </w:lvl>
+    <w:lvl w:ilvl="8" w:tplc="04090005" w:tentative="1">
+      <w:start w:val="1"/>
+      <w:numFmt w:val="bullet"/>
+      <w:lvlText w:val=""/>
+      <w:lvlJc w:val="left"/>
+      <w:pPr>
+        <w:ind w:left="6480" w:hanging="360"/>
+      </w:pPr>
+      <w:rPr>
+        <w:rFonts w:ascii="Wingdings" w:hAnsi="Wingdings" w:hint="default"/>
+      </w:rPr>
+    </w:lvl>
+  </w:abstractNum>
+  <w:abstractNum w:abstractNumId="3" w15:restartNumberingAfterBreak="0">
     <w:nsid w:val="51463B59"/>
     <w:multiLevelType w:val="hybridMultilevel"/>
     <w:tmpl w:val="183285FA"/>
@@ -11011,7 +13029,7 @@
       </w:pPr>
     </w:lvl>
   </w:abstractNum>
-  <w:abstractNum w:abstractNumId="3" w15:restartNumberingAfterBreak="0">
+  <w:abstractNum w:abstractNumId="4" w15:restartNumberingAfterBreak="0">
     <w:nsid w:val="573E21F6"/>
     <w:multiLevelType w:val="hybridMultilevel"/>
     <w:tmpl w:val="99CEFBB8"/>
@@ -11101,16 +13119,19 @@
     </w:lvl>
   </w:abstractNum>
   <w:num w:numId="1">
-    <w:abstractNumId w:val="3"/>
+    <w:abstractNumId w:val="4"/>
   </w:num>
   <w:num w:numId="2">
     <w:abstractNumId w:val="1"/>
   </w:num>
   <w:num w:numId="3">
-    <w:abstractNumId w:val="2"/>
+    <w:abstractNumId w:val="3"/>
   </w:num>
   <w:num w:numId="4">
     <w:abstractNumId w:val="0"/>
+  </w:num>
+  <w:num w:numId="5">
+    <w:abstractNumId w:val="2"/>
   </w:num>
 </w:numbering>
 </file>
@@ -11608,6 +13629,17 @@
       <w:szCs w:val="16"/>
     </w:rPr>
   </w:style>
+  <w:style w:type="paragraph" w:styleId="ListParagraph">
+    <w:name w:val="List Paragraph"/>
+    <w:basedOn w:val="Normal"/>
+    <w:uiPriority w:val="34"/>
+    <w:qFormat/>
+    <w:rsid w:val="006D1EF5"/>
+    <w:pPr>
+      <w:ind w:left="720"/>
+      <w:contextualSpacing/>
+    </w:pPr>
+  </w:style>
 </w:styles>
 </file>
 

</xml_diff>